<commit_message>
part1 and legal done
</commit_message>
<xml_diff>
--- a/Lorelines_Proposal.docx
+++ b/Lorelines_Proposal.docx
@@ -2,6 +2,44 @@
 <file path=word/document.xml><?xml version="1.0" encoding="utf-8"?>
 <w:document xmlns:wpc="http://schemas.microsoft.com/office/word/2010/wordprocessingCanvas" xmlns:cx="http://schemas.microsoft.com/office/drawing/2014/chartex" xmlns:cx1="http://schemas.microsoft.com/office/drawing/2015/9/8/chartex" xmlns:cx2="http://schemas.microsoft.com/office/drawing/2015/10/21/chartex" xmlns:cx3="http://schemas.microsoft.com/office/drawing/2016/5/9/chartex" xmlns:cx4="http://schemas.microsoft.com/office/drawing/2016/5/10/chartex" xmlns:cx5="http://schemas.microsoft.com/office/drawing/2016/5/11/chartex" xmlns:cx6="http://schemas.microsoft.com/office/drawing/2016/5/12/chartex" xmlns:cx7="http://schemas.microsoft.com/office/drawing/2016/5/13/chartex" xmlns:cx8="http://schemas.microsoft.com/office/drawing/2016/5/14/chartex" xmlns:mc="http://schemas.openxmlformats.org/markup-compatibility/2006" xmlns:aink="http://schemas.microsoft.com/office/drawing/2016/ink" xmlns:am3d="http://schemas.microsoft.com/office/drawing/2017/model3d" xmlns:o="urn:schemas-microsoft-com:office:office" xmlns:r="http://schemas.openxmlformats.org/officeDocument/2006/relationships" xmlns:m="http://schemas.openxmlformats.org/officeDocument/2006/math" xmlns:v="urn:schemas-microsoft-com:vml" xmlns:wp14="http://schemas.microsoft.com/office/word/2010/wordprocessingDrawing" xmlns:wp="http://schemas.openxmlformats.org/drawingml/2006/wordprocessingDrawing" xmlns:w10="urn:schemas-microsoft-com:office:word" xmlns:w="http://schemas.openxmlformats.org/wordprocessingml/2006/main" xmlns:w14="http://schemas.microsoft.com/office/word/2010/wordml" xmlns:w15="http://schemas.microsoft.com/office/word/2012/wordml" xmlns:w16cid="http://schemas.microsoft.com/office/word/2016/wordml/cid" xmlns:w16se="http://schemas.microsoft.com/office/word/2015/wordml/symex" xmlns:wpg="http://schemas.microsoft.com/office/word/2010/wordprocessingGroup" xmlns:wpi="http://schemas.microsoft.com/office/word/2010/wordprocessingInk" xmlns:wne="http://schemas.microsoft.com/office/word/2006/wordml" xmlns:wps="http://schemas.microsoft.com/office/word/2010/wordprocessingShape" mc:Ignorable="w14 w15 w16se w16cid wp14">
   <w:body>
+    <w:p>
+      <w:pPr>
+        <w:spacing w:after="0"/>
+        <w:jc w:val="center"/>
+        <w:rPr>
+          <w:rFonts w:ascii="Times New Roman" w:hAnsi="Times New Roman" w:cs="Times New Roman"/>
+          <w:sz w:val="72"/>
+          <w:szCs w:val="72"/>
+        </w:rPr>
+      </w:pPr>
+      <w:r>
+        <w:rPr>
+          <w:rFonts w:ascii="Times New Roman" w:hAnsi="Times New Roman" w:cs="Times New Roman"/>
+          <w:sz w:val="72"/>
+          <w:szCs w:val="72"/>
+        </w:rPr>
+        <w:t>Junior Project Proposal</w:t>
+      </w:r>
+    </w:p>
+    <w:p>
+      <w:pPr>
+        <w:spacing w:after="0"/>
+        <w:jc w:val="center"/>
+        <w:rPr>
+          <w:rFonts w:ascii="Times New Roman" w:hAnsi="Times New Roman" w:cs="Times New Roman"/>
+          <w:sz w:val="72"/>
+          <w:szCs w:val="72"/>
+        </w:rPr>
+      </w:pPr>
+      <w:r>
+        <w:rPr>
+          <w:rFonts w:ascii="Times New Roman" w:hAnsi="Times New Roman" w:cs="Times New Roman"/>
+          <w:sz w:val="72"/>
+          <w:szCs w:val="72"/>
+        </w:rPr>
+        <w:t>________________________</w:t>
+      </w:r>
+    </w:p>
     <w:p>
       <w:pPr>
         <w:jc w:val="center"/>
@@ -13,10 +51,7 @@
           <w:szCs w:val="80"/>
         </w:rPr>
       </w:pPr>
-    </w:p>
-    <w:p>
-      <w:pPr>
-        <w:jc w:val="center"/>
+      <w:r>
         <w:rPr>
           <w:rFonts w:ascii="Open Sans" w:hAnsi="Open Sans" w:cs="Open Sans"/>
           <w:b/>
@@ -24,7 +59,8 @@
           <w:sz w:val="80"/>
           <w:szCs w:val="80"/>
         </w:rPr>
-      </w:pPr>
+        <w:t>lorelines.</w:t>
+      </w:r>
       <w:r>
         <w:rPr>
           <w:rFonts w:ascii="Open Sans" w:hAnsi="Open Sans" w:cs="Open Sans"/>
@@ -33,9 +69,11 @@
           <w:sz w:val="80"/>
           <w:szCs w:val="80"/>
         </w:rPr>
-        <w:t>lorelines.</w:t>
-      </w:r>
-      <w:r>
+        <w:t>com</w:t>
+      </w:r>
+    </w:p>
+    <w:p>
+      <w:pPr>
         <w:rPr>
           <w:rFonts w:ascii="Open Sans" w:hAnsi="Open Sans" w:cs="Open Sans"/>
           <w:b/>
@@ -43,11 +81,8 @@
           <w:sz w:val="80"/>
           <w:szCs w:val="80"/>
         </w:rPr>
-        <w:t>com</w:t>
-      </w:r>
-    </w:p>
-    <w:p>
-      <w:pPr>
+      </w:pPr>
+      <w:r>
         <w:rPr>
           <w:rFonts w:ascii="Open Sans" w:hAnsi="Open Sans" w:cs="Open Sans"/>
           <w:b/>
@@ -55,15 +90,1868 @@
           <w:sz w:val="80"/>
           <w:szCs w:val="80"/>
         </w:rPr>
-      </w:pPr>
-      <w:r>
-        <w:rPr>
-          <w:rFonts w:ascii="Open Sans" w:hAnsi="Open Sans" w:cs="Open Sans"/>
+        <w:br w:type="page"/>
+      </w:r>
+    </w:p>
+    <w:p>
+      <w:pPr>
+        <w:pStyle w:val="Heading1"/>
+        <w:rPr>
+          <w:rFonts w:ascii="Times New Roman" w:hAnsi="Times New Roman" w:cs="Times New Roman"/>
           <w:b/>
           <w:bCs/>
-          <w:sz w:val="80"/>
-          <w:szCs w:val="80"/>
-        </w:rPr>
+          <w:color w:val="auto"/>
+        </w:rPr>
+      </w:pPr>
+      <w:bookmarkStart w:id="0" w:name="_Toc22848583"/>
+      <w:r>
+        <w:rPr>
+          <w:rFonts w:ascii="Times New Roman" w:hAnsi="Times New Roman" w:cs="Times New Roman"/>
+          <w:b/>
+          <w:bCs/>
+          <w:color w:val="auto"/>
+        </w:rPr>
+        <w:lastRenderedPageBreak/>
+        <w:t>Legal Notice</w:t>
+      </w:r>
+      <w:bookmarkEnd w:id="0"/>
+    </w:p>
+    <w:p>
+      <w:pPr>
+        <w:ind w:left="720"/>
+        <w:rPr>
+          <w:sz w:val="24"/>
+          <w:szCs w:val="24"/>
+        </w:rPr>
+      </w:pPr>
+      <w:r>
+        <w:rPr>
+          <w:sz w:val="24"/>
+          <w:szCs w:val="24"/>
+        </w:rPr>
+        <w:t xml:space="preserve">___________ makes no warranties of representation of any kind concerning the accuracy or suitability of the information contained in this document for any purpose. All such information is provided “as is” and with specific disclaimer of any warranties of merchantability, fitness for purpose, title and/or non-infringement. In no event shall ____________ its employees or agents be liable for any direct, indirect or consequential damages resulting from the information provided in this document. This exclusion and limitation only </w:t>
+      </w:r>
+      <w:proofErr w:type="gramStart"/>
+      <w:r>
+        <w:rPr>
+          <w:sz w:val="24"/>
+          <w:szCs w:val="24"/>
+        </w:rPr>
+        <w:t>applies</w:t>
+      </w:r>
+      <w:proofErr w:type="gramEnd"/>
+      <w:r>
+        <w:rPr>
+          <w:sz w:val="24"/>
+          <w:szCs w:val="24"/>
+        </w:rPr>
+        <w:t xml:space="preserve"> </w:t>
+      </w:r>
+      <w:r>
+        <w:rPr>
+          <w:sz w:val="24"/>
+          <w:szCs w:val="24"/>
+        </w:rPr>
+        <w:t>to the contrary in any written license or subscription agreement from ____________ in respect to this document.</w:t>
+      </w:r>
+    </w:p>
+    <w:p>
+      <w:pPr>
+        <w:pStyle w:val="Heading1"/>
+        <w:rPr>
+          <w:rFonts w:ascii="Times New Roman" w:hAnsi="Times New Roman" w:cs="Times New Roman"/>
+          <w:b/>
+          <w:bCs/>
+          <w:color w:val="auto"/>
+        </w:rPr>
+      </w:pPr>
+    </w:p>
+    <w:p>
+      <w:pPr>
+        <w:pStyle w:val="Heading1"/>
+        <w:rPr>
+          <w:rFonts w:ascii="Times New Roman" w:hAnsi="Times New Roman" w:cs="Times New Roman"/>
+          <w:b/>
+          <w:bCs/>
+          <w:color w:val="auto"/>
+        </w:rPr>
+      </w:pPr>
+      <w:bookmarkStart w:id="1" w:name="_Toc22848584"/>
+      <w:r>
+        <w:rPr>
+          <w:rFonts w:ascii="Times New Roman" w:hAnsi="Times New Roman" w:cs="Times New Roman"/>
+          <w:b/>
+          <w:bCs/>
+          <w:color w:val="auto"/>
+        </w:rPr>
+        <w:t>Copyright Notice</w:t>
+      </w:r>
+      <w:bookmarkEnd w:id="1"/>
+    </w:p>
+    <w:p>
+      <w:pPr>
+        <w:rPr>
+          <w:rFonts w:ascii="Times New Roman" w:hAnsi="Times New Roman" w:cs="Times New Roman"/>
+          <w:b/>
+          <w:bCs/>
+        </w:rPr>
+      </w:pPr>
+    </w:p>
+    <w:p>
+      <w:pPr>
+        <w:ind w:firstLine="720"/>
+        <w:rPr>
+          <w:rFonts w:ascii="Times New Roman" w:hAnsi="Times New Roman" w:cs="Times New Roman"/>
+          <w:b/>
+          <w:bCs/>
+          <w:sz w:val="24"/>
+          <w:szCs w:val="24"/>
+        </w:rPr>
+      </w:pPr>
+      <w:r>
+        <w:rPr>
+          <w:rFonts w:ascii="Times New Roman" w:hAnsi="Times New Roman" w:cs="Times New Roman"/>
+          <w:b/>
+          <w:bCs/>
+          <w:sz w:val="24"/>
+          <w:szCs w:val="24"/>
+        </w:rPr>
+        <w:t>Copyright © 2019-2020 ______________________________ All Rights Reserved</w:t>
+      </w:r>
+    </w:p>
+    <w:p>
+      <w:pPr>
+        <w:ind w:left="720"/>
+        <w:rPr>
+          <w:rFonts w:eastAsiaTheme="majorEastAsia"/>
+        </w:rPr>
+      </w:pPr>
+      <w:r>
+        <w:rPr>
+          <w:rFonts w:ascii="Times New Roman" w:hAnsi="Times New Roman" w:cs="Times New Roman"/>
+        </w:rPr>
+        <w:t xml:space="preserve">The copyright on all materials provided in this document in held by _____________ or by the original creator of the material. Except as stated herein, none of the material may be copied, reproduced, distributed, republished, translated, posted, communicated to the public by </w:t>
+      </w:r>
+      <w:r>
+        <w:rPr>
+          <w:rFonts w:ascii="Times New Roman" w:hAnsi="Times New Roman" w:cs="Times New Roman"/>
+        </w:rPr>
+        <w:t>telecommunications</w:t>
+      </w:r>
+      <w:r>
+        <w:rPr>
+          <w:rFonts w:ascii="Times New Roman" w:hAnsi="Times New Roman" w:cs="Times New Roman"/>
+        </w:rPr>
+        <w:t xml:space="preserve"> or transmitted in any dorm of by any means, including, but not limited to, electronic, mechanical, photocopying, recording, or otherwise, without prior written permission of the copyright holder. Permission is granted to display copy and distribute materials in this document for personal, non-commercial use provided no modifications are made to the materials and all copyright and other proprietary notices contained in the materials are retained. This permission terminates automatically if you breach any of these terms or conditions. Upon termination, any printed material must be immediately destroyed. Any unauthorized use of any material contained in this document may violate copyright laws, trademark laws, the laws of privacy and publicity, and communications regulations and statues. All rights, </w:t>
+      </w:r>
+      <w:r>
+        <w:rPr>
+          <w:rFonts w:ascii="Times New Roman" w:hAnsi="Times New Roman" w:cs="Times New Roman"/>
+        </w:rPr>
+        <w:t>titles</w:t>
+      </w:r>
+      <w:r>
+        <w:rPr>
+          <w:rFonts w:ascii="Times New Roman" w:hAnsi="Times New Roman" w:cs="Times New Roman"/>
+        </w:rPr>
+        <w:t xml:space="preserve"> and interest not expre</w:t>
+      </w:r>
+      <w:r>
+        <w:rPr>
+          <w:rFonts w:ascii="Times New Roman" w:hAnsi="Times New Roman" w:cs="Times New Roman"/>
+        </w:rPr>
+        <w:t>ssly granted are reserved.</w:t>
+      </w:r>
+      <w:r>
+        <w:br w:type="page"/>
+      </w:r>
+    </w:p>
+    <w:p>
+      <w:pPr>
+        <w:pStyle w:val="Heading1"/>
+        <w:rPr>
+          <w:rFonts w:ascii="Times New Roman" w:hAnsi="Times New Roman" w:cs="Times New Roman"/>
+          <w:b/>
+          <w:bCs/>
+          <w:color w:val="auto"/>
+        </w:rPr>
+      </w:pPr>
+      <w:bookmarkStart w:id="2" w:name="_Toc22848585"/>
+      <w:r>
+        <w:rPr>
+          <w:rFonts w:ascii="Times New Roman" w:hAnsi="Times New Roman" w:cs="Times New Roman"/>
+          <w:b/>
+          <w:bCs/>
+          <w:color w:val="auto"/>
+        </w:rPr>
+        <w:lastRenderedPageBreak/>
+        <w:t>Revision History</w:t>
+      </w:r>
+      <w:bookmarkEnd w:id="2"/>
+    </w:p>
+    <w:tbl>
+      <w:tblPr>
+        <w:tblStyle w:val="TableGrid"/>
+        <w:tblW w:w="0" w:type="auto"/>
+        <w:tblLook w:val="04A0" w:firstRow="1" w:lastRow="0" w:firstColumn="1" w:lastColumn="0" w:noHBand="0" w:noVBand="1"/>
+      </w:tblPr>
+      <w:tblGrid>
+        <w:gridCol w:w="2748"/>
+        <w:gridCol w:w="2558"/>
+        <w:gridCol w:w="2765"/>
+        <w:gridCol w:w="2719"/>
+      </w:tblGrid>
+      <w:tr>
+        <w:tc>
+          <w:tcPr>
+            <w:tcW w:w="2748" w:type="dxa"/>
+          </w:tcPr>
+          <w:p>
+            <w:pPr>
+              <w:rPr>
+                <w:rFonts w:ascii="Times New Roman" w:hAnsi="Times New Roman" w:cs="Times New Roman"/>
+              </w:rPr>
+            </w:pPr>
+            <w:r>
+              <w:rPr>
+                <w:rFonts w:ascii="Times New Roman" w:hAnsi="Times New Roman" w:cs="Times New Roman"/>
+              </w:rPr>
+              <w:t>Author</w:t>
+            </w:r>
+          </w:p>
+        </w:tc>
+        <w:tc>
+          <w:tcPr>
+            <w:tcW w:w="2558" w:type="dxa"/>
+          </w:tcPr>
+          <w:p>
+            <w:pPr>
+              <w:jc w:val="center"/>
+              <w:rPr>
+                <w:rFonts w:ascii="Times New Roman" w:hAnsi="Times New Roman" w:cs="Times New Roman"/>
+              </w:rPr>
+            </w:pPr>
+            <w:r>
+              <w:rPr>
+                <w:rFonts w:ascii="Times New Roman" w:hAnsi="Times New Roman" w:cs="Times New Roman"/>
+              </w:rPr>
+              <w:t>Date</w:t>
+            </w:r>
+          </w:p>
+        </w:tc>
+        <w:tc>
+          <w:tcPr>
+            <w:tcW w:w="2765" w:type="dxa"/>
+          </w:tcPr>
+          <w:p>
+            <w:pPr>
+              <w:rPr>
+                <w:rFonts w:ascii="Times New Roman" w:hAnsi="Times New Roman" w:cs="Times New Roman"/>
+              </w:rPr>
+            </w:pPr>
+            <w:r>
+              <w:rPr>
+                <w:rFonts w:ascii="Times New Roman" w:hAnsi="Times New Roman" w:cs="Times New Roman"/>
+              </w:rPr>
+              <w:t>Version</w:t>
+            </w:r>
+          </w:p>
+        </w:tc>
+        <w:tc>
+          <w:tcPr>
+            <w:tcW w:w="2719" w:type="dxa"/>
+          </w:tcPr>
+          <w:p>
+            <w:pPr>
+              <w:rPr>
+                <w:rFonts w:ascii="Times New Roman" w:hAnsi="Times New Roman" w:cs="Times New Roman"/>
+              </w:rPr>
+            </w:pPr>
+            <w:r>
+              <w:rPr>
+                <w:rFonts w:ascii="Times New Roman" w:hAnsi="Times New Roman" w:cs="Times New Roman"/>
+              </w:rPr>
+              <w:t>Notes</w:t>
+            </w:r>
+          </w:p>
+        </w:tc>
+      </w:tr>
+      <w:tr>
+        <w:tc>
+          <w:tcPr>
+            <w:tcW w:w="2748" w:type="dxa"/>
+          </w:tcPr>
+          <w:p>
+            <w:pPr>
+              <w:rPr>
+                <w:rFonts w:ascii="Times New Roman" w:hAnsi="Times New Roman" w:cs="Times New Roman"/>
+              </w:rPr>
+            </w:pPr>
+            <w:r>
+              <w:rPr>
+                <w:rFonts w:ascii="Times New Roman" w:hAnsi="Times New Roman" w:cs="Times New Roman"/>
+              </w:rPr>
+              <w:t>Isaac Medlin</w:t>
+            </w:r>
+          </w:p>
+        </w:tc>
+        <w:tc>
+          <w:tcPr>
+            <w:tcW w:w="2558" w:type="dxa"/>
+          </w:tcPr>
+          <w:p>
+            <w:pPr>
+              <w:jc w:val="center"/>
+              <w:rPr>
+                <w:rFonts w:ascii="Times New Roman" w:hAnsi="Times New Roman" w:cs="Times New Roman"/>
+              </w:rPr>
+            </w:pPr>
+            <w:r>
+              <w:rPr>
+                <w:rFonts w:ascii="Times New Roman" w:hAnsi="Times New Roman" w:cs="Times New Roman"/>
+              </w:rPr>
+              <w:t>10/24/19</w:t>
+            </w:r>
+          </w:p>
+        </w:tc>
+        <w:tc>
+          <w:tcPr>
+            <w:tcW w:w="2765" w:type="dxa"/>
+          </w:tcPr>
+          <w:p>
+            <w:pPr>
+              <w:rPr>
+                <w:rFonts w:ascii="Times New Roman" w:hAnsi="Times New Roman" w:cs="Times New Roman"/>
+              </w:rPr>
+            </w:pPr>
+            <w:r>
+              <w:rPr>
+                <w:rFonts w:ascii="Times New Roman" w:hAnsi="Times New Roman" w:cs="Times New Roman"/>
+              </w:rPr>
+              <w:t>V0.2</w:t>
+            </w:r>
+          </w:p>
+        </w:tc>
+        <w:tc>
+          <w:tcPr>
+            <w:tcW w:w="2719" w:type="dxa"/>
+          </w:tcPr>
+          <w:p>
+            <w:pPr>
+              <w:rPr>
+                <w:rFonts w:ascii="Times New Roman" w:hAnsi="Times New Roman" w:cs="Times New Roman"/>
+              </w:rPr>
+            </w:pPr>
+            <w:r>
+              <w:rPr>
+                <w:rFonts w:ascii="Times New Roman" w:hAnsi="Times New Roman" w:cs="Times New Roman"/>
+              </w:rPr>
+              <w:t>Started final draft of proposal</w:t>
+            </w:r>
+          </w:p>
+        </w:tc>
+      </w:tr>
+      <w:tr>
+        <w:tc>
+          <w:tcPr>
+            <w:tcW w:w="2748" w:type="dxa"/>
+          </w:tcPr>
+          <w:p>
+            <w:pPr>
+              <w:rPr>
+                <w:rFonts w:ascii="Times New Roman" w:hAnsi="Times New Roman" w:cs="Times New Roman"/>
+              </w:rPr>
+            </w:pPr>
+          </w:p>
+        </w:tc>
+        <w:tc>
+          <w:tcPr>
+            <w:tcW w:w="2558" w:type="dxa"/>
+          </w:tcPr>
+          <w:p>
+            <w:pPr>
+              <w:jc w:val="center"/>
+              <w:rPr>
+                <w:rFonts w:ascii="Times New Roman" w:hAnsi="Times New Roman" w:cs="Times New Roman"/>
+              </w:rPr>
+            </w:pPr>
+          </w:p>
+        </w:tc>
+        <w:tc>
+          <w:tcPr>
+            <w:tcW w:w="2765" w:type="dxa"/>
+          </w:tcPr>
+          <w:p>
+            <w:pPr>
+              <w:rPr>
+                <w:rFonts w:ascii="Times New Roman" w:hAnsi="Times New Roman" w:cs="Times New Roman"/>
+              </w:rPr>
+            </w:pPr>
+          </w:p>
+        </w:tc>
+        <w:tc>
+          <w:tcPr>
+            <w:tcW w:w="2719" w:type="dxa"/>
+          </w:tcPr>
+          <w:p>
+            <w:pPr>
+              <w:rPr>
+                <w:rFonts w:ascii="Times New Roman" w:hAnsi="Times New Roman" w:cs="Times New Roman"/>
+              </w:rPr>
+            </w:pPr>
+          </w:p>
+        </w:tc>
+      </w:tr>
+    </w:tbl>
+    <w:p>
+      <w:pPr>
+        <w:rPr>
+          <w:rFonts w:ascii="Times New Roman" w:hAnsi="Times New Roman" w:cs="Times New Roman"/>
+        </w:rPr>
+      </w:pPr>
+    </w:p>
+    <w:p>
+      <w:pPr>
+        <w:rPr>
+          <w:rFonts w:ascii="Times New Roman" w:hAnsi="Times New Roman" w:cs="Times New Roman"/>
+        </w:rPr>
+      </w:pPr>
+      <w:r>
+        <w:rPr>
+          <w:rFonts w:ascii="Times New Roman" w:hAnsi="Times New Roman" w:cs="Times New Roman"/>
+        </w:rPr>
+        <w:br w:type="page"/>
+      </w:r>
+    </w:p>
+    <w:p>
+      <w:pPr>
+        <w:pStyle w:val="Heading1"/>
+        <w:rPr>
+          <w:rFonts w:ascii="Times New Roman" w:hAnsi="Times New Roman" w:cs="Times New Roman"/>
+          <w:b/>
+          <w:bCs/>
+          <w:color w:val="auto"/>
+        </w:rPr>
+      </w:pPr>
+      <w:bookmarkStart w:id="3" w:name="_Toc22848586"/>
+      <w:r>
+        <w:rPr>
+          <w:rFonts w:ascii="Times New Roman" w:hAnsi="Times New Roman" w:cs="Times New Roman"/>
+          <w:b/>
+          <w:bCs/>
+          <w:color w:val="auto"/>
+        </w:rPr>
+        <w:lastRenderedPageBreak/>
+        <w:t>Signature Page</w:t>
+      </w:r>
+      <w:bookmarkEnd w:id="3"/>
+    </w:p>
+    <w:p/>
+    <w:p>
+      <w:r>
+        <w:t>This document was accepted by:</w:t>
+      </w:r>
+    </w:p>
+    <w:p/>
+    <w:p>
+      <w:pPr>
+        <w:spacing w:after="0"/>
+      </w:pPr>
+      <w:r>
+        <w:t>___________________________________________________                                            ___________________</w:t>
+      </w:r>
+    </w:p>
+    <w:p>
+      <w:pPr>
+        <w:spacing w:after="0"/>
+      </w:pPr>
+      <w:r>
+        <w:t>Signature                                                                                                                                            Date</w:t>
+      </w:r>
+    </w:p>
+    <w:p>
+      <w:pPr>
+        <w:spacing w:after="0"/>
+      </w:pPr>
+    </w:p>
+    <w:p>
+      <w:pPr>
+        <w:spacing w:after="0"/>
+      </w:pPr>
+    </w:p>
+    <w:p>
+      <w:pPr>
+        <w:spacing w:after="0"/>
+      </w:pPr>
+    </w:p>
+    <w:p>
+      <w:pPr>
+        <w:spacing w:after="0"/>
+      </w:pPr>
+    </w:p>
+    <w:p>
+      <w:pPr>
+        <w:spacing w:after="0"/>
+      </w:pPr>
+    </w:p>
+    <w:p>
+      <w:pPr>
+        <w:spacing w:after="0"/>
+      </w:pPr>
+    </w:p>
+    <w:p>
+      <w:pPr>
+        <w:spacing w:after="0"/>
+      </w:pPr>
+    </w:p>
+    <w:p>
+      <w:pPr>
+        <w:spacing w:after="0"/>
+      </w:pPr>
+    </w:p>
+    <w:p>
+      <w:pPr>
+        <w:spacing w:after="0"/>
+      </w:pPr>
+    </w:p>
+    <w:p>
+      <w:pPr>
+        <w:spacing w:after="0"/>
+      </w:pPr>
+    </w:p>
+    <w:p>
+      <w:pPr>
+        <w:spacing w:after="0"/>
+      </w:pPr>
+    </w:p>
+    <w:p>
+      <w:pPr>
+        <w:spacing w:after="0"/>
+      </w:pPr>
+    </w:p>
+    <w:p>
+      <w:pPr>
+        <w:spacing w:after="0"/>
+      </w:pPr>
+    </w:p>
+    <w:p>
+      <w:pPr>
+        <w:spacing w:after="0"/>
+      </w:pPr>
+    </w:p>
+    <w:p>
+      <w:pPr>
+        <w:spacing w:after="0"/>
+      </w:pPr>
+    </w:p>
+    <w:p>
+      <w:pPr>
+        <w:spacing w:after="0"/>
+      </w:pPr>
+    </w:p>
+    <w:p>
+      <w:pPr>
+        <w:spacing w:after="0"/>
+      </w:pPr>
+    </w:p>
+    <w:p>
+      <w:pPr>
+        <w:spacing w:after="0"/>
+      </w:pPr>
+      <w:r>
+        <w:t>This document was submitted by:</w:t>
+      </w:r>
+    </w:p>
+    <w:p>
+      <w:pPr>
+        <w:spacing w:after="0"/>
+      </w:pPr>
+    </w:p>
+    <w:p>
+      <w:pPr>
+        <w:spacing w:after="0"/>
+      </w:pPr>
+      <w:r>
+        <w:t>___________________________________________________                                            ___________________</w:t>
+      </w:r>
+    </w:p>
+    <w:p>
+      <w:pPr>
+        <w:spacing w:after="0"/>
+      </w:pPr>
+      <w:r>
+        <w:t>Signature                                                                                                                                            Date</w:t>
+      </w:r>
+    </w:p>
+    <w:p>
+      <w:pPr>
+        <w:spacing w:after="0"/>
+      </w:pPr>
+    </w:p>
+    <w:p>
+      <w:pPr>
+        <w:spacing w:after="0"/>
+      </w:pPr>
+      <w:r>
+        <w:t>___________________________________________________                                            ___________________</w:t>
+      </w:r>
+    </w:p>
+    <w:p>
+      <w:pPr>
+        <w:spacing w:after="0"/>
+      </w:pPr>
+      <w:r>
+        <w:t>Signature                                                                                                                                            Date</w:t>
+      </w:r>
+    </w:p>
+    <w:p>
+      <w:pPr>
+        <w:spacing w:after="0"/>
+      </w:pPr>
+    </w:p>
+    <w:p>
+      <w:pPr>
+        <w:spacing w:after="0"/>
+      </w:pPr>
+      <w:r>
+        <w:t>___________________________________________________                                            ___________________</w:t>
+      </w:r>
+    </w:p>
+    <w:p>
+      <w:pPr>
+        <w:spacing w:after="0"/>
+      </w:pPr>
+      <w:r>
+        <w:t>Signature                                                                                                                                            Date</w:t>
+      </w:r>
+    </w:p>
+    <w:p>
+      <w:pPr>
+        <w:spacing w:after="0"/>
+      </w:pPr>
+    </w:p>
+    <w:p>
+      <w:pPr>
+        <w:spacing w:after="0"/>
+      </w:pPr>
+      <w:r>
+        <w:t>___________________________________________________                                            ___________________</w:t>
+      </w:r>
+    </w:p>
+    <w:p>
+      <w:pPr>
+        <w:spacing w:after="0"/>
+      </w:pPr>
+      <w:r>
+        <w:t>Signature                                                                                                                                            Date</w:t>
+      </w:r>
+    </w:p>
+    <w:p>
+      <w:r>
+        <w:br w:type="page"/>
+      </w:r>
+    </w:p>
+    <w:sdt>
+      <w:sdtPr>
+        <w:id w:val="723725313"/>
+        <w:docPartObj>
+          <w:docPartGallery w:val="Table of Contents"/>
+          <w:docPartUnique/>
+        </w:docPartObj>
+      </w:sdtPr>
+      <w:sdtEndPr>
+        <w:rPr>
+          <w:rFonts w:asciiTheme="minorHAnsi" w:eastAsiaTheme="minorHAnsi" w:hAnsiTheme="minorHAnsi" w:cstheme="minorBidi"/>
+          <w:b/>
+          <w:bCs/>
+          <w:noProof/>
+          <w:color w:val="auto"/>
+          <w:sz w:val="22"/>
+          <w:szCs w:val="22"/>
+        </w:rPr>
+      </w:sdtEndPr>
+      <w:sdtContent>
+        <w:p>
+          <w:pPr>
+            <w:pStyle w:val="TOCHeading"/>
+          </w:pPr>
+          <w:r>
+            <w:t>Table of Contents</w:t>
+          </w:r>
+        </w:p>
+        <w:p>
+          <w:pPr>
+            <w:pStyle w:val="TOC1"/>
+            <w:tabs>
+              <w:tab w:val="right" w:leader="dot" w:pos="10790"/>
+            </w:tabs>
+            <w:rPr>
+              <w:rFonts w:eastAsiaTheme="minorEastAsia"/>
+              <w:noProof/>
+            </w:rPr>
+          </w:pPr>
+          <w:r>
+            <w:fldChar w:fldCharType="begin"/>
+          </w:r>
+          <w:r>
+            <w:instrText xml:space="preserve"> TOC \o "1-3" \h \z \u </w:instrText>
+          </w:r>
+          <w:r>
+            <w:fldChar w:fldCharType="separate"/>
+          </w:r>
+          <w:hyperlink w:anchor="_Toc22848583" w:history="1">
+            <w:r>
+              <w:rPr>
+                <w:rStyle w:val="Hyperlink"/>
+                <w:rFonts w:ascii="Times New Roman" w:hAnsi="Times New Roman" w:cs="Times New Roman"/>
+                <w:b/>
+                <w:bCs/>
+                <w:noProof/>
+              </w:rPr>
+              <w:t>Legal Notice</w:t>
+            </w:r>
+            <w:r>
+              <w:rPr>
+                <w:noProof/>
+                <w:webHidden/>
+              </w:rPr>
+              <w:tab/>
+            </w:r>
+            <w:r>
+              <w:rPr>
+                <w:noProof/>
+                <w:webHidden/>
+              </w:rPr>
+              <w:fldChar w:fldCharType="begin"/>
+            </w:r>
+            <w:r>
+              <w:rPr>
+                <w:noProof/>
+                <w:webHidden/>
+              </w:rPr>
+              <w:instrText xml:space="preserve"> PAGEREF _Toc22848583 \h </w:instrText>
+            </w:r>
+            <w:r>
+              <w:rPr>
+                <w:noProof/>
+                <w:webHidden/>
+              </w:rPr>
+            </w:r>
+            <w:r>
+              <w:rPr>
+                <w:noProof/>
+                <w:webHidden/>
+              </w:rPr>
+              <w:fldChar w:fldCharType="separate"/>
+            </w:r>
+            <w:r>
+              <w:rPr>
+                <w:noProof/>
+                <w:webHidden/>
+              </w:rPr>
+              <w:t>ii</w:t>
+            </w:r>
+            <w:r>
+              <w:rPr>
+                <w:noProof/>
+                <w:webHidden/>
+              </w:rPr>
+              <w:fldChar w:fldCharType="end"/>
+            </w:r>
+          </w:hyperlink>
+        </w:p>
+        <w:p>
+          <w:pPr>
+            <w:pStyle w:val="TOC1"/>
+            <w:tabs>
+              <w:tab w:val="right" w:leader="dot" w:pos="10790"/>
+            </w:tabs>
+            <w:rPr>
+              <w:rFonts w:eastAsiaTheme="minorEastAsia"/>
+              <w:noProof/>
+            </w:rPr>
+          </w:pPr>
+          <w:hyperlink w:anchor="_Toc22848584" w:history="1">
+            <w:r>
+              <w:rPr>
+                <w:rStyle w:val="Hyperlink"/>
+                <w:rFonts w:ascii="Times New Roman" w:hAnsi="Times New Roman" w:cs="Times New Roman"/>
+                <w:b/>
+                <w:bCs/>
+                <w:noProof/>
+              </w:rPr>
+              <w:t>Copyright Notice</w:t>
+            </w:r>
+            <w:r>
+              <w:rPr>
+                <w:noProof/>
+                <w:webHidden/>
+              </w:rPr>
+              <w:tab/>
+            </w:r>
+            <w:r>
+              <w:rPr>
+                <w:noProof/>
+                <w:webHidden/>
+              </w:rPr>
+              <w:fldChar w:fldCharType="begin"/>
+            </w:r>
+            <w:r>
+              <w:rPr>
+                <w:noProof/>
+                <w:webHidden/>
+              </w:rPr>
+              <w:instrText xml:space="preserve"> PAGEREF _Toc22848584 \h </w:instrText>
+            </w:r>
+            <w:r>
+              <w:rPr>
+                <w:noProof/>
+                <w:webHidden/>
+              </w:rPr>
+            </w:r>
+            <w:r>
+              <w:rPr>
+                <w:noProof/>
+                <w:webHidden/>
+              </w:rPr>
+              <w:fldChar w:fldCharType="separate"/>
+            </w:r>
+            <w:r>
+              <w:rPr>
+                <w:noProof/>
+                <w:webHidden/>
+              </w:rPr>
+              <w:t>ii</w:t>
+            </w:r>
+            <w:r>
+              <w:rPr>
+                <w:noProof/>
+                <w:webHidden/>
+              </w:rPr>
+              <w:fldChar w:fldCharType="end"/>
+            </w:r>
+          </w:hyperlink>
+        </w:p>
+        <w:p>
+          <w:pPr>
+            <w:pStyle w:val="TOC1"/>
+            <w:tabs>
+              <w:tab w:val="right" w:leader="dot" w:pos="10790"/>
+            </w:tabs>
+            <w:rPr>
+              <w:rFonts w:eastAsiaTheme="minorEastAsia"/>
+              <w:noProof/>
+            </w:rPr>
+          </w:pPr>
+          <w:hyperlink w:anchor="_Toc22848585" w:history="1">
+            <w:r>
+              <w:rPr>
+                <w:rStyle w:val="Hyperlink"/>
+                <w:rFonts w:ascii="Times New Roman" w:hAnsi="Times New Roman" w:cs="Times New Roman"/>
+                <w:b/>
+                <w:bCs/>
+                <w:noProof/>
+              </w:rPr>
+              <w:t>Revision History</w:t>
+            </w:r>
+            <w:r>
+              <w:rPr>
+                <w:noProof/>
+                <w:webHidden/>
+              </w:rPr>
+              <w:tab/>
+            </w:r>
+            <w:r>
+              <w:rPr>
+                <w:noProof/>
+                <w:webHidden/>
+              </w:rPr>
+              <w:fldChar w:fldCharType="begin"/>
+            </w:r>
+            <w:r>
+              <w:rPr>
+                <w:noProof/>
+                <w:webHidden/>
+              </w:rPr>
+              <w:instrText xml:space="preserve"> PAGEREF _Toc22848585 \h </w:instrText>
+            </w:r>
+            <w:r>
+              <w:rPr>
+                <w:noProof/>
+                <w:webHidden/>
+              </w:rPr>
+            </w:r>
+            <w:r>
+              <w:rPr>
+                <w:noProof/>
+                <w:webHidden/>
+              </w:rPr>
+              <w:fldChar w:fldCharType="separate"/>
+            </w:r>
+            <w:r>
+              <w:rPr>
+                <w:noProof/>
+                <w:webHidden/>
+              </w:rPr>
+              <w:t>iii</w:t>
+            </w:r>
+            <w:r>
+              <w:rPr>
+                <w:noProof/>
+                <w:webHidden/>
+              </w:rPr>
+              <w:fldChar w:fldCharType="end"/>
+            </w:r>
+          </w:hyperlink>
+        </w:p>
+        <w:p>
+          <w:pPr>
+            <w:pStyle w:val="TOC1"/>
+            <w:tabs>
+              <w:tab w:val="right" w:leader="dot" w:pos="10790"/>
+            </w:tabs>
+            <w:rPr>
+              <w:rFonts w:eastAsiaTheme="minorEastAsia"/>
+              <w:noProof/>
+            </w:rPr>
+          </w:pPr>
+          <w:hyperlink w:anchor="_Toc22848586" w:history="1">
+            <w:r>
+              <w:rPr>
+                <w:rStyle w:val="Hyperlink"/>
+                <w:rFonts w:ascii="Times New Roman" w:hAnsi="Times New Roman" w:cs="Times New Roman"/>
+                <w:b/>
+                <w:bCs/>
+                <w:noProof/>
+              </w:rPr>
+              <w:t>Signature Page</w:t>
+            </w:r>
+            <w:r>
+              <w:rPr>
+                <w:noProof/>
+                <w:webHidden/>
+              </w:rPr>
+              <w:tab/>
+            </w:r>
+            <w:r>
+              <w:rPr>
+                <w:noProof/>
+                <w:webHidden/>
+              </w:rPr>
+              <w:fldChar w:fldCharType="begin"/>
+            </w:r>
+            <w:r>
+              <w:rPr>
+                <w:noProof/>
+                <w:webHidden/>
+              </w:rPr>
+              <w:instrText xml:space="preserve"> PAGEREF _Toc22848586 \h </w:instrText>
+            </w:r>
+            <w:r>
+              <w:rPr>
+                <w:noProof/>
+                <w:webHidden/>
+              </w:rPr>
+            </w:r>
+            <w:r>
+              <w:rPr>
+                <w:noProof/>
+                <w:webHidden/>
+              </w:rPr>
+              <w:fldChar w:fldCharType="separate"/>
+            </w:r>
+            <w:r>
+              <w:rPr>
+                <w:noProof/>
+                <w:webHidden/>
+              </w:rPr>
+              <w:t>iv</w:t>
+            </w:r>
+            <w:r>
+              <w:rPr>
+                <w:noProof/>
+                <w:webHidden/>
+              </w:rPr>
+              <w:fldChar w:fldCharType="end"/>
+            </w:r>
+          </w:hyperlink>
+        </w:p>
+        <w:p>
+          <w:pPr>
+            <w:pStyle w:val="TOC1"/>
+            <w:tabs>
+              <w:tab w:val="right" w:leader="dot" w:pos="10790"/>
+            </w:tabs>
+            <w:rPr>
+              <w:rFonts w:eastAsiaTheme="minorEastAsia"/>
+              <w:noProof/>
+            </w:rPr>
+          </w:pPr>
+          <w:hyperlink w:anchor="_Toc22848587" w:history="1">
+            <w:r>
+              <w:rPr>
+                <w:rStyle w:val="Hyperlink"/>
+                <w:rFonts w:ascii="Times New Roman" w:hAnsi="Times New Roman" w:cs="Times New Roman"/>
+                <w:b/>
+                <w:bCs/>
+                <w:noProof/>
+              </w:rPr>
+              <w:t>1.0 Introduction</w:t>
+            </w:r>
+            <w:r>
+              <w:rPr>
+                <w:noProof/>
+                <w:webHidden/>
+              </w:rPr>
+              <w:tab/>
+            </w:r>
+            <w:r>
+              <w:rPr>
+                <w:noProof/>
+                <w:webHidden/>
+              </w:rPr>
+              <w:fldChar w:fldCharType="begin"/>
+            </w:r>
+            <w:r>
+              <w:rPr>
+                <w:noProof/>
+                <w:webHidden/>
+              </w:rPr>
+              <w:instrText xml:space="preserve"> PAGEREF _Toc22848587 \h </w:instrText>
+            </w:r>
+            <w:r>
+              <w:rPr>
+                <w:noProof/>
+                <w:webHidden/>
+              </w:rPr>
+            </w:r>
+            <w:r>
+              <w:rPr>
+                <w:noProof/>
+                <w:webHidden/>
+              </w:rPr>
+              <w:fldChar w:fldCharType="separate"/>
+            </w:r>
+            <w:r>
+              <w:rPr>
+                <w:noProof/>
+                <w:webHidden/>
+              </w:rPr>
+              <w:t>1</w:t>
+            </w:r>
+            <w:r>
+              <w:rPr>
+                <w:noProof/>
+                <w:webHidden/>
+              </w:rPr>
+              <w:fldChar w:fldCharType="end"/>
+            </w:r>
+          </w:hyperlink>
+        </w:p>
+        <w:p>
+          <w:pPr>
+            <w:pStyle w:val="TOC2"/>
+            <w:tabs>
+              <w:tab w:val="right" w:leader="dot" w:pos="10790"/>
+            </w:tabs>
+            <w:rPr>
+              <w:rFonts w:eastAsiaTheme="minorEastAsia"/>
+              <w:noProof/>
+            </w:rPr>
+          </w:pPr>
+          <w:hyperlink w:anchor="_Toc22848588" w:history="1">
+            <w:r>
+              <w:rPr>
+                <w:rStyle w:val="Hyperlink"/>
+                <w:rFonts w:ascii="Times New Roman" w:hAnsi="Times New Roman" w:cs="Times New Roman"/>
+                <w:b/>
+                <w:bCs/>
+                <w:noProof/>
+              </w:rPr>
+              <w:t>1.1 Purpose</w:t>
+            </w:r>
+            <w:r>
+              <w:rPr>
+                <w:noProof/>
+                <w:webHidden/>
+              </w:rPr>
+              <w:tab/>
+            </w:r>
+            <w:r>
+              <w:rPr>
+                <w:noProof/>
+                <w:webHidden/>
+              </w:rPr>
+              <w:fldChar w:fldCharType="begin"/>
+            </w:r>
+            <w:r>
+              <w:rPr>
+                <w:noProof/>
+                <w:webHidden/>
+              </w:rPr>
+              <w:instrText xml:space="preserve"> PAGEREF _Toc22848588 \h </w:instrText>
+            </w:r>
+            <w:r>
+              <w:rPr>
+                <w:noProof/>
+                <w:webHidden/>
+              </w:rPr>
+            </w:r>
+            <w:r>
+              <w:rPr>
+                <w:noProof/>
+                <w:webHidden/>
+              </w:rPr>
+              <w:fldChar w:fldCharType="separate"/>
+            </w:r>
+            <w:r>
+              <w:rPr>
+                <w:noProof/>
+                <w:webHidden/>
+              </w:rPr>
+              <w:t>1</w:t>
+            </w:r>
+            <w:r>
+              <w:rPr>
+                <w:noProof/>
+                <w:webHidden/>
+              </w:rPr>
+              <w:fldChar w:fldCharType="end"/>
+            </w:r>
+          </w:hyperlink>
+        </w:p>
+        <w:p>
+          <w:pPr>
+            <w:pStyle w:val="TOC2"/>
+            <w:tabs>
+              <w:tab w:val="right" w:leader="dot" w:pos="10790"/>
+            </w:tabs>
+            <w:rPr>
+              <w:rFonts w:eastAsiaTheme="minorEastAsia"/>
+              <w:noProof/>
+            </w:rPr>
+          </w:pPr>
+          <w:hyperlink w:anchor="_Toc22848589" w:history="1">
+            <w:r>
+              <w:rPr>
+                <w:rStyle w:val="Hyperlink"/>
+                <w:rFonts w:ascii="Times New Roman" w:hAnsi="Times New Roman" w:cs="Times New Roman"/>
+                <w:b/>
+                <w:bCs/>
+                <w:noProof/>
+              </w:rPr>
+              <w:t>1.2 Scope</w:t>
+            </w:r>
+            <w:r>
+              <w:rPr>
+                <w:noProof/>
+                <w:webHidden/>
+              </w:rPr>
+              <w:tab/>
+            </w:r>
+            <w:r>
+              <w:rPr>
+                <w:noProof/>
+                <w:webHidden/>
+              </w:rPr>
+              <w:fldChar w:fldCharType="begin"/>
+            </w:r>
+            <w:r>
+              <w:rPr>
+                <w:noProof/>
+                <w:webHidden/>
+              </w:rPr>
+              <w:instrText xml:space="preserve"> PAGEREF _Toc22848589 \h </w:instrText>
+            </w:r>
+            <w:r>
+              <w:rPr>
+                <w:noProof/>
+                <w:webHidden/>
+              </w:rPr>
+            </w:r>
+            <w:r>
+              <w:rPr>
+                <w:noProof/>
+                <w:webHidden/>
+              </w:rPr>
+              <w:fldChar w:fldCharType="separate"/>
+            </w:r>
+            <w:r>
+              <w:rPr>
+                <w:noProof/>
+                <w:webHidden/>
+              </w:rPr>
+              <w:t>1</w:t>
+            </w:r>
+            <w:r>
+              <w:rPr>
+                <w:noProof/>
+                <w:webHidden/>
+              </w:rPr>
+              <w:fldChar w:fldCharType="end"/>
+            </w:r>
+          </w:hyperlink>
+        </w:p>
+        <w:p>
+          <w:pPr>
+            <w:pStyle w:val="TOC2"/>
+            <w:tabs>
+              <w:tab w:val="right" w:leader="dot" w:pos="10790"/>
+            </w:tabs>
+            <w:rPr>
+              <w:rFonts w:eastAsiaTheme="minorEastAsia"/>
+              <w:noProof/>
+            </w:rPr>
+          </w:pPr>
+          <w:hyperlink w:anchor="_Toc22848590" w:history="1">
+            <w:r>
+              <w:rPr>
+                <w:rStyle w:val="Hyperlink"/>
+                <w:rFonts w:ascii="Times New Roman" w:hAnsi="Times New Roman" w:cs="Times New Roman"/>
+                <w:b/>
+                <w:bCs/>
+                <w:noProof/>
+              </w:rPr>
+              <w:t>1.3 Intended Audience</w:t>
+            </w:r>
+            <w:r>
+              <w:rPr>
+                <w:noProof/>
+                <w:webHidden/>
+              </w:rPr>
+              <w:tab/>
+            </w:r>
+            <w:r>
+              <w:rPr>
+                <w:noProof/>
+                <w:webHidden/>
+              </w:rPr>
+              <w:fldChar w:fldCharType="begin"/>
+            </w:r>
+            <w:r>
+              <w:rPr>
+                <w:noProof/>
+                <w:webHidden/>
+              </w:rPr>
+              <w:instrText xml:space="preserve"> PAGEREF _Toc22848590 \h </w:instrText>
+            </w:r>
+            <w:r>
+              <w:rPr>
+                <w:noProof/>
+                <w:webHidden/>
+              </w:rPr>
+            </w:r>
+            <w:r>
+              <w:rPr>
+                <w:noProof/>
+                <w:webHidden/>
+              </w:rPr>
+              <w:fldChar w:fldCharType="separate"/>
+            </w:r>
+            <w:r>
+              <w:rPr>
+                <w:noProof/>
+                <w:webHidden/>
+              </w:rPr>
+              <w:t>1</w:t>
+            </w:r>
+            <w:r>
+              <w:rPr>
+                <w:noProof/>
+                <w:webHidden/>
+              </w:rPr>
+              <w:fldChar w:fldCharType="end"/>
+            </w:r>
+          </w:hyperlink>
+        </w:p>
+        <w:p>
+          <w:pPr>
+            <w:pStyle w:val="TOC2"/>
+            <w:tabs>
+              <w:tab w:val="right" w:leader="dot" w:pos="10790"/>
+            </w:tabs>
+            <w:rPr>
+              <w:rFonts w:eastAsiaTheme="minorEastAsia"/>
+              <w:noProof/>
+            </w:rPr>
+          </w:pPr>
+          <w:hyperlink w:anchor="_Toc22848591" w:history="1">
+            <w:r>
+              <w:rPr>
+                <w:rStyle w:val="Hyperlink"/>
+                <w:rFonts w:ascii="Times New Roman" w:hAnsi="Times New Roman" w:cs="Times New Roman"/>
+                <w:noProof/>
+              </w:rPr>
+              <w:t>The intended audience is anyone who’s interested in designing their own story and any third party interested in this project.</w:t>
+            </w:r>
+            <w:r>
+              <w:rPr>
+                <w:noProof/>
+                <w:webHidden/>
+              </w:rPr>
+              <w:tab/>
+            </w:r>
+            <w:r>
+              <w:rPr>
+                <w:noProof/>
+                <w:webHidden/>
+              </w:rPr>
+              <w:fldChar w:fldCharType="begin"/>
+            </w:r>
+            <w:r>
+              <w:rPr>
+                <w:noProof/>
+                <w:webHidden/>
+              </w:rPr>
+              <w:instrText xml:space="preserve"> PAGEREF _Toc22848591 \h </w:instrText>
+            </w:r>
+            <w:r>
+              <w:rPr>
+                <w:noProof/>
+                <w:webHidden/>
+              </w:rPr>
+            </w:r>
+            <w:r>
+              <w:rPr>
+                <w:noProof/>
+                <w:webHidden/>
+              </w:rPr>
+              <w:fldChar w:fldCharType="separate"/>
+            </w:r>
+            <w:r>
+              <w:rPr>
+                <w:noProof/>
+                <w:webHidden/>
+              </w:rPr>
+              <w:t>1</w:t>
+            </w:r>
+            <w:r>
+              <w:rPr>
+                <w:noProof/>
+                <w:webHidden/>
+              </w:rPr>
+              <w:fldChar w:fldCharType="end"/>
+            </w:r>
+          </w:hyperlink>
+        </w:p>
+        <w:p>
+          <w:pPr>
+            <w:pStyle w:val="TOC1"/>
+            <w:tabs>
+              <w:tab w:val="right" w:leader="dot" w:pos="10790"/>
+            </w:tabs>
+            <w:rPr>
+              <w:rFonts w:eastAsiaTheme="minorEastAsia"/>
+              <w:noProof/>
+            </w:rPr>
+          </w:pPr>
+          <w:hyperlink w:anchor="_Toc22848592" w:history="1">
+            <w:r>
+              <w:rPr>
+                <w:rStyle w:val="Hyperlink"/>
+                <w:rFonts w:ascii="Times New Roman" w:hAnsi="Times New Roman" w:cs="Times New Roman"/>
+                <w:b/>
+                <w:bCs/>
+                <w:noProof/>
+              </w:rPr>
+              <w:t>4.0 Product Requirements</w:t>
+            </w:r>
+            <w:r>
+              <w:rPr>
+                <w:noProof/>
+                <w:webHidden/>
+              </w:rPr>
+              <w:tab/>
+            </w:r>
+            <w:r>
+              <w:rPr>
+                <w:noProof/>
+                <w:webHidden/>
+              </w:rPr>
+              <w:fldChar w:fldCharType="begin"/>
+            </w:r>
+            <w:r>
+              <w:rPr>
+                <w:noProof/>
+                <w:webHidden/>
+              </w:rPr>
+              <w:instrText xml:space="preserve"> PAGEREF _Toc22848592 \h </w:instrText>
+            </w:r>
+            <w:r>
+              <w:rPr>
+                <w:noProof/>
+                <w:webHidden/>
+              </w:rPr>
+            </w:r>
+            <w:r>
+              <w:rPr>
+                <w:noProof/>
+                <w:webHidden/>
+              </w:rPr>
+              <w:fldChar w:fldCharType="separate"/>
+            </w:r>
+            <w:r>
+              <w:rPr>
+                <w:noProof/>
+                <w:webHidden/>
+              </w:rPr>
+              <w:t>1</w:t>
+            </w:r>
+            <w:r>
+              <w:rPr>
+                <w:noProof/>
+                <w:webHidden/>
+              </w:rPr>
+              <w:fldChar w:fldCharType="end"/>
+            </w:r>
+          </w:hyperlink>
+        </w:p>
+        <w:p>
+          <w:pPr>
+            <w:pStyle w:val="TOC2"/>
+            <w:tabs>
+              <w:tab w:val="right" w:leader="dot" w:pos="10790"/>
+            </w:tabs>
+            <w:rPr>
+              <w:rFonts w:eastAsiaTheme="minorEastAsia"/>
+              <w:noProof/>
+            </w:rPr>
+          </w:pPr>
+          <w:hyperlink w:anchor="_Toc22848593" w:history="1">
+            <w:r>
+              <w:rPr>
+                <w:rStyle w:val="Hyperlink"/>
+                <w:rFonts w:ascii="Times New Roman" w:hAnsi="Times New Roman" w:cs="Times New Roman"/>
+                <w:b/>
+                <w:bCs/>
+                <w:noProof/>
+              </w:rPr>
+              <w:t>4.1 Functional</w:t>
+            </w:r>
+            <w:r>
+              <w:rPr>
+                <w:noProof/>
+                <w:webHidden/>
+              </w:rPr>
+              <w:tab/>
+            </w:r>
+            <w:r>
+              <w:rPr>
+                <w:noProof/>
+                <w:webHidden/>
+              </w:rPr>
+              <w:fldChar w:fldCharType="begin"/>
+            </w:r>
+            <w:r>
+              <w:rPr>
+                <w:noProof/>
+                <w:webHidden/>
+              </w:rPr>
+              <w:instrText xml:space="preserve"> PAGEREF _Toc22848593 \h </w:instrText>
+            </w:r>
+            <w:r>
+              <w:rPr>
+                <w:noProof/>
+                <w:webHidden/>
+              </w:rPr>
+            </w:r>
+            <w:r>
+              <w:rPr>
+                <w:noProof/>
+                <w:webHidden/>
+              </w:rPr>
+              <w:fldChar w:fldCharType="separate"/>
+            </w:r>
+            <w:r>
+              <w:rPr>
+                <w:noProof/>
+                <w:webHidden/>
+              </w:rPr>
+              <w:t>1</w:t>
+            </w:r>
+            <w:r>
+              <w:rPr>
+                <w:noProof/>
+                <w:webHidden/>
+              </w:rPr>
+              <w:fldChar w:fldCharType="end"/>
+            </w:r>
+          </w:hyperlink>
+        </w:p>
+        <w:p>
+          <w:pPr>
+            <w:pStyle w:val="TOC2"/>
+            <w:tabs>
+              <w:tab w:val="right" w:leader="dot" w:pos="10790"/>
+            </w:tabs>
+            <w:rPr>
+              <w:rFonts w:eastAsiaTheme="minorEastAsia"/>
+              <w:noProof/>
+            </w:rPr>
+          </w:pPr>
+          <w:hyperlink w:anchor="_Toc22848594" w:history="1">
+            <w:r>
+              <w:rPr>
+                <w:rStyle w:val="Hyperlink"/>
+                <w:rFonts w:ascii="Times New Roman" w:hAnsi="Times New Roman" w:cs="Times New Roman"/>
+                <w:b/>
+                <w:bCs/>
+                <w:noProof/>
+              </w:rPr>
+              <w:t>4.2 Performance</w:t>
+            </w:r>
+            <w:r>
+              <w:rPr>
+                <w:noProof/>
+                <w:webHidden/>
+              </w:rPr>
+              <w:tab/>
+            </w:r>
+            <w:r>
+              <w:rPr>
+                <w:noProof/>
+                <w:webHidden/>
+              </w:rPr>
+              <w:fldChar w:fldCharType="begin"/>
+            </w:r>
+            <w:r>
+              <w:rPr>
+                <w:noProof/>
+                <w:webHidden/>
+              </w:rPr>
+              <w:instrText xml:space="preserve"> PAGEREF _Toc22848594 \h </w:instrText>
+            </w:r>
+            <w:r>
+              <w:rPr>
+                <w:noProof/>
+                <w:webHidden/>
+              </w:rPr>
+            </w:r>
+            <w:r>
+              <w:rPr>
+                <w:noProof/>
+                <w:webHidden/>
+              </w:rPr>
+              <w:fldChar w:fldCharType="separate"/>
+            </w:r>
+            <w:r>
+              <w:rPr>
+                <w:noProof/>
+                <w:webHidden/>
+              </w:rPr>
+              <w:t>3</w:t>
+            </w:r>
+            <w:r>
+              <w:rPr>
+                <w:noProof/>
+                <w:webHidden/>
+              </w:rPr>
+              <w:fldChar w:fldCharType="end"/>
+            </w:r>
+          </w:hyperlink>
+        </w:p>
+        <w:p>
+          <w:pPr>
+            <w:pStyle w:val="TOC2"/>
+            <w:tabs>
+              <w:tab w:val="right" w:leader="dot" w:pos="10790"/>
+            </w:tabs>
+            <w:rPr>
+              <w:rFonts w:eastAsiaTheme="minorEastAsia"/>
+              <w:noProof/>
+            </w:rPr>
+          </w:pPr>
+          <w:hyperlink w:anchor="_Toc22848595" w:history="1">
+            <w:r>
+              <w:rPr>
+                <w:rStyle w:val="Hyperlink"/>
+                <w:rFonts w:ascii="Times New Roman" w:hAnsi="Times New Roman" w:cs="Times New Roman"/>
+                <w:b/>
+                <w:bCs/>
+                <w:noProof/>
+              </w:rPr>
+              <w:t>4.3 Reliability</w:t>
+            </w:r>
+            <w:r>
+              <w:rPr>
+                <w:noProof/>
+                <w:webHidden/>
+              </w:rPr>
+              <w:tab/>
+            </w:r>
+            <w:r>
+              <w:rPr>
+                <w:noProof/>
+                <w:webHidden/>
+              </w:rPr>
+              <w:fldChar w:fldCharType="begin"/>
+            </w:r>
+            <w:r>
+              <w:rPr>
+                <w:noProof/>
+                <w:webHidden/>
+              </w:rPr>
+              <w:instrText xml:space="preserve"> PAGEREF _Toc22848595 \h </w:instrText>
+            </w:r>
+            <w:r>
+              <w:rPr>
+                <w:noProof/>
+                <w:webHidden/>
+              </w:rPr>
+            </w:r>
+            <w:r>
+              <w:rPr>
+                <w:noProof/>
+                <w:webHidden/>
+              </w:rPr>
+              <w:fldChar w:fldCharType="separate"/>
+            </w:r>
+            <w:r>
+              <w:rPr>
+                <w:noProof/>
+                <w:webHidden/>
+              </w:rPr>
+              <w:t>3</w:t>
+            </w:r>
+            <w:r>
+              <w:rPr>
+                <w:noProof/>
+                <w:webHidden/>
+              </w:rPr>
+              <w:fldChar w:fldCharType="end"/>
+            </w:r>
+          </w:hyperlink>
+        </w:p>
+        <w:p>
+          <w:pPr>
+            <w:pStyle w:val="TOC2"/>
+            <w:tabs>
+              <w:tab w:val="right" w:leader="dot" w:pos="10790"/>
+            </w:tabs>
+            <w:rPr>
+              <w:rFonts w:eastAsiaTheme="minorEastAsia"/>
+              <w:noProof/>
+            </w:rPr>
+          </w:pPr>
+          <w:hyperlink w:anchor="_Toc22848596" w:history="1">
+            <w:r>
+              <w:rPr>
+                <w:rStyle w:val="Hyperlink"/>
+                <w:rFonts w:ascii="Times New Roman" w:hAnsi="Times New Roman" w:cs="Times New Roman"/>
+                <w:b/>
+                <w:bCs/>
+                <w:noProof/>
+              </w:rPr>
+              <w:t>4.4 Data Description</w:t>
+            </w:r>
+            <w:r>
+              <w:rPr>
+                <w:noProof/>
+                <w:webHidden/>
+              </w:rPr>
+              <w:tab/>
+            </w:r>
+            <w:r>
+              <w:rPr>
+                <w:noProof/>
+                <w:webHidden/>
+              </w:rPr>
+              <w:fldChar w:fldCharType="begin"/>
+            </w:r>
+            <w:r>
+              <w:rPr>
+                <w:noProof/>
+                <w:webHidden/>
+              </w:rPr>
+              <w:instrText xml:space="preserve"> PAGEREF _Toc22848596 \h </w:instrText>
+            </w:r>
+            <w:r>
+              <w:rPr>
+                <w:noProof/>
+                <w:webHidden/>
+              </w:rPr>
+            </w:r>
+            <w:r>
+              <w:rPr>
+                <w:noProof/>
+                <w:webHidden/>
+              </w:rPr>
+              <w:fldChar w:fldCharType="separate"/>
+            </w:r>
+            <w:r>
+              <w:rPr>
+                <w:noProof/>
+                <w:webHidden/>
+              </w:rPr>
+              <w:t>3</w:t>
+            </w:r>
+            <w:r>
+              <w:rPr>
+                <w:noProof/>
+                <w:webHidden/>
+              </w:rPr>
+              <w:fldChar w:fldCharType="end"/>
+            </w:r>
+          </w:hyperlink>
+        </w:p>
+        <w:p>
+          <w:pPr>
+            <w:pStyle w:val="TOC2"/>
+            <w:tabs>
+              <w:tab w:val="right" w:leader="dot" w:pos="10790"/>
+            </w:tabs>
+            <w:rPr>
+              <w:rFonts w:eastAsiaTheme="minorEastAsia"/>
+              <w:noProof/>
+            </w:rPr>
+          </w:pPr>
+          <w:hyperlink w:anchor="_Toc22848597" w:history="1">
+            <w:r>
+              <w:rPr>
+                <w:rStyle w:val="Hyperlink"/>
+                <w:rFonts w:ascii="Times New Roman" w:hAnsi="Times New Roman" w:cs="Times New Roman"/>
+                <w:b/>
+                <w:bCs/>
+                <w:noProof/>
+              </w:rPr>
+              <w:t>4.5 Security and Safety</w:t>
+            </w:r>
+            <w:r>
+              <w:rPr>
+                <w:noProof/>
+                <w:webHidden/>
+              </w:rPr>
+              <w:tab/>
+            </w:r>
+            <w:r>
+              <w:rPr>
+                <w:noProof/>
+                <w:webHidden/>
+              </w:rPr>
+              <w:fldChar w:fldCharType="begin"/>
+            </w:r>
+            <w:r>
+              <w:rPr>
+                <w:noProof/>
+                <w:webHidden/>
+              </w:rPr>
+              <w:instrText xml:space="preserve"> PAGEREF _Toc22848597 \h </w:instrText>
+            </w:r>
+            <w:r>
+              <w:rPr>
+                <w:noProof/>
+                <w:webHidden/>
+              </w:rPr>
+            </w:r>
+            <w:r>
+              <w:rPr>
+                <w:noProof/>
+                <w:webHidden/>
+              </w:rPr>
+              <w:fldChar w:fldCharType="separate"/>
+            </w:r>
+            <w:r>
+              <w:rPr>
+                <w:noProof/>
+                <w:webHidden/>
+              </w:rPr>
+              <w:t>3</w:t>
+            </w:r>
+            <w:r>
+              <w:rPr>
+                <w:noProof/>
+                <w:webHidden/>
+              </w:rPr>
+              <w:fldChar w:fldCharType="end"/>
+            </w:r>
+          </w:hyperlink>
+        </w:p>
+        <w:p>
+          <w:pPr>
+            <w:pStyle w:val="TOC2"/>
+            <w:tabs>
+              <w:tab w:val="right" w:leader="dot" w:pos="10790"/>
+            </w:tabs>
+            <w:rPr>
+              <w:rFonts w:eastAsiaTheme="minorEastAsia"/>
+              <w:noProof/>
+            </w:rPr>
+          </w:pPr>
+          <w:hyperlink w:anchor="_Toc22848598" w:history="1">
+            <w:r>
+              <w:rPr>
+                <w:rStyle w:val="Hyperlink"/>
+                <w:rFonts w:ascii="Times New Roman" w:hAnsi="Times New Roman" w:cs="Times New Roman"/>
+                <w:b/>
+                <w:bCs/>
+                <w:noProof/>
+              </w:rPr>
+              <w:t>4.6 Constraints</w:t>
+            </w:r>
+            <w:r>
+              <w:rPr>
+                <w:noProof/>
+                <w:webHidden/>
+              </w:rPr>
+              <w:tab/>
+            </w:r>
+            <w:r>
+              <w:rPr>
+                <w:noProof/>
+                <w:webHidden/>
+              </w:rPr>
+              <w:fldChar w:fldCharType="begin"/>
+            </w:r>
+            <w:r>
+              <w:rPr>
+                <w:noProof/>
+                <w:webHidden/>
+              </w:rPr>
+              <w:instrText xml:space="preserve"> PAGEREF _Toc22848598 \h </w:instrText>
+            </w:r>
+            <w:r>
+              <w:rPr>
+                <w:noProof/>
+                <w:webHidden/>
+              </w:rPr>
+            </w:r>
+            <w:r>
+              <w:rPr>
+                <w:noProof/>
+                <w:webHidden/>
+              </w:rPr>
+              <w:fldChar w:fldCharType="separate"/>
+            </w:r>
+            <w:r>
+              <w:rPr>
+                <w:noProof/>
+                <w:webHidden/>
+              </w:rPr>
+              <w:t>3</w:t>
+            </w:r>
+            <w:r>
+              <w:rPr>
+                <w:noProof/>
+                <w:webHidden/>
+              </w:rPr>
+              <w:fldChar w:fldCharType="end"/>
+            </w:r>
+          </w:hyperlink>
+        </w:p>
+        <w:p>
+          <w:r>
+            <w:rPr>
+              <w:b/>
+              <w:bCs/>
+              <w:noProof/>
+            </w:rPr>
+            <w:fldChar w:fldCharType="end"/>
+          </w:r>
+        </w:p>
+      </w:sdtContent>
+    </w:sdt>
+    <w:p>
+      <w:r>
         <w:br w:type="page"/>
       </w:r>
     </w:p>
@@ -76,44 +1964,343 @@
           <w:sz w:val="30"/>
           <w:szCs w:val="30"/>
         </w:rPr>
-      </w:pPr>
-      <w:r>
+        <w:sectPr>
+          <w:headerReference w:type="default" r:id="rId8"/>
+          <w:footerReference w:type="first" r:id="rId9"/>
+          <w:pgSz w:w="12240" w:h="15840"/>
+          <w:pgMar w:top="720" w:right="720" w:bottom="720" w:left="720" w:header="720" w:footer="720" w:gutter="0"/>
+          <w:pgNumType w:fmt="lowerRoman" w:start="1"/>
+          <w:cols w:space="720"/>
+          <w:titlePg/>
+          <w:docGrid w:linePitch="360"/>
+        </w:sectPr>
+      </w:pPr>
+    </w:p>
+    <w:p>
+      <w:pPr>
+        <w:pStyle w:val="Heading1"/>
         <w:rPr>
           <w:rFonts w:ascii="Times New Roman" w:hAnsi="Times New Roman" w:cs="Times New Roman"/>
           <w:b/>
           <w:bCs/>
-          <w:sz w:val="30"/>
-          <w:szCs w:val="30"/>
-        </w:rPr>
-        <w:lastRenderedPageBreak/>
-        <w:t>4. Product Requirements</w:t>
-      </w:r>
-    </w:p>
-    <w:p>
-      <w:pPr>
-        <w:pStyle w:val="ListParagraph"/>
-        <w:numPr>
-          <w:ilvl w:val="1"/>
-          <w:numId w:val="2"/>
-        </w:numPr>
+          <w:color w:val="auto"/>
+          <w:sz w:val="36"/>
+          <w:szCs w:val="36"/>
+        </w:rPr>
+      </w:pPr>
+      <w:bookmarkStart w:id="4" w:name="_Toc22848587"/>
+      <w:r>
         <w:rPr>
           <w:rFonts w:ascii="Times New Roman" w:hAnsi="Times New Roman" w:cs="Times New Roman"/>
           <w:b/>
           <w:bCs/>
-          <w:sz w:val="24"/>
-          <w:szCs w:val="24"/>
-        </w:rPr>
-      </w:pPr>
+          <w:color w:val="auto"/>
+          <w:sz w:val="36"/>
+          <w:szCs w:val="36"/>
+        </w:rPr>
+        <w:lastRenderedPageBreak/>
+        <w:t>1.0 In</w:t>
+      </w:r>
       <w:r>
         <w:rPr>
           <w:rFonts w:ascii="Times New Roman" w:hAnsi="Times New Roman" w:cs="Times New Roman"/>
           <w:b/>
           <w:bCs/>
-          <w:sz w:val="24"/>
-          <w:szCs w:val="24"/>
+          <w:color w:val="auto"/>
+          <w:sz w:val="36"/>
+          <w:szCs w:val="36"/>
+        </w:rPr>
+        <w:t>troduction</w:t>
+      </w:r>
+      <w:bookmarkEnd w:id="4"/>
+    </w:p>
+    <w:p>
+      <w:pPr>
+        <w:pStyle w:val="Heading2"/>
+        <w:ind w:firstLine="720"/>
+        <w:rPr>
+          <w:rFonts w:ascii="Times New Roman" w:hAnsi="Times New Roman" w:cs="Times New Roman"/>
+          <w:b/>
+          <w:bCs/>
+          <w:color w:val="auto"/>
+          <w:sz w:val="32"/>
+          <w:szCs w:val="32"/>
+        </w:rPr>
+      </w:pPr>
+      <w:bookmarkStart w:id="5" w:name="_Toc22848588"/>
+      <w:r>
+        <w:rPr>
+          <w:rFonts w:ascii="Times New Roman" w:hAnsi="Times New Roman" w:cs="Times New Roman"/>
+          <w:b/>
+          <w:bCs/>
+          <w:color w:val="auto"/>
+          <w:sz w:val="32"/>
+          <w:szCs w:val="32"/>
+        </w:rPr>
+        <w:t>1.1 P</w:t>
+      </w:r>
+      <w:r>
+        <w:rPr>
+          <w:rFonts w:ascii="Times New Roman" w:hAnsi="Times New Roman" w:cs="Times New Roman"/>
+          <w:b/>
+          <w:bCs/>
+          <w:color w:val="auto"/>
+          <w:sz w:val="32"/>
+          <w:szCs w:val="32"/>
+        </w:rPr>
+        <w:t>urpose</w:t>
+      </w:r>
+      <w:bookmarkStart w:id="6" w:name="_GoBack"/>
+      <w:bookmarkEnd w:id="5"/>
+      <w:bookmarkEnd w:id="6"/>
+    </w:p>
+    <w:p>
+      <w:pPr>
+        <w:ind w:left="720"/>
+        <w:rPr>
+          <w:sz w:val="24"/>
+          <w:szCs w:val="24"/>
+        </w:rPr>
+      </w:pPr>
+      <w:r>
+        <w:rPr>
+          <w:sz w:val="24"/>
+          <w:szCs w:val="24"/>
+        </w:rPr>
+        <w:t xml:space="preserve">The purpose of this document is to propose the design and implementation of </w:t>
+      </w:r>
+      <w:proofErr w:type="spellStart"/>
+      <w:r>
+        <w:rPr>
+          <w:sz w:val="24"/>
+          <w:szCs w:val="24"/>
+        </w:rPr>
+        <w:t>Lorelines</w:t>
+      </w:r>
+      <w:proofErr w:type="spellEnd"/>
+      <w:r>
+        <w:rPr>
+          <w:sz w:val="24"/>
+          <w:szCs w:val="24"/>
+        </w:rPr>
+        <w:t>. The sections here-after are dedicated to defining and describing the format of this document and the intended design plan. If this proposal is accepted, it will serve as a guide for the implementation process.</w:t>
+      </w:r>
+    </w:p>
+    <w:p>
+      <w:pPr>
+        <w:pStyle w:val="Heading2"/>
+        <w:ind w:firstLine="720"/>
+        <w:rPr>
+          <w:rFonts w:ascii="Times New Roman" w:hAnsi="Times New Roman" w:cs="Times New Roman"/>
+          <w:b/>
+          <w:bCs/>
+          <w:color w:val="auto"/>
+          <w:sz w:val="32"/>
+          <w:szCs w:val="32"/>
+        </w:rPr>
+      </w:pPr>
+      <w:bookmarkStart w:id="7" w:name="_Toc22848589"/>
+      <w:r>
+        <w:rPr>
+          <w:rFonts w:ascii="Times New Roman" w:hAnsi="Times New Roman" w:cs="Times New Roman"/>
+          <w:b/>
+          <w:bCs/>
+          <w:color w:val="auto"/>
+          <w:sz w:val="32"/>
+          <w:szCs w:val="32"/>
+        </w:rPr>
+        <w:t>1.2 Scope</w:t>
+      </w:r>
+      <w:bookmarkEnd w:id="7"/>
+    </w:p>
+    <w:p>
+      <w:pPr>
+        <w:ind w:left="720"/>
+        <w:rPr>
+          <w:rFonts w:ascii="Times New Roman" w:hAnsi="Times New Roman" w:cs="Times New Roman"/>
+          <w:sz w:val="24"/>
+          <w:szCs w:val="24"/>
+        </w:rPr>
+      </w:pPr>
+      <w:r>
+        <w:rPr>
+          <w:rFonts w:ascii="Times New Roman" w:hAnsi="Times New Roman" w:cs="Times New Roman"/>
+          <w:sz w:val="24"/>
+          <w:szCs w:val="24"/>
+        </w:rPr>
+        <w:t xml:space="preserve">The scope of this document is limited to project management, general system discussion, and a description of the product requirements which will describe in limited detail the intended design features and functionality. Also, included is the specific functionality of modules and otherwise discrete functionalities that may later be added to the system. </w:t>
+      </w:r>
+    </w:p>
+    <w:p>
+      <w:pPr>
+        <w:pStyle w:val="Heading2"/>
+        <w:rPr>
+          <w:rFonts w:ascii="Times New Roman" w:hAnsi="Times New Roman" w:cs="Times New Roman"/>
+          <w:b/>
+          <w:bCs/>
+          <w:color w:val="auto"/>
+          <w:sz w:val="32"/>
+          <w:szCs w:val="32"/>
+        </w:rPr>
+      </w:pPr>
+      <w:r>
+        <w:tab/>
+      </w:r>
+      <w:bookmarkStart w:id="8" w:name="_Toc22848590"/>
+      <w:r>
+        <w:rPr>
+          <w:rFonts w:ascii="Times New Roman" w:hAnsi="Times New Roman" w:cs="Times New Roman"/>
+          <w:b/>
+          <w:bCs/>
+          <w:color w:val="auto"/>
+          <w:sz w:val="32"/>
+          <w:szCs w:val="32"/>
+        </w:rPr>
+        <w:t>1.3 Intended Audienc</w:t>
+      </w:r>
+      <w:r>
+        <w:rPr>
+          <w:rFonts w:ascii="Times New Roman" w:hAnsi="Times New Roman" w:cs="Times New Roman"/>
+          <w:b/>
+          <w:bCs/>
+          <w:color w:val="auto"/>
+          <w:sz w:val="32"/>
+          <w:szCs w:val="32"/>
+        </w:rPr>
+        <w:t>e</w:t>
+      </w:r>
+      <w:bookmarkEnd w:id="8"/>
+    </w:p>
+    <w:p>
+      <w:pPr>
+        <w:pStyle w:val="Heading2"/>
+        <w:ind w:left="720"/>
+        <w:rPr>
+          <w:rFonts w:ascii="Times New Roman" w:hAnsi="Times New Roman" w:cs="Times New Roman"/>
+          <w:color w:val="auto"/>
+          <w:sz w:val="24"/>
+          <w:szCs w:val="24"/>
+        </w:rPr>
+      </w:pPr>
+      <w:bookmarkStart w:id="9" w:name="_Toc22848591"/>
+      <w:r>
+        <w:rPr>
+          <w:rFonts w:ascii="Times New Roman" w:hAnsi="Times New Roman" w:cs="Times New Roman"/>
+          <w:color w:val="auto"/>
+          <w:sz w:val="24"/>
+          <w:szCs w:val="24"/>
+        </w:rPr>
+        <w:t>The intended audience is anyone who’s interested in designing their own story and any third party interested in this project.</w:t>
+      </w:r>
+      <w:bookmarkEnd w:id="9"/>
+    </w:p>
+    <w:p>
+      <w:pPr>
+        <w:rPr>
+          <w:sz w:val="24"/>
+          <w:szCs w:val="24"/>
+        </w:rPr>
+      </w:pPr>
+      <w:r>
+        <w:rPr>
+          <w:sz w:val="24"/>
+          <w:szCs w:val="24"/>
+        </w:rPr>
+        <w:tab/>
+      </w:r>
+      <w:r>
+        <w:rPr>
+          <w:sz w:val="24"/>
+          <w:szCs w:val="24"/>
+        </w:rPr>
+        <w:tab/>
+      </w:r>
+    </w:p>
+    <w:p>
+      <w:pPr>
+        <w:pStyle w:val="Heading1"/>
+        <w:rPr>
+          <w:rFonts w:ascii="Times New Roman" w:hAnsi="Times New Roman" w:cs="Times New Roman"/>
+          <w:b/>
+          <w:bCs/>
+          <w:color w:val="auto"/>
+          <w:sz w:val="36"/>
+          <w:szCs w:val="36"/>
+        </w:rPr>
+      </w:pPr>
+      <w:bookmarkStart w:id="10" w:name="_Toc22848592"/>
+      <w:r>
+        <w:rPr>
+          <w:rFonts w:ascii="Times New Roman" w:hAnsi="Times New Roman" w:cs="Times New Roman"/>
+          <w:b/>
+          <w:bCs/>
+          <w:color w:val="auto"/>
+          <w:sz w:val="36"/>
+          <w:szCs w:val="36"/>
+        </w:rPr>
+        <w:t>4.</w:t>
+      </w:r>
+      <w:r>
+        <w:rPr>
+          <w:rFonts w:ascii="Times New Roman" w:hAnsi="Times New Roman" w:cs="Times New Roman"/>
+          <w:b/>
+          <w:bCs/>
+          <w:color w:val="auto"/>
+          <w:sz w:val="36"/>
+          <w:szCs w:val="36"/>
+        </w:rPr>
+        <w:t>0</w:t>
+      </w:r>
+      <w:r>
+        <w:rPr>
+          <w:rFonts w:ascii="Times New Roman" w:hAnsi="Times New Roman" w:cs="Times New Roman"/>
+          <w:b/>
+          <w:bCs/>
+          <w:color w:val="auto"/>
+          <w:sz w:val="36"/>
+          <w:szCs w:val="36"/>
+        </w:rPr>
+        <w:t xml:space="preserve"> Product Requirements</w:t>
+      </w:r>
+      <w:bookmarkEnd w:id="10"/>
+    </w:p>
+    <w:p>
+      <w:pPr>
+        <w:pStyle w:val="Heading2"/>
+        <w:ind w:firstLine="720"/>
+        <w:rPr>
+          <w:rFonts w:ascii="Times New Roman" w:hAnsi="Times New Roman" w:cs="Times New Roman"/>
+          <w:b/>
+          <w:bCs/>
+          <w:color w:val="auto"/>
+          <w:sz w:val="32"/>
+          <w:szCs w:val="32"/>
+        </w:rPr>
+      </w:pPr>
+      <w:bookmarkStart w:id="11" w:name="_Toc22848593"/>
+      <w:r>
+        <w:rPr>
+          <w:rFonts w:ascii="Times New Roman" w:hAnsi="Times New Roman" w:cs="Times New Roman"/>
+          <w:b/>
+          <w:bCs/>
+          <w:color w:val="auto"/>
+          <w:sz w:val="32"/>
+          <w:szCs w:val="32"/>
+        </w:rPr>
+        <w:t xml:space="preserve">4.1 </w:t>
+      </w:r>
+      <w:r>
+        <w:rPr>
+          <w:rFonts w:ascii="Times New Roman" w:hAnsi="Times New Roman" w:cs="Times New Roman"/>
+          <w:b/>
+          <w:bCs/>
+          <w:color w:val="auto"/>
+          <w:sz w:val="32"/>
+          <w:szCs w:val="32"/>
         </w:rPr>
         <w:t>Functional</w:t>
       </w:r>
+      <w:bookmarkEnd w:id="11"/>
     </w:p>
     <w:p>
       <w:pPr>
@@ -1130,6 +3317,7 @@
           <w:sz w:val="24"/>
           <w:szCs w:val="24"/>
         </w:rPr>
+        <w:lastRenderedPageBreak/>
         <w:t>Custom Entity</w:t>
       </w:r>
       <w:r>
@@ -1903,7 +4091,6 @@
           <w:sz w:val="24"/>
           <w:szCs w:val="24"/>
         </w:rPr>
-        <w:lastRenderedPageBreak/>
         <w:t xml:space="preserve">Tethers </w:t>
       </w:r>
       <w:r>
@@ -1951,15 +4138,7 @@
           <w:sz w:val="24"/>
           <w:szCs w:val="24"/>
         </w:rPr>
-        <w:t xml:space="preserve">Users can use </w:t>
-      </w:r>
-      <w:r>
-        <w:rPr>
-          <w:rFonts w:ascii="Times New Roman" w:hAnsi="Times New Roman" w:cs="Times New Roman"/>
-          <w:sz w:val="24"/>
-          <w:szCs w:val="24"/>
-        </w:rPr>
-        <w:t xml:space="preserve">the </w:t>
+        <w:t xml:space="preserve">Users can use the </w:t>
       </w:r>
       <w:r>
         <w:rPr>
@@ -1976,25 +4155,7 @@
           <w:sz w:val="24"/>
           <w:szCs w:val="24"/>
         </w:rPr>
-        <w:t xml:space="preserve">feature </w:t>
-      </w:r>
-      <w:bookmarkStart w:id="0" w:name="_GoBack"/>
-      <w:bookmarkEnd w:id="0"/>
-      <w:r>
-        <w:rPr>
-          <w:rFonts w:ascii="Times New Roman" w:hAnsi="Times New Roman" w:cs="Times New Roman"/>
-          <w:sz w:val="24"/>
-          <w:szCs w:val="24"/>
-        </w:rPr>
-        <w:t>to minimize the amount of text on the timeline</w:t>
-      </w:r>
-      <w:r>
-        <w:rPr>
-          <w:rFonts w:ascii="Times New Roman" w:hAnsi="Times New Roman" w:cs="Times New Roman"/>
-          <w:sz w:val="24"/>
-          <w:szCs w:val="24"/>
-        </w:rPr>
-        <w:t>.</w:t>
+        <w:t>feature to minimize the amount of text on the timeline.</w:t>
       </w:r>
     </w:p>
     <w:p>
@@ -2537,6 +4698,7 @@
           <w:sz w:val="24"/>
           <w:szCs w:val="24"/>
         </w:rPr>
+        <w:lastRenderedPageBreak/>
         <w:t>Map Maker</w:t>
       </w:r>
     </w:p>
@@ -2704,233 +4866,161 @@
     </w:p>
     <w:p>
       <w:pPr>
-        <w:pStyle w:val="ListParagraph"/>
-        <w:numPr>
-          <w:ilvl w:val="1"/>
-          <w:numId w:val="2"/>
-        </w:numPr>
+        <w:pStyle w:val="Heading2"/>
+        <w:ind w:firstLine="720"/>
         <w:rPr>
           <w:rFonts w:ascii="Times New Roman" w:hAnsi="Times New Roman" w:cs="Times New Roman"/>
           <w:b/>
           <w:bCs/>
-          <w:sz w:val="24"/>
-          <w:szCs w:val="24"/>
-        </w:rPr>
-      </w:pPr>
+          <w:color w:val="auto"/>
+          <w:sz w:val="32"/>
+          <w:szCs w:val="32"/>
+        </w:rPr>
+      </w:pPr>
+      <w:bookmarkStart w:id="12" w:name="_Toc22848594"/>
       <w:r>
         <w:rPr>
           <w:rFonts w:ascii="Times New Roman" w:hAnsi="Times New Roman" w:cs="Times New Roman"/>
           <w:b/>
           <w:bCs/>
-          <w:sz w:val="24"/>
-          <w:szCs w:val="24"/>
-        </w:rPr>
-        <w:t>Performance</w:t>
-      </w:r>
-    </w:p>
-    <w:p>
-      <w:pPr>
-        <w:ind w:left="720"/>
-        <w:rPr>
-          <w:rFonts w:ascii="Times New Roman" w:hAnsi="Times New Roman" w:cs="Times New Roman"/>
-          <w:sz w:val="24"/>
-          <w:szCs w:val="24"/>
-        </w:rPr>
-      </w:pPr>
-      <w:r>
-        <w:rPr>
-          <w:rFonts w:ascii="Times New Roman" w:hAnsi="Times New Roman" w:cs="Times New Roman"/>
-          <w:sz w:val="24"/>
-          <w:szCs w:val="24"/>
-        </w:rPr>
-        <w:t xml:space="preserve">Lorelines will have slight load up times to due to accessing the database for user information. When </w:t>
-      </w:r>
-      <w:r>
-        <w:rPr>
-          <w:rFonts w:ascii="Times New Roman" w:hAnsi="Times New Roman" w:cs="Times New Roman"/>
-          <w:sz w:val="24"/>
-          <w:szCs w:val="24"/>
-        </w:rPr>
-        <w:t>the</w:t>
-      </w:r>
-      <w:r>
-        <w:rPr>
-          <w:rFonts w:ascii="Times New Roman" w:hAnsi="Times New Roman" w:cs="Times New Roman"/>
-          <w:sz w:val="24"/>
-          <w:szCs w:val="24"/>
-        </w:rPr>
-        <w:t xml:space="preserve"> progressive web-app</w:t>
-      </w:r>
-      <w:r>
-        <w:rPr>
-          <w:rFonts w:ascii="Times New Roman" w:hAnsi="Times New Roman" w:cs="Times New Roman"/>
-          <w:sz w:val="24"/>
-          <w:szCs w:val="24"/>
-        </w:rPr>
-        <w:t xml:space="preserve"> is loading, it</w:t>
-      </w:r>
-      <w:r>
-        <w:rPr>
-          <w:rFonts w:ascii="Times New Roman" w:hAnsi="Times New Roman" w:cs="Times New Roman"/>
-          <w:sz w:val="24"/>
-          <w:szCs w:val="24"/>
-        </w:rPr>
-        <w:t xml:space="preserve"> will have </w:t>
-      </w:r>
-      <w:r>
-        <w:rPr>
-          <w:rFonts w:ascii="Times New Roman" w:hAnsi="Times New Roman" w:cs="Times New Roman"/>
-          <w:sz w:val="24"/>
-          <w:szCs w:val="24"/>
-        </w:rPr>
-        <w:t>loading</w:t>
-      </w:r>
-      <w:r>
-        <w:rPr>
-          <w:rFonts w:ascii="Times New Roman" w:hAnsi="Times New Roman" w:cs="Times New Roman"/>
-          <w:sz w:val="24"/>
-          <w:szCs w:val="24"/>
-        </w:rPr>
-        <w:t xml:space="preserve"> screen</w:t>
-      </w:r>
-      <w:r>
-        <w:rPr>
-          <w:rFonts w:ascii="Times New Roman" w:hAnsi="Times New Roman" w:cs="Times New Roman"/>
-          <w:sz w:val="24"/>
-          <w:szCs w:val="24"/>
-        </w:rPr>
-        <w:t>s</w:t>
-      </w:r>
-      <w:r>
-        <w:rPr>
-          <w:rFonts w:ascii="Times New Roman" w:hAnsi="Times New Roman" w:cs="Times New Roman"/>
-          <w:sz w:val="24"/>
-          <w:szCs w:val="24"/>
-        </w:rPr>
-        <w:t xml:space="preserve"> so the consumer will know what’s happening. </w:t>
-      </w:r>
-    </w:p>
-    <w:p>
-      <w:pPr>
-        <w:pStyle w:val="ListParagraph"/>
-        <w:numPr>
-          <w:ilvl w:val="1"/>
-          <w:numId w:val="2"/>
-        </w:numPr>
+          <w:color w:val="auto"/>
+          <w:sz w:val="32"/>
+          <w:szCs w:val="32"/>
+        </w:rPr>
+        <w:t xml:space="preserve">4.2 </w:t>
+      </w:r>
+      <w:r>
         <w:rPr>
           <w:rFonts w:ascii="Times New Roman" w:hAnsi="Times New Roman" w:cs="Times New Roman"/>
           <w:b/>
           <w:bCs/>
-          <w:sz w:val="24"/>
-          <w:szCs w:val="24"/>
-        </w:rPr>
-      </w:pPr>
-      <w:r>
+          <w:color w:val="auto"/>
+          <w:sz w:val="32"/>
+          <w:szCs w:val="32"/>
+        </w:rPr>
+        <w:t>Performance</w:t>
+      </w:r>
+      <w:bookmarkEnd w:id="12"/>
+    </w:p>
+    <w:p>
+      <w:pPr>
+        <w:ind w:left="720"/>
+        <w:rPr>
+          <w:rFonts w:ascii="Times New Roman" w:hAnsi="Times New Roman" w:cs="Times New Roman"/>
+          <w:sz w:val="24"/>
+          <w:szCs w:val="24"/>
+        </w:rPr>
+      </w:pPr>
+      <w:r>
+        <w:rPr>
+          <w:rFonts w:ascii="Times New Roman" w:hAnsi="Times New Roman" w:cs="Times New Roman"/>
+          <w:sz w:val="24"/>
+          <w:szCs w:val="24"/>
+        </w:rPr>
+        <w:t xml:space="preserve">Lorelines will have slight load up times to due to accessing the database for user information. When </w:t>
+      </w:r>
+      <w:r>
+        <w:rPr>
+          <w:rFonts w:ascii="Times New Roman" w:hAnsi="Times New Roman" w:cs="Times New Roman"/>
+          <w:sz w:val="24"/>
+          <w:szCs w:val="24"/>
+        </w:rPr>
+        <w:t>the</w:t>
+      </w:r>
+      <w:r>
+        <w:rPr>
+          <w:rFonts w:ascii="Times New Roman" w:hAnsi="Times New Roman" w:cs="Times New Roman"/>
+          <w:sz w:val="24"/>
+          <w:szCs w:val="24"/>
+        </w:rPr>
+        <w:t xml:space="preserve"> progressive web-app</w:t>
+      </w:r>
+      <w:r>
+        <w:rPr>
+          <w:rFonts w:ascii="Times New Roman" w:hAnsi="Times New Roman" w:cs="Times New Roman"/>
+          <w:sz w:val="24"/>
+          <w:szCs w:val="24"/>
+        </w:rPr>
+        <w:t xml:space="preserve"> is loading, it</w:t>
+      </w:r>
+      <w:r>
+        <w:rPr>
+          <w:rFonts w:ascii="Times New Roman" w:hAnsi="Times New Roman" w:cs="Times New Roman"/>
+          <w:sz w:val="24"/>
+          <w:szCs w:val="24"/>
+        </w:rPr>
+        <w:t xml:space="preserve"> will have </w:t>
+      </w:r>
+      <w:r>
+        <w:rPr>
+          <w:rFonts w:ascii="Times New Roman" w:hAnsi="Times New Roman" w:cs="Times New Roman"/>
+          <w:sz w:val="24"/>
+          <w:szCs w:val="24"/>
+        </w:rPr>
+        <w:t>loading</w:t>
+      </w:r>
+      <w:r>
+        <w:rPr>
+          <w:rFonts w:ascii="Times New Roman" w:hAnsi="Times New Roman" w:cs="Times New Roman"/>
+          <w:sz w:val="24"/>
+          <w:szCs w:val="24"/>
+        </w:rPr>
+        <w:t xml:space="preserve"> screen</w:t>
+      </w:r>
+      <w:r>
+        <w:rPr>
+          <w:rFonts w:ascii="Times New Roman" w:hAnsi="Times New Roman" w:cs="Times New Roman"/>
+          <w:sz w:val="24"/>
+          <w:szCs w:val="24"/>
+        </w:rPr>
+        <w:t>s</w:t>
+      </w:r>
+      <w:r>
+        <w:rPr>
+          <w:rFonts w:ascii="Times New Roman" w:hAnsi="Times New Roman" w:cs="Times New Roman"/>
+          <w:sz w:val="24"/>
+          <w:szCs w:val="24"/>
+        </w:rPr>
+        <w:t xml:space="preserve"> so the consumer will know what’s happening. </w:t>
+      </w:r>
+    </w:p>
+    <w:p>
+      <w:pPr>
+        <w:pStyle w:val="Heading2"/>
+        <w:ind w:firstLine="720"/>
         <w:rPr>
           <w:rFonts w:ascii="Times New Roman" w:hAnsi="Times New Roman" w:cs="Times New Roman"/>
           <w:b/>
           <w:bCs/>
-          <w:sz w:val="24"/>
-          <w:szCs w:val="24"/>
-        </w:rPr>
-        <w:t>Reliability</w:t>
-      </w:r>
-    </w:p>
-    <w:p>
-      <w:pPr>
-        <w:ind w:left="720"/>
-        <w:rPr>
-          <w:rFonts w:ascii="Times New Roman" w:hAnsi="Times New Roman" w:cs="Times New Roman"/>
-          <w:sz w:val="24"/>
-          <w:szCs w:val="24"/>
-        </w:rPr>
-      </w:pPr>
-      <w:r>
-        <w:rPr>
-          <w:rFonts w:ascii="Times New Roman" w:hAnsi="Times New Roman" w:cs="Times New Roman"/>
-          <w:sz w:val="24"/>
-          <w:szCs w:val="24"/>
-        </w:rPr>
-        <w:t xml:space="preserve">Lorelines should have a reliability of </w:t>
-      </w:r>
-      <w:r>
-        <w:rPr>
-          <w:rFonts w:ascii="Times New Roman" w:hAnsi="Times New Roman" w:cs="Times New Roman"/>
-          <w:sz w:val="24"/>
-          <w:szCs w:val="24"/>
-        </w:rPr>
-        <w:t>at least</w:t>
-      </w:r>
-      <w:r>
-        <w:rPr>
-          <w:rFonts w:ascii="Times New Roman" w:hAnsi="Times New Roman" w:cs="Times New Roman"/>
-          <w:sz w:val="24"/>
-          <w:szCs w:val="24"/>
-        </w:rPr>
-        <w:t xml:space="preserve"> 95%. </w:t>
-      </w:r>
-      <w:r>
-        <w:rPr>
-          <w:rFonts w:ascii="Times New Roman" w:hAnsi="Times New Roman" w:cs="Times New Roman"/>
-          <w:sz w:val="24"/>
-          <w:szCs w:val="24"/>
-        </w:rPr>
-        <w:t xml:space="preserve">If we expect </w:t>
-      </w:r>
-      <w:r>
-        <w:rPr>
-          <w:rFonts w:ascii="Times New Roman" w:hAnsi="Times New Roman" w:cs="Times New Roman"/>
-          <w:sz w:val="24"/>
-          <w:szCs w:val="24"/>
-        </w:rPr>
-        <w:t>consumers</w:t>
-      </w:r>
-      <w:r>
-        <w:rPr>
-          <w:rFonts w:ascii="Times New Roman" w:hAnsi="Times New Roman" w:cs="Times New Roman"/>
-          <w:sz w:val="24"/>
-          <w:szCs w:val="24"/>
-        </w:rPr>
-        <w:t xml:space="preserve"> to use the web-app</w:t>
-      </w:r>
-      <w:r>
-        <w:rPr>
-          <w:rFonts w:ascii="Times New Roman" w:hAnsi="Times New Roman" w:cs="Times New Roman"/>
-          <w:sz w:val="24"/>
-          <w:szCs w:val="24"/>
-        </w:rPr>
-        <w:t>,</w:t>
-      </w:r>
-      <w:r>
-        <w:rPr>
-          <w:rFonts w:ascii="Times New Roman" w:hAnsi="Times New Roman" w:cs="Times New Roman"/>
-          <w:sz w:val="24"/>
-          <w:szCs w:val="24"/>
-        </w:rPr>
-        <w:t xml:space="preserve"> we need their information and storyboards as accessible as possible. Reliability is key for any storywriter that’s planning out a story.</w:t>
-      </w:r>
-    </w:p>
-    <w:p>
-      <w:pPr>
-        <w:ind w:firstLine="720"/>
+          <w:color w:val="auto"/>
+          <w:sz w:val="32"/>
+          <w:szCs w:val="32"/>
+        </w:rPr>
+      </w:pPr>
+      <w:bookmarkStart w:id="13" w:name="_Toc22848595"/>
+      <w:r>
         <w:rPr>
           <w:rFonts w:ascii="Times New Roman" w:hAnsi="Times New Roman" w:cs="Times New Roman"/>
           <w:b/>
           <w:bCs/>
-          <w:sz w:val="24"/>
-          <w:szCs w:val="24"/>
-        </w:rPr>
-      </w:pPr>
+          <w:color w:val="auto"/>
+          <w:sz w:val="32"/>
+          <w:szCs w:val="32"/>
+        </w:rPr>
+        <w:t xml:space="preserve">4.3 </w:t>
+      </w:r>
       <w:r>
         <w:rPr>
           <w:rFonts w:ascii="Times New Roman" w:hAnsi="Times New Roman" w:cs="Times New Roman"/>
           <w:b/>
           <w:bCs/>
-          <w:sz w:val="24"/>
-          <w:szCs w:val="24"/>
-        </w:rPr>
-        <w:t>4.4 Data Description</w:t>
-      </w:r>
+          <w:color w:val="auto"/>
+          <w:sz w:val="32"/>
+          <w:szCs w:val="32"/>
+        </w:rPr>
+        <w:t>Reliability</w:t>
+      </w:r>
+      <w:bookmarkEnd w:id="13"/>
     </w:p>
     <w:p>
       <w:pPr>
@@ -2947,97 +5037,91 @@
           <w:sz w:val="24"/>
           <w:szCs w:val="24"/>
         </w:rPr>
-        <w:lastRenderedPageBreak/>
-        <w:t xml:space="preserve">The data </w:t>
-      </w:r>
-      <w:r>
-        <w:rPr>
-          <w:rFonts w:ascii="Times New Roman" w:hAnsi="Times New Roman" w:cs="Times New Roman"/>
-          <w:sz w:val="24"/>
-          <w:szCs w:val="24"/>
-        </w:rPr>
-        <w:t>L</w:t>
-      </w:r>
-      <w:r>
-        <w:rPr>
-          <w:rFonts w:ascii="Times New Roman" w:hAnsi="Times New Roman" w:cs="Times New Roman"/>
-          <w:sz w:val="24"/>
-          <w:szCs w:val="24"/>
-        </w:rPr>
-        <w:t xml:space="preserve">orelines will keep is each users’ custom </w:t>
-      </w:r>
-      <w:r>
-        <w:rPr>
-          <w:rFonts w:ascii="Times New Roman" w:hAnsi="Times New Roman" w:cs="Times New Roman"/>
-          <w:i/>
-          <w:iCs/>
-          <w:sz w:val="24"/>
-          <w:szCs w:val="24"/>
-        </w:rPr>
-        <w:t xml:space="preserve">entities </w:t>
-      </w:r>
-      <w:r>
-        <w:rPr>
-          <w:rFonts w:ascii="Times New Roman" w:hAnsi="Times New Roman" w:cs="Times New Roman"/>
-          <w:sz w:val="24"/>
-          <w:szCs w:val="24"/>
-        </w:rPr>
-        <w:t>and storyboards.</w:t>
-      </w:r>
-      <w:r>
-        <w:rPr>
-          <w:rFonts w:ascii="Times New Roman" w:hAnsi="Times New Roman" w:cs="Times New Roman"/>
-          <w:sz w:val="24"/>
-          <w:szCs w:val="24"/>
-        </w:rPr>
-        <w:t xml:space="preserve"> Data will </w:t>
-      </w:r>
-      <w:r>
-        <w:rPr>
-          <w:rFonts w:ascii="Times New Roman" w:hAnsi="Times New Roman" w:cs="Times New Roman"/>
-          <w:sz w:val="24"/>
-          <w:szCs w:val="24"/>
-        </w:rPr>
-        <w:t>be kept from their first storyboards and entities to the one that their working on now.</w:t>
-      </w:r>
-      <w:r>
-        <w:rPr>
-          <w:rFonts w:ascii="Times New Roman" w:hAnsi="Times New Roman" w:cs="Times New Roman"/>
-          <w:sz w:val="24"/>
-          <w:szCs w:val="24"/>
-        </w:rPr>
-        <w:t xml:space="preserve"> The data will primarily be text, pictures, and </w:t>
-      </w:r>
-      <w:r>
-        <w:rPr>
-          <w:rFonts w:ascii="Times New Roman" w:hAnsi="Times New Roman" w:cs="Times New Roman"/>
-          <w:sz w:val="24"/>
-          <w:szCs w:val="24"/>
-        </w:rPr>
-        <w:t xml:space="preserve">the storyboards themselves. </w:t>
-      </w:r>
-    </w:p>
-    <w:p>
-      <w:pPr>
+        <w:t xml:space="preserve">Lorelines should have a reliability of </w:t>
+      </w:r>
+      <w:r>
+        <w:rPr>
+          <w:rFonts w:ascii="Times New Roman" w:hAnsi="Times New Roman" w:cs="Times New Roman"/>
+          <w:sz w:val="24"/>
+          <w:szCs w:val="24"/>
+        </w:rPr>
+        <w:t>at least</w:t>
+      </w:r>
+      <w:r>
+        <w:rPr>
+          <w:rFonts w:ascii="Times New Roman" w:hAnsi="Times New Roman" w:cs="Times New Roman"/>
+          <w:sz w:val="24"/>
+          <w:szCs w:val="24"/>
+        </w:rPr>
+        <w:t xml:space="preserve"> 95%. </w:t>
+      </w:r>
+      <w:r>
+        <w:rPr>
+          <w:rFonts w:ascii="Times New Roman" w:hAnsi="Times New Roman" w:cs="Times New Roman"/>
+          <w:sz w:val="24"/>
+          <w:szCs w:val="24"/>
+        </w:rPr>
+        <w:t xml:space="preserve">If we expect </w:t>
+      </w:r>
+      <w:r>
+        <w:rPr>
+          <w:rFonts w:ascii="Times New Roman" w:hAnsi="Times New Roman" w:cs="Times New Roman"/>
+          <w:sz w:val="24"/>
+          <w:szCs w:val="24"/>
+        </w:rPr>
+        <w:t>consumers</w:t>
+      </w:r>
+      <w:r>
+        <w:rPr>
+          <w:rFonts w:ascii="Times New Roman" w:hAnsi="Times New Roman" w:cs="Times New Roman"/>
+          <w:sz w:val="24"/>
+          <w:szCs w:val="24"/>
+        </w:rPr>
+        <w:t xml:space="preserve"> to use the web-app</w:t>
+      </w:r>
+      <w:r>
+        <w:rPr>
+          <w:rFonts w:ascii="Times New Roman" w:hAnsi="Times New Roman" w:cs="Times New Roman"/>
+          <w:sz w:val="24"/>
+          <w:szCs w:val="24"/>
+        </w:rPr>
+        <w:t>,</w:t>
+      </w:r>
+      <w:r>
+        <w:rPr>
+          <w:rFonts w:ascii="Times New Roman" w:hAnsi="Times New Roman" w:cs="Times New Roman"/>
+          <w:sz w:val="24"/>
+          <w:szCs w:val="24"/>
+        </w:rPr>
+        <w:t xml:space="preserve"> we need their information and storyboards as accessible as possible. Reliability is key for any storywriter that’s planning out a story.</w:t>
+      </w:r>
+    </w:p>
+    <w:p>
+      <w:pPr>
+        <w:pStyle w:val="Heading2"/>
         <w:ind w:firstLine="720"/>
         <w:rPr>
           <w:rFonts w:ascii="Times New Roman" w:hAnsi="Times New Roman" w:cs="Times New Roman"/>
           <w:b/>
           <w:bCs/>
-          <w:sz w:val="24"/>
-          <w:szCs w:val="24"/>
-        </w:rPr>
-      </w:pPr>
+          <w:color w:val="auto"/>
+          <w:sz w:val="32"/>
+          <w:szCs w:val="32"/>
+        </w:rPr>
+      </w:pPr>
+      <w:bookmarkStart w:id="14" w:name="_Toc22848596"/>
       <w:r>
         <w:rPr>
           <w:rFonts w:ascii="Times New Roman" w:hAnsi="Times New Roman" w:cs="Times New Roman"/>
           <w:b/>
           <w:bCs/>
-          <w:sz w:val="24"/>
-          <w:szCs w:val="24"/>
-        </w:rPr>
-        <w:t>4.5 Security and Safety</w:t>
-      </w:r>
+          <w:color w:val="auto"/>
+          <w:sz w:val="32"/>
+          <w:szCs w:val="32"/>
+        </w:rPr>
+        <w:t>4.4 Data Description</w:t>
+      </w:r>
+      <w:bookmarkEnd w:id="14"/>
     </w:p>
     <w:p>
       <w:pPr>
@@ -3054,49 +5138,178 @@
           <w:sz w:val="24"/>
           <w:szCs w:val="24"/>
         </w:rPr>
-        <w:t>Lorelines will has</w:t>
-      </w:r>
-      <w:r>
-        <w:rPr>
-          <w:rFonts w:ascii="Times New Roman" w:hAnsi="Times New Roman" w:cs="Times New Roman"/>
-          <w:sz w:val="24"/>
-          <w:szCs w:val="24"/>
-        </w:rPr>
-        <w:t>h</w:t>
-      </w:r>
-      <w:r>
-        <w:rPr>
-          <w:rFonts w:ascii="Times New Roman" w:hAnsi="Times New Roman" w:cs="Times New Roman"/>
-          <w:sz w:val="24"/>
-          <w:szCs w:val="24"/>
-        </w:rPr>
-        <w:t xml:space="preserve"> and encrypt passwords while sending data to and from the database. Lorelines will also have to have additional security for payment if we reach our stretch goal of having ads and a premium service.</w:t>
-      </w:r>
-    </w:p>
-    <w:p>
-      <w:pPr>
+        <w:t xml:space="preserve">The data </w:t>
+      </w:r>
+      <w:r>
+        <w:rPr>
+          <w:rFonts w:ascii="Times New Roman" w:hAnsi="Times New Roman" w:cs="Times New Roman"/>
+          <w:sz w:val="24"/>
+          <w:szCs w:val="24"/>
+        </w:rPr>
+        <w:t>L</w:t>
+      </w:r>
+      <w:r>
+        <w:rPr>
+          <w:rFonts w:ascii="Times New Roman" w:hAnsi="Times New Roman" w:cs="Times New Roman"/>
+          <w:sz w:val="24"/>
+          <w:szCs w:val="24"/>
+        </w:rPr>
+        <w:t xml:space="preserve">orelines will keep is each users’ custom </w:t>
+      </w:r>
+      <w:r>
+        <w:rPr>
+          <w:rFonts w:ascii="Times New Roman" w:hAnsi="Times New Roman" w:cs="Times New Roman"/>
+          <w:i/>
+          <w:iCs/>
+          <w:sz w:val="24"/>
+          <w:szCs w:val="24"/>
+        </w:rPr>
+        <w:t xml:space="preserve">entities </w:t>
+      </w:r>
+      <w:r>
+        <w:rPr>
+          <w:rFonts w:ascii="Times New Roman" w:hAnsi="Times New Roman" w:cs="Times New Roman"/>
+          <w:sz w:val="24"/>
+          <w:szCs w:val="24"/>
+        </w:rPr>
+        <w:t>and storyboards.</w:t>
+      </w:r>
+      <w:r>
+        <w:rPr>
+          <w:rFonts w:ascii="Times New Roman" w:hAnsi="Times New Roman" w:cs="Times New Roman"/>
+          <w:sz w:val="24"/>
+          <w:szCs w:val="24"/>
+        </w:rPr>
+        <w:t xml:space="preserve"> Data will </w:t>
+      </w:r>
+      <w:r>
+        <w:rPr>
+          <w:rFonts w:ascii="Times New Roman" w:hAnsi="Times New Roman" w:cs="Times New Roman"/>
+          <w:sz w:val="24"/>
+          <w:szCs w:val="24"/>
+        </w:rPr>
+        <w:t>be kept from their first storyboards and entities to the one that their working on now.</w:t>
+      </w:r>
+      <w:r>
+        <w:rPr>
+          <w:rFonts w:ascii="Times New Roman" w:hAnsi="Times New Roman" w:cs="Times New Roman"/>
+          <w:sz w:val="24"/>
+          <w:szCs w:val="24"/>
+        </w:rPr>
+        <w:t xml:space="preserve"> The data will primarily be text, pictures, and </w:t>
+      </w:r>
+      <w:r>
+        <w:rPr>
+          <w:rFonts w:ascii="Times New Roman" w:hAnsi="Times New Roman" w:cs="Times New Roman"/>
+          <w:sz w:val="24"/>
+          <w:szCs w:val="24"/>
+        </w:rPr>
+        <w:t xml:space="preserve">the storyboards themselves. </w:t>
+      </w:r>
+    </w:p>
+    <w:p>
+      <w:pPr>
+        <w:pStyle w:val="Heading2"/>
         <w:ind w:firstLine="720"/>
         <w:rPr>
           <w:rFonts w:ascii="Times New Roman" w:hAnsi="Times New Roman" w:cs="Times New Roman"/>
           <w:b/>
           <w:bCs/>
-          <w:sz w:val="24"/>
-          <w:szCs w:val="24"/>
-        </w:rPr>
-      </w:pPr>
+          <w:color w:val="auto"/>
+          <w:sz w:val="32"/>
+          <w:szCs w:val="32"/>
+        </w:rPr>
+      </w:pPr>
+      <w:bookmarkStart w:id="15" w:name="_Toc22848597"/>
       <w:r>
         <w:rPr>
           <w:rFonts w:ascii="Times New Roman" w:hAnsi="Times New Roman" w:cs="Times New Roman"/>
           <w:b/>
           <w:bCs/>
-          <w:sz w:val="24"/>
-          <w:szCs w:val="24"/>
+          <w:color w:val="auto"/>
+          <w:sz w:val="32"/>
+          <w:szCs w:val="32"/>
+        </w:rPr>
+        <w:t>4.5 Security and Safety</w:t>
+      </w:r>
+      <w:bookmarkEnd w:id="15"/>
+    </w:p>
+    <w:p>
+      <w:pPr>
+        <w:spacing w:after="0"/>
+        <w:ind w:left="720"/>
+        <w:rPr>
+          <w:rFonts w:ascii="Times New Roman" w:hAnsi="Times New Roman" w:cs="Times New Roman"/>
+          <w:sz w:val="24"/>
+          <w:szCs w:val="24"/>
+        </w:rPr>
+      </w:pPr>
+      <w:r>
+        <w:rPr>
+          <w:rFonts w:ascii="Times New Roman" w:hAnsi="Times New Roman" w:cs="Times New Roman"/>
+          <w:sz w:val="24"/>
+          <w:szCs w:val="24"/>
+        </w:rPr>
+        <w:t>Lorelines will has</w:t>
+      </w:r>
+      <w:r>
+        <w:rPr>
+          <w:rFonts w:ascii="Times New Roman" w:hAnsi="Times New Roman" w:cs="Times New Roman"/>
+          <w:sz w:val="24"/>
+          <w:szCs w:val="24"/>
+        </w:rPr>
+        <w:t>h</w:t>
+      </w:r>
+      <w:r>
+        <w:rPr>
+          <w:rFonts w:ascii="Times New Roman" w:hAnsi="Times New Roman" w:cs="Times New Roman"/>
+          <w:sz w:val="24"/>
+          <w:szCs w:val="24"/>
+        </w:rPr>
+        <w:t xml:space="preserve"> and encrypt passwords while sending data to and from the database. Lorelines will also have to have additional security for payment if we reach our stretch goal of having ads and a premium service.</w:t>
+      </w:r>
+    </w:p>
+    <w:p>
+      <w:pPr>
+        <w:spacing w:after="0"/>
+        <w:ind w:left="720"/>
+        <w:rPr>
+          <w:rFonts w:ascii="Times New Roman" w:hAnsi="Times New Roman" w:cs="Times New Roman"/>
+          <w:sz w:val="24"/>
+          <w:szCs w:val="24"/>
+        </w:rPr>
+      </w:pPr>
+    </w:p>
+    <w:p>
+      <w:pPr>
+        <w:pStyle w:val="Heading2"/>
+        <w:ind w:firstLine="720"/>
+        <w:rPr>
+          <w:rFonts w:ascii="Times New Roman" w:hAnsi="Times New Roman" w:cs="Times New Roman"/>
+          <w:b/>
+          <w:bCs/>
+          <w:color w:val="auto"/>
+          <w:sz w:val="32"/>
+          <w:szCs w:val="32"/>
+        </w:rPr>
+      </w:pPr>
+      <w:bookmarkStart w:id="16" w:name="_Toc22848598"/>
+      <w:r>
+        <w:rPr>
+          <w:rFonts w:ascii="Times New Roman" w:hAnsi="Times New Roman" w:cs="Times New Roman"/>
+          <w:b/>
+          <w:bCs/>
+          <w:color w:val="auto"/>
+          <w:sz w:val="32"/>
+          <w:szCs w:val="32"/>
         </w:rPr>
         <w:t>4.6 Constraints</w:t>
       </w:r>
-    </w:p>
-    <w:p>
-      <w:pPr>
+      <w:bookmarkEnd w:id="16"/>
+    </w:p>
+    <w:p>
+      <w:pPr>
+        <w:spacing w:after="0"/>
         <w:ind w:left="720"/>
         <w:rPr>
           <w:rFonts w:ascii="Times New Roman" w:hAnsi="Times New Roman" w:cs="Times New Roman"/>
@@ -3116,6 +5329,7 @@
     <w:sectPr>
       <w:pgSz w:w="12240" w:h="15840"/>
       <w:pgMar w:top="720" w:right="720" w:bottom="720" w:left="720" w:header="720" w:footer="720" w:gutter="0"/>
+      <w:pgNumType w:start="1"/>
       <w:cols w:space="720"/>
       <w:docGrid w:linePitch="360"/>
     </w:sectPr>
@@ -3123,9 +5337,431 @@
 </w:document>
 </file>
 
+<file path=word/endnotes.xml><?xml version="1.0" encoding="utf-8"?>
+<w:endnotes xmlns:wpc="http://schemas.microsoft.com/office/word/2010/wordprocessingCanvas" xmlns:cx="http://schemas.microsoft.com/office/drawing/2014/chartex" xmlns:cx1="http://schemas.microsoft.com/office/drawing/2015/9/8/chartex" xmlns:cx2="http://schemas.microsoft.com/office/drawing/2015/10/21/chartex" xmlns:cx3="http://schemas.microsoft.com/office/drawing/2016/5/9/chartex" xmlns:cx4="http://schemas.microsoft.com/office/drawing/2016/5/10/chartex" xmlns:cx5="http://schemas.microsoft.com/office/drawing/2016/5/11/chartex" xmlns:cx6="http://schemas.microsoft.com/office/drawing/2016/5/12/chartex" xmlns:cx7="http://schemas.microsoft.com/office/drawing/2016/5/13/chartex" xmlns:cx8="http://schemas.microsoft.com/office/drawing/2016/5/14/chartex" xmlns:mc="http://schemas.openxmlformats.org/markup-compatibility/2006" xmlns:aink="http://schemas.microsoft.com/office/drawing/2016/ink" xmlns:am3d="http://schemas.microsoft.com/office/drawing/2017/model3d" xmlns:o="urn:schemas-microsoft-com:office:office" xmlns:r="http://schemas.openxmlformats.org/officeDocument/2006/relationships" xmlns:m="http://schemas.openxmlformats.org/officeDocument/2006/math" xmlns:v="urn:schemas-microsoft-com:vml" xmlns:wp14="http://schemas.microsoft.com/office/word/2010/wordprocessingDrawing" xmlns:wp="http://schemas.openxmlformats.org/drawingml/2006/wordprocessingDrawing" xmlns:w10="urn:schemas-microsoft-com:office:word" xmlns:w="http://schemas.openxmlformats.org/wordprocessingml/2006/main" xmlns:w14="http://schemas.microsoft.com/office/word/2010/wordml" xmlns:w15="http://schemas.microsoft.com/office/word/2012/wordml" xmlns:w16cid="http://schemas.microsoft.com/office/word/2016/wordml/cid" xmlns:w16se="http://schemas.microsoft.com/office/word/2015/wordml/symex" xmlns:wpg="http://schemas.microsoft.com/office/word/2010/wordprocessingGroup" xmlns:wpi="http://schemas.microsoft.com/office/word/2010/wordprocessingInk" xmlns:wne="http://schemas.microsoft.com/office/word/2006/wordml" xmlns:wps="http://schemas.microsoft.com/office/word/2010/wordprocessingShape" mc:Ignorable="w14 w15 w16se w16cid wp14">
+  <w:endnote w:type="separator" w:id="-1">
+    <w:p>
+      <w:pPr>
+        <w:spacing w:after="0" w:line="240" w:lineRule="auto"/>
+      </w:pPr>
+      <w:r>
+        <w:separator/>
+      </w:r>
+    </w:p>
+  </w:endnote>
+  <w:endnote w:type="continuationSeparator" w:id="0">
+    <w:p>
+      <w:pPr>
+        <w:spacing w:after="0" w:line="240" w:lineRule="auto"/>
+      </w:pPr>
+      <w:r>
+        <w:continuationSeparator/>
+      </w:r>
+    </w:p>
+  </w:endnote>
+</w:endnotes>
+</file>
+
+<file path=word/footer1.xml><?xml version="1.0" encoding="utf-8"?>
+<w:ftr xmlns:wpc="http://schemas.microsoft.com/office/word/2010/wordprocessingCanvas" xmlns:cx="http://schemas.microsoft.com/office/drawing/2014/chartex" xmlns:cx1="http://schemas.microsoft.com/office/drawing/2015/9/8/chartex" xmlns:cx2="http://schemas.microsoft.com/office/drawing/2015/10/21/chartex" xmlns:cx3="http://schemas.microsoft.com/office/drawing/2016/5/9/chartex" xmlns:cx4="http://schemas.microsoft.com/office/drawing/2016/5/10/chartex" xmlns:cx5="http://schemas.microsoft.com/office/drawing/2016/5/11/chartex" xmlns:cx6="http://schemas.microsoft.com/office/drawing/2016/5/12/chartex" xmlns:cx7="http://schemas.microsoft.com/office/drawing/2016/5/13/chartex" xmlns:cx8="http://schemas.microsoft.com/office/drawing/2016/5/14/chartex" xmlns:mc="http://schemas.openxmlformats.org/markup-compatibility/2006" xmlns:aink="http://schemas.microsoft.com/office/drawing/2016/ink" xmlns:am3d="http://schemas.microsoft.com/office/drawing/2017/model3d" xmlns:o="urn:schemas-microsoft-com:office:office" xmlns:r="http://schemas.openxmlformats.org/officeDocument/2006/relationships" xmlns:m="http://schemas.openxmlformats.org/officeDocument/2006/math" xmlns:v="urn:schemas-microsoft-com:vml" xmlns:wp14="http://schemas.microsoft.com/office/word/2010/wordprocessingDrawing" xmlns:wp="http://schemas.openxmlformats.org/drawingml/2006/wordprocessingDrawing" xmlns:w10="urn:schemas-microsoft-com:office:word" xmlns:w="http://schemas.openxmlformats.org/wordprocessingml/2006/main" xmlns:w14="http://schemas.microsoft.com/office/word/2010/wordml" xmlns:w15="http://schemas.microsoft.com/office/word/2012/wordml" xmlns:w16cid="http://schemas.microsoft.com/office/word/2016/wordml/cid" xmlns:w16se="http://schemas.microsoft.com/office/word/2015/wordml/symex" xmlns:wpg="http://schemas.microsoft.com/office/word/2010/wordprocessingGroup" xmlns:wpi="http://schemas.microsoft.com/office/word/2010/wordprocessingInk" xmlns:wne="http://schemas.microsoft.com/office/word/2006/wordml" xmlns:wps="http://schemas.microsoft.com/office/word/2010/wordprocessingShape" mc:Ignorable="w14 w15 w16se w16cid wp14">
+  <w:p>
+    <w:pPr>
+      <w:pStyle w:val="Footer"/>
+      <w:jc w:val="center"/>
+      <w:rPr>
+        <w:rFonts w:ascii="Times New Roman" w:hAnsi="Times New Roman" w:cs="Times New Roman"/>
+      </w:rPr>
+    </w:pPr>
+    <w:r>
+      <w:rPr>
+        <w:rFonts w:ascii="Times New Roman" w:hAnsi="Times New Roman" w:cs="Times New Roman"/>
+      </w:rPr>
+      <w:t>Submitted by: Team JESI</w:t>
+    </w:r>
+  </w:p>
+  <w:p>
+    <w:pPr>
+      <w:pStyle w:val="Footer"/>
+      <w:jc w:val="center"/>
+      <w:rPr>
+        <w:rFonts w:ascii="Times New Roman" w:hAnsi="Times New Roman" w:cs="Times New Roman"/>
+      </w:rPr>
+    </w:pPr>
+    <w:r>
+      <w:rPr>
+        <w:rFonts w:ascii="Times New Roman" w:hAnsi="Times New Roman" w:cs="Times New Roman"/>
+      </w:rPr>
+      <w:t xml:space="preserve">Submitted </w:t>
+    </w:r>
+    <w:proofErr w:type="gramStart"/>
+    <w:r>
+      <w:rPr>
+        <w:rFonts w:ascii="Times New Roman" w:hAnsi="Times New Roman" w:cs="Times New Roman"/>
+      </w:rPr>
+      <w:t>to:</w:t>
+    </w:r>
+    <w:proofErr w:type="gramEnd"/>
+    <w:r>
+      <w:rPr>
+        <w:rFonts w:ascii="Times New Roman" w:hAnsi="Times New Roman" w:cs="Times New Roman"/>
+      </w:rPr>
+      <w:t xml:space="preserve"> Todd Breedlove</w:t>
+    </w:r>
+  </w:p>
+  <w:p>
+    <w:pPr>
+      <w:pStyle w:val="Footer"/>
+      <w:jc w:val="center"/>
+      <w:rPr>
+        <w:rFonts w:ascii="Times New Roman" w:hAnsi="Times New Roman" w:cs="Times New Roman"/>
+      </w:rPr>
+    </w:pPr>
+    <w:r>
+      <w:rPr>
+        <w:rFonts w:ascii="Times New Roman" w:hAnsi="Times New Roman" w:cs="Times New Roman"/>
+      </w:rPr>
+      <w:t>Version 1.0</w:t>
+    </w:r>
+  </w:p>
+</w:ftr>
+</file>
+
+<file path=word/footnotes.xml><?xml version="1.0" encoding="utf-8"?>
+<w:footnotes xmlns:wpc="http://schemas.microsoft.com/office/word/2010/wordprocessingCanvas" xmlns:cx="http://schemas.microsoft.com/office/drawing/2014/chartex" xmlns:cx1="http://schemas.microsoft.com/office/drawing/2015/9/8/chartex" xmlns:cx2="http://schemas.microsoft.com/office/drawing/2015/10/21/chartex" xmlns:cx3="http://schemas.microsoft.com/office/drawing/2016/5/9/chartex" xmlns:cx4="http://schemas.microsoft.com/office/drawing/2016/5/10/chartex" xmlns:cx5="http://schemas.microsoft.com/office/drawing/2016/5/11/chartex" xmlns:cx6="http://schemas.microsoft.com/office/drawing/2016/5/12/chartex" xmlns:cx7="http://schemas.microsoft.com/office/drawing/2016/5/13/chartex" xmlns:cx8="http://schemas.microsoft.com/office/drawing/2016/5/14/chartex" xmlns:mc="http://schemas.openxmlformats.org/markup-compatibility/2006" xmlns:aink="http://schemas.microsoft.com/office/drawing/2016/ink" xmlns:am3d="http://schemas.microsoft.com/office/drawing/2017/model3d" xmlns:o="urn:schemas-microsoft-com:office:office" xmlns:r="http://schemas.openxmlformats.org/officeDocument/2006/relationships" xmlns:m="http://schemas.openxmlformats.org/officeDocument/2006/math" xmlns:v="urn:schemas-microsoft-com:vml" xmlns:wp14="http://schemas.microsoft.com/office/word/2010/wordprocessingDrawing" xmlns:wp="http://schemas.openxmlformats.org/drawingml/2006/wordprocessingDrawing" xmlns:w10="urn:schemas-microsoft-com:office:word" xmlns:w="http://schemas.openxmlformats.org/wordprocessingml/2006/main" xmlns:w14="http://schemas.microsoft.com/office/word/2010/wordml" xmlns:w15="http://schemas.microsoft.com/office/word/2012/wordml" xmlns:w16cid="http://schemas.microsoft.com/office/word/2016/wordml/cid" xmlns:w16se="http://schemas.microsoft.com/office/word/2015/wordml/symex" xmlns:wpg="http://schemas.microsoft.com/office/word/2010/wordprocessingGroup" xmlns:wpi="http://schemas.microsoft.com/office/word/2010/wordprocessingInk" xmlns:wne="http://schemas.microsoft.com/office/word/2006/wordml" xmlns:wps="http://schemas.microsoft.com/office/word/2010/wordprocessingShape" mc:Ignorable="w14 w15 w16se w16cid wp14">
+  <w:footnote w:type="separator" w:id="-1">
+    <w:p>
+      <w:pPr>
+        <w:spacing w:after="0" w:line="240" w:lineRule="auto"/>
+      </w:pPr>
+      <w:r>
+        <w:separator/>
+      </w:r>
+    </w:p>
+  </w:footnote>
+  <w:footnote w:type="continuationSeparator" w:id="0">
+    <w:p>
+      <w:pPr>
+        <w:spacing w:after="0" w:line="240" w:lineRule="auto"/>
+      </w:pPr>
+      <w:r>
+        <w:continuationSeparator/>
+      </w:r>
+    </w:p>
+  </w:footnote>
+</w:footnotes>
+</file>
+
+<file path=word/header1.xml><?xml version="1.0" encoding="utf-8"?>
+<w:hdr xmlns:wpc="http://schemas.microsoft.com/office/word/2010/wordprocessingCanvas" xmlns:cx="http://schemas.microsoft.com/office/drawing/2014/chartex" xmlns:cx1="http://schemas.microsoft.com/office/drawing/2015/9/8/chartex" xmlns:cx2="http://schemas.microsoft.com/office/drawing/2015/10/21/chartex" xmlns:cx3="http://schemas.microsoft.com/office/drawing/2016/5/9/chartex" xmlns:cx4="http://schemas.microsoft.com/office/drawing/2016/5/10/chartex" xmlns:cx5="http://schemas.microsoft.com/office/drawing/2016/5/11/chartex" xmlns:cx6="http://schemas.microsoft.com/office/drawing/2016/5/12/chartex" xmlns:cx7="http://schemas.microsoft.com/office/drawing/2016/5/13/chartex" xmlns:cx8="http://schemas.microsoft.com/office/drawing/2016/5/14/chartex" xmlns:mc="http://schemas.openxmlformats.org/markup-compatibility/2006" xmlns:aink="http://schemas.microsoft.com/office/drawing/2016/ink" xmlns:am3d="http://schemas.microsoft.com/office/drawing/2017/model3d" xmlns:o="urn:schemas-microsoft-com:office:office" xmlns:r="http://schemas.openxmlformats.org/officeDocument/2006/relationships" xmlns:m="http://schemas.openxmlformats.org/officeDocument/2006/math" xmlns:v="urn:schemas-microsoft-com:vml" xmlns:wp14="http://schemas.microsoft.com/office/word/2010/wordprocessingDrawing" xmlns:wp="http://schemas.openxmlformats.org/drawingml/2006/wordprocessingDrawing" xmlns:w10="urn:schemas-microsoft-com:office:word" xmlns:w="http://schemas.openxmlformats.org/wordprocessingml/2006/main" xmlns:w14="http://schemas.microsoft.com/office/word/2010/wordml" xmlns:w15="http://schemas.microsoft.com/office/word/2012/wordml" xmlns:w16cid="http://schemas.microsoft.com/office/word/2016/wordml/cid" xmlns:w16se="http://schemas.microsoft.com/office/word/2015/wordml/symex" xmlns:wpg="http://schemas.microsoft.com/office/word/2010/wordprocessingGroup" xmlns:wpi="http://schemas.microsoft.com/office/word/2010/wordprocessingInk" xmlns:wne="http://schemas.microsoft.com/office/word/2006/wordml" xmlns:wps="http://schemas.microsoft.com/office/word/2010/wordprocessingShape" mc:Ignorable="w14 w15 w16se w16cid wp14">
+  <w:sdt>
+    <w:sdtPr>
+      <w:rPr>
+        <w:color w:val="7F7F7F" w:themeColor="background1" w:themeShade="7F"/>
+        <w:spacing w:val="60"/>
+      </w:rPr>
+      <w:id w:val="323101427"/>
+      <w:docPartObj>
+        <w:docPartGallery w:val="Page Numbers (Top of Page)"/>
+        <w:docPartUnique/>
+      </w:docPartObj>
+    </w:sdtPr>
+    <w:sdtEndPr>
+      <w:rPr>
+        <w:b/>
+        <w:bCs/>
+        <w:noProof/>
+        <w:color w:val="auto"/>
+        <w:spacing w:val="0"/>
+      </w:rPr>
+    </w:sdtEndPr>
+    <w:sdtContent>
+      <w:p>
+        <w:pPr>
+          <w:pStyle w:val="Header"/>
+          <w:pBdr>
+            <w:bottom w:val="single" w:sz="4" w:space="1" w:color="D9D9D9" w:themeColor="background1" w:themeShade="D9"/>
+          </w:pBdr>
+          <w:jc w:val="right"/>
+          <w:rPr>
+            <w:b/>
+            <w:bCs/>
+          </w:rPr>
+        </w:pPr>
+        <w:r>
+          <w:rPr>
+            <w:color w:val="7F7F7F" w:themeColor="background1" w:themeShade="7F"/>
+            <w:spacing w:val="60"/>
+          </w:rPr>
+          <w:t>Page</w:t>
+        </w:r>
+        <w:r>
+          <w:t xml:space="preserve"> | </w:t>
+        </w:r>
+        <w:r>
+          <w:fldChar w:fldCharType="begin"/>
+        </w:r>
+        <w:r>
+          <w:instrText xml:space="preserve"> PAGE   \* MERGEFORMAT </w:instrText>
+        </w:r>
+        <w:r>
+          <w:fldChar w:fldCharType="separate"/>
+        </w:r>
+        <w:r>
+          <w:rPr>
+            <w:b/>
+            <w:bCs/>
+            <w:noProof/>
+          </w:rPr>
+          <w:t>2</w:t>
+        </w:r>
+        <w:r>
+          <w:rPr>
+            <w:b/>
+            <w:bCs/>
+            <w:noProof/>
+          </w:rPr>
+          <w:fldChar w:fldCharType="end"/>
+        </w:r>
+      </w:p>
+    </w:sdtContent>
+  </w:sdt>
+  <w:p>
+    <w:pPr>
+      <w:pStyle w:val="Header"/>
+    </w:pPr>
+  </w:p>
+</w:hdr>
+</file>
+
 <file path=word/numbering.xml><?xml version="1.0" encoding="utf-8"?>
 <w:numbering xmlns:wpc="http://schemas.microsoft.com/office/word/2010/wordprocessingCanvas" xmlns:cx="http://schemas.microsoft.com/office/drawing/2014/chartex" xmlns:cx1="http://schemas.microsoft.com/office/drawing/2015/9/8/chartex" xmlns:cx2="http://schemas.microsoft.com/office/drawing/2015/10/21/chartex" xmlns:cx3="http://schemas.microsoft.com/office/drawing/2016/5/9/chartex" xmlns:cx4="http://schemas.microsoft.com/office/drawing/2016/5/10/chartex" xmlns:cx5="http://schemas.microsoft.com/office/drawing/2016/5/11/chartex" xmlns:cx6="http://schemas.microsoft.com/office/drawing/2016/5/12/chartex" xmlns:cx7="http://schemas.microsoft.com/office/drawing/2016/5/13/chartex" xmlns:cx8="http://schemas.microsoft.com/office/drawing/2016/5/14/chartex" xmlns:mc="http://schemas.openxmlformats.org/markup-compatibility/2006" xmlns:aink="http://schemas.microsoft.com/office/drawing/2016/ink" xmlns:am3d="http://schemas.microsoft.com/office/drawing/2017/model3d" xmlns:o="urn:schemas-microsoft-com:office:office" xmlns:r="http://schemas.openxmlformats.org/officeDocument/2006/relationships" xmlns:m="http://schemas.openxmlformats.org/officeDocument/2006/math" xmlns:v="urn:schemas-microsoft-com:vml" xmlns:wp14="http://schemas.microsoft.com/office/word/2010/wordprocessingDrawing" xmlns:wp="http://schemas.openxmlformats.org/drawingml/2006/wordprocessingDrawing" xmlns:w10="urn:schemas-microsoft-com:office:word" xmlns:w="http://schemas.openxmlformats.org/wordprocessingml/2006/main" xmlns:w14="http://schemas.microsoft.com/office/word/2010/wordml" xmlns:w15="http://schemas.microsoft.com/office/word/2012/wordml" xmlns:w16cid="http://schemas.microsoft.com/office/word/2016/wordml/cid" xmlns:w16se="http://schemas.microsoft.com/office/word/2015/wordml/symex" xmlns:wpg="http://schemas.microsoft.com/office/word/2010/wordprocessingGroup" xmlns:wpi="http://schemas.microsoft.com/office/word/2010/wordprocessingInk" xmlns:wne="http://schemas.microsoft.com/office/word/2006/wordml" xmlns:wps="http://schemas.microsoft.com/office/word/2010/wordprocessingShape" mc:Ignorable="w14 w15 w16se w16cid wp14">
   <w:abstractNum w:abstractNumId="0" w15:restartNumberingAfterBreak="0">
+    <w:nsid w:val="17B531A1"/>
+    <w:multiLevelType w:val="multilevel"/>
+    <w:tmpl w:val="31889D84"/>
+    <w:lvl w:ilvl="0">
+      <w:start w:val="1"/>
+      <w:numFmt w:val="decimal"/>
+      <w:lvlText w:val="%1"/>
+      <w:lvlJc w:val="left"/>
+      <w:pPr>
+        <w:ind w:left="420" w:hanging="420"/>
+      </w:pPr>
+      <w:rPr>
+        <w:rFonts w:hint="default"/>
+      </w:rPr>
+    </w:lvl>
+    <w:lvl w:ilvl="1">
+      <w:start w:val="2"/>
+      <w:numFmt w:val="decimal"/>
+      <w:lvlText w:val="%1.%2"/>
+      <w:lvlJc w:val="left"/>
+      <w:pPr>
+        <w:ind w:left="1440" w:hanging="720"/>
+      </w:pPr>
+      <w:rPr>
+        <w:rFonts w:hint="default"/>
+      </w:rPr>
+    </w:lvl>
+    <w:lvl w:ilvl="2">
+      <w:start w:val="1"/>
+      <w:numFmt w:val="decimal"/>
+      <w:lvlText w:val="%1.%2.%3"/>
+      <w:lvlJc w:val="left"/>
+      <w:pPr>
+        <w:ind w:left="2160" w:hanging="720"/>
+      </w:pPr>
+      <w:rPr>
+        <w:rFonts w:hint="default"/>
+      </w:rPr>
+    </w:lvl>
+    <w:lvl w:ilvl="3">
+      <w:start w:val="1"/>
+      <w:numFmt w:val="decimal"/>
+      <w:lvlText w:val="%1.%2.%3.%4"/>
+      <w:lvlJc w:val="left"/>
+      <w:pPr>
+        <w:ind w:left="3240" w:hanging="1080"/>
+      </w:pPr>
+      <w:rPr>
+        <w:rFonts w:hint="default"/>
+      </w:rPr>
+    </w:lvl>
+    <w:lvl w:ilvl="4">
+      <w:start w:val="1"/>
+      <w:numFmt w:val="decimal"/>
+      <w:lvlText w:val="%1.%2.%3.%4.%5"/>
+      <w:lvlJc w:val="left"/>
+      <w:pPr>
+        <w:ind w:left="4320" w:hanging="1440"/>
+      </w:pPr>
+      <w:rPr>
+        <w:rFonts w:hint="default"/>
+      </w:rPr>
+    </w:lvl>
+    <w:lvl w:ilvl="5">
+      <w:start w:val="1"/>
+      <w:numFmt w:val="decimal"/>
+      <w:lvlText w:val="%1.%2.%3.%4.%5.%6"/>
+      <w:lvlJc w:val="left"/>
+      <w:pPr>
+        <w:ind w:left="5040" w:hanging="1440"/>
+      </w:pPr>
+      <w:rPr>
+        <w:rFonts w:hint="default"/>
+      </w:rPr>
+    </w:lvl>
+    <w:lvl w:ilvl="6">
+      <w:start w:val="1"/>
+      <w:numFmt w:val="decimal"/>
+      <w:lvlText w:val="%1.%2.%3.%4.%5.%6.%7"/>
+      <w:lvlJc w:val="left"/>
+      <w:pPr>
+        <w:ind w:left="6120" w:hanging="1800"/>
+      </w:pPr>
+      <w:rPr>
+        <w:rFonts w:hint="default"/>
+      </w:rPr>
+    </w:lvl>
+    <w:lvl w:ilvl="7">
+      <w:start w:val="1"/>
+      <w:numFmt w:val="decimal"/>
+      <w:lvlText w:val="%1.%2.%3.%4.%5.%6.%7.%8"/>
+      <w:lvlJc w:val="left"/>
+      <w:pPr>
+        <w:ind w:left="7200" w:hanging="2160"/>
+      </w:pPr>
+      <w:rPr>
+        <w:rFonts w:hint="default"/>
+      </w:rPr>
+    </w:lvl>
+    <w:lvl w:ilvl="8">
+      <w:start w:val="1"/>
+      <w:numFmt w:val="decimal"/>
+      <w:lvlText w:val="%1.%2.%3.%4.%5.%6.%7.%8.%9"/>
+      <w:lvlJc w:val="left"/>
+      <w:pPr>
+        <w:ind w:left="7920" w:hanging="2160"/>
+      </w:pPr>
+      <w:rPr>
+        <w:rFonts w:hint="default"/>
+      </w:rPr>
+    </w:lvl>
+  </w:abstractNum>
+  <w:abstractNum w:abstractNumId="1" w15:restartNumberingAfterBreak="0">
+    <w:nsid w:val="2FDE0973"/>
+    <w:multiLevelType w:val="multilevel"/>
+    <w:tmpl w:val="8098CBFA"/>
+    <w:lvl w:ilvl="0">
+      <w:start w:val="1"/>
+      <w:numFmt w:val="decimal"/>
+      <w:lvlText w:val="%1.0"/>
+      <w:lvlJc w:val="left"/>
+      <w:pPr>
+        <w:ind w:left="720" w:hanging="720"/>
+      </w:pPr>
+      <w:rPr>
+        <w:rFonts w:hint="default"/>
+      </w:rPr>
+    </w:lvl>
+    <w:lvl w:ilvl="1">
+      <w:start w:val="1"/>
+      <w:numFmt w:val="decimal"/>
+      <w:lvlText w:val="%1.%2"/>
+      <w:lvlJc w:val="left"/>
+      <w:pPr>
+        <w:ind w:left="1440" w:hanging="720"/>
+      </w:pPr>
+      <w:rPr>
+        <w:rFonts w:hint="default"/>
+      </w:rPr>
+    </w:lvl>
+    <w:lvl w:ilvl="2">
+      <w:start w:val="1"/>
+      <w:numFmt w:val="decimal"/>
+      <w:lvlText w:val="%1.%2.%3"/>
+      <w:lvlJc w:val="left"/>
+      <w:pPr>
+        <w:ind w:left="2160" w:hanging="720"/>
+      </w:pPr>
+      <w:rPr>
+        <w:rFonts w:hint="default"/>
+      </w:rPr>
+    </w:lvl>
+    <w:lvl w:ilvl="3">
+      <w:start w:val="1"/>
+      <w:numFmt w:val="decimal"/>
+      <w:lvlText w:val="%1.%2.%3.%4"/>
+      <w:lvlJc w:val="left"/>
+      <w:pPr>
+        <w:ind w:left="3240" w:hanging="1080"/>
+      </w:pPr>
+      <w:rPr>
+        <w:rFonts w:hint="default"/>
+      </w:rPr>
+    </w:lvl>
+    <w:lvl w:ilvl="4">
+      <w:start w:val="1"/>
+      <w:numFmt w:val="decimal"/>
+      <w:lvlText w:val="%1.%2.%3.%4.%5"/>
+      <w:lvlJc w:val="left"/>
+      <w:pPr>
+        <w:ind w:left="4320" w:hanging="1440"/>
+      </w:pPr>
+      <w:rPr>
+        <w:rFonts w:hint="default"/>
+      </w:rPr>
+    </w:lvl>
+    <w:lvl w:ilvl="5">
+      <w:start w:val="1"/>
+      <w:numFmt w:val="decimal"/>
+      <w:lvlText w:val="%1.%2.%3.%4.%5.%6"/>
+      <w:lvlJc w:val="left"/>
+      <w:pPr>
+        <w:ind w:left="5040" w:hanging="1440"/>
+      </w:pPr>
+      <w:rPr>
+        <w:rFonts w:hint="default"/>
+      </w:rPr>
+    </w:lvl>
+    <w:lvl w:ilvl="6">
+      <w:start w:val="1"/>
+      <w:numFmt w:val="decimal"/>
+      <w:lvlText w:val="%1.%2.%3.%4.%5.%6.%7"/>
+      <w:lvlJc w:val="left"/>
+      <w:pPr>
+        <w:ind w:left="6120" w:hanging="1800"/>
+      </w:pPr>
+      <w:rPr>
+        <w:rFonts w:hint="default"/>
+      </w:rPr>
+    </w:lvl>
+    <w:lvl w:ilvl="7">
+      <w:start w:val="1"/>
+      <w:numFmt w:val="decimal"/>
+      <w:lvlText w:val="%1.%2.%3.%4.%5.%6.%7.%8"/>
+      <w:lvlJc w:val="left"/>
+      <w:pPr>
+        <w:ind w:left="7200" w:hanging="2160"/>
+      </w:pPr>
+      <w:rPr>
+        <w:rFonts w:hint="default"/>
+      </w:rPr>
+    </w:lvl>
+    <w:lvl w:ilvl="8">
+      <w:start w:val="1"/>
+      <w:numFmt w:val="decimal"/>
+      <w:lvlText w:val="%1.%2.%3.%4.%5.%6.%7.%8.%9"/>
+      <w:lvlJc w:val="left"/>
+      <w:pPr>
+        <w:ind w:left="7920" w:hanging="2160"/>
+      </w:pPr>
+      <w:rPr>
+        <w:rFonts w:hint="default"/>
+      </w:rPr>
+    </w:lvl>
+  </w:abstractNum>
+  <w:abstractNum w:abstractNumId="2" w15:restartNumberingAfterBreak="0">
     <w:nsid w:val="3ED54335"/>
     <w:multiLevelType w:val="hybridMultilevel"/>
     <w:tmpl w:val="35E05D0E"/>
@@ -3214,7 +5850,7 @@
       </w:pPr>
     </w:lvl>
   </w:abstractNum>
-  <w:abstractNum w:abstractNumId="1" w15:restartNumberingAfterBreak="0">
+  <w:abstractNum w:abstractNumId="3" w15:restartNumberingAfterBreak="0">
     <w:nsid w:val="41B4658A"/>
     <w:multiLevelType w:val="multilevel"/>
     <w:tmpl w:val="3A0060CA"/>
@@ -3327,7 +5963,120 @@
       </w:rPr>
     </w:lvl>
   </w:abstractNum>
-  <w:abstractNum w:abstractNumId="2" w15:restartNumberingAfterBreak="0">
+  <w:abstractNum w:abstractNumId="4" w15:restartNumberingAfterBreak="0">
+    <w:nsid w:val="523E4B31"/>
+    <w:multiLevelType w:val="multilevel"/>
+    <w:tmpl w:val="B79ED66A"/>
+    <w:lvl w:ilvl="0">
+      <w:start w:val="1"/>
+      <w:numFmt w:val="decimal"/>
+      <w:lvlText w:val="%1"/>
+      <w:lvlJc w:val="left"/>
+      <w:pPr>
+        <w:ind w:left="420" w:hanging="420"/>
+      </w:pPr>
+      <w:rPr>
+        <w:rFonts w:hint="default"/>
+      </w:rPr>
+    </w:lvl>
+    <w:lvl w:ilvl="1">
+      <w:start w:val="2"/>
+      <w:numFmt w:val="decimal"/>
+      <w:lvlText w:val="%1.%2"/>
+      <w:lvlJc w:val="left"/>
+      <w:pPr>
+        <w:ind w:left="1440" w:hanging="720"/>
+      </w:pPr>
+      <w:rPr>
+        <w:rFonts w:hint="default"/>
+      </w:rPr>
+    </w:lvl>
+    <w:lvl w:ilvl="2">
+      <w:start w:val="1"/>
+      <w:numFmt w:val="decimal"/>
+      <w:lvlText w:val="%1.%2.%3"/>
+      <w:lvlJc w:val="left"/>
+      <w:pPr>
+        <w:ind w:left="2160" w:hanging="720"/>
+      </w:pPr>
+      <w:rPr>
+        <w:rFonts w:hint="default"/>
+      </w:rPr>
+    </w:lvl>
+    <w:lvl w:ilvl="3">
+      <w:start w:val="1"/>
+      <w:numFmt w:val="decimal"/>
+      <w:lvlText w:val="%1.%2.%3.%4"/>
+      <w:lvlJc w:val="left"/>
+      <w:pPr>
+        <w:ind w:left="3240" w:hanging="1080"/>
+      </w:pPr>
+      <w:rPr>
+        <w:rFonts w:hint="default"/>
+      </w:rPr>
+    </w:lvl>
+    <w:lvl w:ilvl="4">
+      <w:start w:val="1"/>
+      <w:numFmt w:val="decimal"/>
+      <w:lvlText w:val="%1.%2.%3.%4.%5"/>
+      <w:lvlJc w:val="left"/>
+      <w:pPr>
+        <w:ind w:left="4320" w:hanging="1440"/>
+      </w:pPr>
+      <w:rPr>
+        <w:rFonts w:hint="default"/>
+      </w:rPr>
+    </w:lvl>
+    <w:lvl w:ilvl="5">
+      <w:start w:val="1"/>
+      <w:numFmt w:val="decimal"/>
+      <w:lvlText w:val="%1.%2.%3.%4.%5.%6"/>
+      <w:lvlJc w:val="left"/>
+      <w:pPr>
+        <w:ind w:left="5040" w:hanging="1440"/>
+      </w:pPr>
+      <w:rPr>
+        <w:rFonts w:hint="default"/>
+      </w:rPr>
+    </w:lvl>
+    <w:lvl w:ilvl="6">
+      <w:start w:val="1"/>
+      <w:numFmt w:val="decimal"/>
+      <w:lvlText w:val="%1.%2.%3.%4.%5.%6.%7"/>
+      <w:lvlJc w:val="left"/>
+      <w:pPr>
+        <w:ind w:left="6120" w:hanging="1800"/>
+      </w:pPr>
+      <w:rPr>
+        <w:rFonts w:hint="default"/>
+      </w:rPr>
+    </w:lvl>
+    <w:lvl w:ilvl="7">
+      <w:start w:val="1"/>
+      <w:numFmt w:val="decimal"/>
+      <w:lvlText w:val="%1.%2.%3.%4.%5.%6.%7.%8"/>
+      <w:lvlJc w:val="left"/>
+      <w:pPr>
+        <w:ind w:left="7200" w:hanging="2160"/>
+      </w:pPr>
+      <w:rPr>
+        <w:rFonts w:hint="default"/>
+      </w:rPr>
+    </w:lvl>
+    <w:lvl w:ilvl="8">
+      <w:start w:val="1"/>
+      <w:numFmt w:val="decimal"/>
+      <w:lvlText w:val="%1.%2.%3.%4.%5.%6.%7.%8.%9"/>
+      <w:lvlJc w:val="left"/>
+      <w:pPr>
+        <w:ind w:left="7920" w:hanging="2160"/>
+      </w:pPr>
+      <w:rPr>
+        <w:rFonts w:hint="default"/>
+      </w:rPr>
+    </w:lvl>
+  </w:abstractNum>
+  <w:abstractNum w:abstractNumId="5" w15:restartNumberingAfterBreak="0">
     <w:nsid w:val="53356429"/>
     <w:multiLevelType w:val="multilevel"/>
     <w:tmpl w:val="6452024E"/>
@@ -3440,14 +6189,254 @@
       </w:rPr>
     </w:lvl>
   </w:abstractNum>
+  <w:abstractNum w:abstractNumId="6" w15:restartNumberingAfterBreak="0">
+    <w:nsid w:val="56C3481B"/>
+    <w:multiLevelType w:val="multilevel"/>
+    <w:tmpl w:val="0B2E44E2"/>
+    <w:lvl w:ilvl="0">
+      <w:start w:val="1"/>
+      <w:numFmt w:val="decimal"/>
+      <w:lvlText w:val="%1"/>
+      <w:lvlJc w:val="left"/>
+      <w:pPr>
+        <w:ind w:left="420" w:hanging="420"/>
+      </w:pPr>
+      <w:rPr>
+        <w:rFonts w:hint="default"/>
+      </w:rPr>
+    </w:lvl>
+    <w:lvl w:ilvl="1">
+      <w:start w:val="5"/>
+      <w:numFmt w:val="decimal"/>
+      <w:lvlText w:val="%1.%2"/>
+      <w:lvlJc w:val="left"/>
+      <w:pPr>
+        <w:ind w:left="1440" w:hanging="720"/>
+      </w:pPr>
+      <w:rPr>
+        <w:rFonts w:hint="default"/>
+      </w:rPr>
+    </w:lvl>
+    <w:lvl w:ilvl="2">
+      <w:start w:val="1"/>
+      <w:numFmt w:val="decimal"/>
+      <w:lvlText w:val="%1.%2.%3"/>
+      <w:lvlJc w:val="left"/>
+      <w:pPr>
+        <w:ind w:left="2160" w:hanging="720"/>
+      </w:pPr>
+      <w:rPr>
+        <w:rFonts w:hint="default"/>
+      </w:rPr>
+    </w:lvl>
+    <w:lvl w:ilvl="3">
+      <w:start w:val="1"/>
+      <w:numFmt w:val="decimal"/>
+      <w:lvlText w:val="%1.%2.%3.%4"/>
+      <w:lvlJc w:val="left"/>
+      <w:pPr>
+        <w:ind w:left="3240" w:hanging="1080"/>
+      </w:pPr>
+      <w:rPr>
+        <w:rFonts w:hint="default"/>
+      </w:rPr>
+    </w:lvl>
+    <w:lvl w:ilvl="4">
+      <w:start w:val="1"/>
+      <w:numFmt w:val="decimal"/>
+      <w:lvlText w:val="%1.%2.%3.%4.%5"/>
+      <w:lvlJc w:val="left"/>
+      <w:pPr>
+        <w:ind w:left="4320" w:hanging="1440"/>
+      </w:pPr>
+      <w:rPr>
+        <w:rFonts w:hint="default"/>
+      </w:rPr>
+    </w:lvl>
+    <w:lvl w:ilvl="5">
+      <w:start w:val="1"/>
+      <w:numFmt w:val="decimal"/>
+      <w:lvlText w:val="%1.%2.%3.%4.%5.%6"/>
+      <w:lvlJc w:val="left"/>
+      <w:pPr>
+        <w:ind w:left="5040" w:hanging="1440"/>
+      </w:pPr>
+      <w:rPr>
+        <w:rFonts w:hint="default"/>
+      </w:rPr>
+    </w:lvl>
+    <w:lvl w:ilvl="6">
+      <w:start w:val="1"/>
+      <w:numFmt w:val="decimal"/>
+      <w:lvlText w:val="%1.%2.%3.%4.%5.%6.%7"/>
+      <w:lvlJc w:val="left"/>
+      <w:pPr>
+        <w:ind w:left="6120" w:hanging="1800"/>
+      </w:pPr>
+      <w:rPr>
+        <w:rFonts w:hint="default"/>
+      </w:rPr>
+    </w:lvl>
+    <w:lvl w:ilvl="7">
+      <w:start w:val="1"/>
+      <w:numFmt w:val="decimal"/>
+      <w:lvlText w:val="%1.%2.%3.%4.%5.%6.%7.%8"/>
+      <w:lvlJc w:val="left"/>
+      <w:pPr>
+        <w:ind w:left="7200" w:hanging="2160"/>
+      </w:pPr>
+      <w:rPr>
+        <w:rFonts w:hint="default"/>
+      </w:rPr>
+    </w:lvl>
+    <w:lvl w:ilvl="8">
+      <w:start w:val="1"/>
+      <w:numFmt w:val="decimal"/>
+      <w:lvlText w:val="%1.%2.%3.%4.%5.%6.%7.%8.%9"/>
+      <w:lvlJc w:val="left"/>
+      <w:pPr>
+        <w:ind w:left="7920" w:hanging="2160"/>
+      </w:pPr>
+      <w:rPr>
+        <w:rFonts w:hint="default"/>
+      </w:rPr>
+    </w:lvl>
+  </w:abstractNum>
+  <w:abstractNum w:abstractNumId="7" w15:restartNumberingAfterBreak="0">
+    <w:nsid w:val="66B337EC"/>
+    <w:multiLevelType w:val="multilevel"/>
+    <w:tmpl w:val="471C787E"/>
+    <w:lvl w:ilvl="0">
+      <w:start w:val="1"/>
+      <w:numFmt w:val="decimal"/>
+      <w:lvlText w:val="%1.0"/>
+      <w:lvlJc w:val="left"/>
+      <w:pPr>
+        <w:ind w:left="480" w:hanging="480"/>
+      </w:pPr>
+      <w:rPr>
+        <w:rFonts w:hint="default"/>
+      </w:rPr>
+    </w:lvl>
+    <w:lvl w:ilvl="1">
+      <w:numFmt w:val="decimal"/>
+      <w:lvlText w:val="%1.%2"/>
+      <w:lvlJc w:val="left"/>
+      <w:pPr>
+        <w:ind w:left="1200" w:hanging="480"/>
+      </w:pPr>
+      <w:rPr>
+        <w:rFonts w:hint="default"/>
+      </w:rPr>
+    </w:lvl>
+    <w:lvl w:ilvl="2">
+      <w:start w:val="1"/>
+      <w:numFmt w:val="decimal"/>
+      <w:lvlText w:val="%1.%2.%3"/>
+      <w:lvlJc w:val="left"/>
+      <w:pPr>
+        <w:ind w:left="2160" w:hanging="720"/>
+      </w:pPr>
+      <w:rPr>
+        <w:rFonts w:hint="default"/>
+      </w:rPr>
+    </w:lvl>
+    <w:lvl w:ilvl="3">
+      <w:start w:val="1"/>
+      <w:numFmt w:val="decimal"/>
+      <w:lvlText w:val="%1.%2.%3.%4"/>
+      <w:lvlJc w:val="left"/>
+      <w:pPr>
+        <w:ind w:left="2880" w:hanging="720"/>
+      </w:pPr>
+      <w:rPr>
+        <w:rFonts w:hint="default"/>
+      </w:rPr>
+    </w:lvl>
+    <w:lvl w:ilvl="4">
+      <w:start w:val="1"/>
+      <w:numFmt w:val="decimal"/>
+      <w:lvlText w:val="%1.%2.%3.%4.%5"/>
+      <w:lvlJc w:val="left"/>
+      <w:pPr>
+        <w:ind w:left="3960" w:hanging="1080"/>
+      </w:pPr>
+      <w:rPr>
+        <w:rFonts w:hint="default"/>
+      </w:rPr>
+    </w:lvl>
+    <w:lvl w:ilvl="5">
+      <w:start w:val="1"/>
+      <w:numFmt w:val="decimal"/>
+      <w:lvlText w:val="%1.%2.%3.%4.%5.%6"/>
+      <w:lvlJc w:val="left"/>
+      <w:pPr>
+        <w:ind w:left="4680" w:hanging="1080"/>
+      </w:pPr>
+      <w:rPr>
+        <w:rFonts w:hint="default"/>
+      </w:rPr>
+    </w:lvl>
+    <w:lvl w:ilvl="6">
+      <w:start w:val="1"/>
+      <w:numFmt w:val="decimal"/>
+      <w:lvlText w:val="%1.%2.%3.%4.%5.%6.%7"/>
+      <w:lvlJc w:val="left"/>
+      <w:pPr>
+        <w:ind w:left="5760" w:hanging="1440"/>
+      </w:pPr>
+      <w:rPr>
+        <w:rFonts w:hint="default"/>
+      </w:rPr>
+    </w:lvl>
+    <w:lvl w:ilvl="7">
+      <w:start w:val="1"/>
+      <w:numFmt w:val="decimal"/>
+      <w:lvlText w:val="%1.%2.%3.%4.%5.%6.%7.%8"/>
+      <w:lvlJc w:val="left"/>
+      <w:pPr>
+        <w:ind w:left="6480" w:hanging="1440"/>
+      </w:pPr>
+      <w:rPr>
+        <w:rFonts w:hint="default"/>
+      </w:rPr>
+    </w:lvl>
+    <w:lvl w:ilvl="8">
+      <w:start w:val="1"/>
+      <w:numFmt w:val="decimal"/>
+      <w:lvlText w:val="%1.%2.%3.%4.%5.%6.%7.%8.%9"/>
+      <w:lvlJc w:val="left"/>
+      <w:pPr>
+        <w:ind w:left="7200" w:hanging="1440"/>
+      </w:pPr>
+      <w:rPr>
+        <w:rFonts w:hint="default"/>
+      </w:rPr>
+    </w:lvl>
+  </w:abstractNum>
   <w:num w:numId="1">
+    <w:abstractNumId w:val="2"/>
+  </w:num>
+  <w:num w:numId="2">
+    <w:abstractNumId w:val="5"/>
+  </w:num>
+  <w:num w:numId="3">
+    <w:abstractNumId w:val="3"/>
+  </w:num>
+  <w:num w:numId="4">
+    <w:abstractNumId w:val="7"/>
+  </w:num>
+  <w:num w:numId="5">
+    <w:abstractNumId w:val="6"/>
+  </w:num>
+  <w:num w:numId="6">
+    <w:abstractNumId w:val="1"/>
+  </w:num>
+  <w:num w:numId="7">
     <w:abstractNumId w:val="0"/>
   </w:num>
-  <w:num w:numId="2">
-    <w:abstractNumId w:val="2"/>
-  </w:num>
-  <w:num w:numId="3">
-    <w:abstractNumId w:val="1"/>
+  <w:num w:numId="8">
+    <w:abstractNumId w:val="4"/>
   </w:num>
 </w:numbering>
 </file>
@@ -3469,7 +6458,7 @@
       </w:pPr>
     </w:pPrDefault>
   </w:docDefaults>
-  <w:latentStyles w:defLockedState="0" w:defUIPriority="99" w:defSemiHidden="0" w:defUnhideWhenUsed="0" w:defQFormat="0" w:count="375">
+  <w:latentStyles w:defLockedState="0" w:defUIPriority="99" w:defSemiHidden="0" w:defUnhideWhenUsed="0" w:defQFormat="0" w:count="377">
     <w:lsdException w:name="Normal" w:uiPriority="0" w:qFormat="1"/>
     <w:lsdException w:name="heading 1" w:uiPriority="9" w:qFormat="1"/>
     <w:lsdException w:name="heading 2" w:semiHidden="1" w:uiPriority="9" w:unhideWhenUsed="1" w:qFormat="1"/>
@@ -3575,7 +6564,6 @@
     <w:lsdException w:name="HTML Sample" w:semiHidden="1" w:unhideWhenUsed="1"/>
     <w:lsdException w:name="HTML Typewriter" w:semiHidden="1" w:unhideWhenUsed="1"/>
     <w:lsdException w:name="HTML Variable" w:semiHidden="1" w:unhideWhenUsed="1"/>
-    <w:lsdException w:name="Normal Table" w:semiHidden="1" w:unhideWhenUsed="1"/>
     <w:lsdException w:name="annotation subject" w:semiHidden="1" w:unhideWhenUsed="1"/>
     <w:lsdException w:name="No List" w:semiHidden="1" w:unhideWhenUsed="1"/>
     <w:lsdException w:name="Outline List 1" w:semiHidden="1" w:unhideWhenUsed="1"/>
@@ -3621,11 +6609,9 @@
     <w:lsdException w:name="Table Subtle 1" w:semiHidden="1" w:unhideWhenUsed="1"/>
     <w:lsdException w:name="Table Subtle 2" w:semiHidden="1" w:unhideWhenUsed="1"/>
     <w:lsdException w:name="Table Web 1" w:semiHidden="1" w:unhideWhenUsed="1"/>
-    <w:lsdException w:name="Table Web 2" w:semiHidden="1" w:unhideWhenUsed="1"/>
     <w:lsdException w:name="Table Web 3" w:semiHidden="1" w:unhideWhenUsed="1"/>
     <w:lsdException w:name="Balloon Text" w:semiHidden="1" w:unhideWhenUsed="1"/>
     <w:lsdException w:name="Table Grid" w:uiPriority="39"/>
-    <w:lsdException w:name="Table Theme" w:semiHidden="1" w:unhideWhenUsed="1"/>
     <w:lsdException w:name="Placeholder Text" w:semiHidden="1"/>
     <w:lsdException w:name="No Spacing" w:uiPriority="1" w:qFormat="1"/>
     <w:lsdException w:name="Light Shading" w:uiPriority="60"/>
@@ -3845,10 +6831,55 @@
     <w:lsdException w:name="Smart Hyperlink" w:semiHidden="1" w:unhideWhenUsed="1"/>
     <w:lsdException w:name="Hashtag" w:semiHidden="1" w:unhideWhenUsed="1"/>
     <w:lsdException w:name="Unresolved Mention" w:semiHidden="1" w:unhideWhenUsed="1"/>
+    <w:lsdException w:name="Smart Link" w:semiHidden="1" w:unhideWhenUsed="1"/>
+    <w:lsdException w:name="Smart Link Error" w:semiHidden="1" w:unhideWhenUsed="1"/>
   </w:latentStyles>
   <w:style w:type="paragraph" w:default="1" w:styleId="Normal">
     <w:name w:val="Normal"/>
     <w:qFormat/>
+  </w:style>
+  <w:style w:type="paragraph" w:styleId="Heading1">
+    <w:name w:val="heading 1"/>
+    <w:basedOn w:val="Normal"/>
+    <w:next w:val="Normal"/>
+    <w:link w:val="Heading1Char"/>
+    <w:uiPriority w:val="9"/>
+    <w:qFormat/>
+    <w:rsid w:val="00BE5BFB"/>
+    <w:pPr>
+      <w:keepNext/>
+      <w:keepLines/>
+      <w:spacing w:before="240" w:after="0"/>
+      <w:outlineLvl w:val="0"/>
+    </w:pPr>
+    <w:rPr>
+      <w:rFonts w:asciiTheme="majorHAnsi" w:eastAsiaTheme="majorEastAsia" w:hAnsiTheme="majorHAnsi" w:cstheme="majorBidi"/>
+      <w:color w:val="2F5496" w:themeColor="accent1" w:themeShade="BF"/>
+      <w:sz w:val="32"/>
+      <w:szCs w:val="32"/>
+    </w:rPr>
+  </w:style>
+  <w:style w:type="paragraph" w:styleId="Heading2">
+    <w:name w:val="heading 2"/>
+    <w:basedOn w:val="Normal"/>
+    <w:next w:val="Normal"/>
+    <w:link w:val="Heading2Char"/>
+    <w:uiPriority w:val="9"/>
+    <w:unhideWhenUsed/>
+    <w:qFormat/>
+    <w:rsid w:val="00812E5D"/>
+    <w:pPr>
+      <w:keepNext/>
+      <w:keepLines/>
+      <w:spacing w:before="40" w:after="0"/>
+      <w:outlineLvl w:val="1"/>
+    </w:pPr>
+    <w:rPr>
+      <w:rFonts w:asciiTheme="majorHAnsi" w:eastAsiaTheme="majorEastAsia" w:hAnsiTheme="majorHAnsi" w:cstheme="majorBidi"/>
+      <w:color w:val="2F5496" w:themeColor="accent1" w:themeShade="BF"/>
+      <w:sz w:val="26"/>
+      <w:szCs w:val="26"/>
+    </w:rPr>
   </w:style>
   <w:style w:type="character" w:default="1" w:styleId="DefaultParagraphFont">
     <w:name w:val="Default Paragraph Font"/>
@@ -3886,6 +6917,143 @@
     <w:pPr>
       <w:ind w:left="720"/>
       <w:contextualSpacing/>
+    </w:pPr>
+  </w:style>
+  <w:style w:type="paragraph" w:styleId="Header">
+    <w:name w:val="header"/>
+    <w:basedOn w:val="Normal"/>
+    <w:link w:val="HeaderChar"/>
+    <w:uiPriority w:val="99"/>
+    <w:unhideWhenUsed/>
+    <w:rsid w:val="00BE5BFB"/>
+    <w:pPr>
+      <w:tabs>
+        <w:tab w:val="center" w:pos="4680"/>
+        <w:tab w:val="right" w:pos="9360"/>
+      </w:tabs>
+      <w:spacing w:after="0" w:line="240" w:lineRule="auto"/>
+    </w:pPr>
+  </w:style>
+  <w:style w:type="character" w:customStyle="1" w:styleId="HeaderChar">
+    <w:name w:val="Header Char"/>
+    <w:basedOn w:val="DefaultParagraphFont"/>
+    <w:link w:val="Header"/>
+    <w:uiPriority w:val="99"/>
+    <w:rsid w:val="00BE5BFB"/>
+  </w:style>
+  <w:style w:type="paragraph" w:styleId="Footer">
+    <w:name w:val="footer"/>
+    <w:basedOn w:val="Normal"/>
+    <w:link w:val="FooterChar"/>
+    <w:uiPriority w:val="99"/>
+    <w:unhideWhenUsed/>
+    <w:rsid w:val="00BE5BFB"/>
+    <w:pPr>
+      <w:tabs>
+        <w:tab w:val="center" w:pos="4680"/>
+        <w:tab w:val="right" w:pos="9360"/>
+      </w:tabs>
+      <w:spacing w:after="0" w:line="240" w:lineRule="auto"/>
+    </w:pPr>
+  </w:style>
+  <w:style w:type="character" w:customStyle="1" w:styleId="FooterChar">
+    <w:name w:val="Footer Char"/>
+    <w:basedOn w:val="DefaultParagraphFont"/>
+    <w:link w:val="Footer"/>
+    <w:uiPriority w:val="99"/>
+    <w:rsid w:val="00BE5BFB"/>
+  </w:style>
+  <w:style w:type="character" w:customStyle="1" w:styleId="Heading1Char">
+    <w:name w:val="Heading 1 Char"/>
+    <w:basedOn w:val="DefaultParagraphFont"/>
+    <w:link w:val="Heading1"/>
+    <w:uiPriority w:val="9"/>
+    <w:rsid w:val="00BE5BFB"/>
+    <w:rPr>
+      <w:rFonts w:asciiTheme="majorHAnsi" w:eastAsiaTheme="majorEastAsia" w:hAnsiTheme="majorHAnsi" w:cstheme="majorBidi"/>
+      <w:color w:val="2F5496" w:themeColor="accent1" w:themeShade="BF"/>
+      <w:sz w:val="32"/>
+      <w:szCs w:val="32"/>
+    </w:rPr>
+  </w:style>
+  <w:style w:type="table" w:styleId="TableGrid">
+    <w:name w:val="Table Grid"/>
+    <w:basedOn w:val="TableNormal"/>
+    <w:uiPriority w:val="39"/>
+    <w:rsid w:val="00036B97"/>
+    <w:pPr>
+      <w:spacing w:after="0" w:line="240" w:lineRule="auto"/>
+    </w:pPr>
+    <w:tblPr>
+      <w:tblBorders>
+        <w:top w:val="single" w:sz="4" w:space="0" w:color="auto"/>
+        <w:left w:val="single" w:sz="4" w:space="0" w:color="auto"/>
+        <w:bottom w:val="single" w:sz="4" w:space="0" w:color="auto"/>
+        <w:right w:val="single" w:sz="4" w:space="0" w:color="auto"/>
+        <w:insideH w:val="single" w:sz="4" w:space="0" w:color="auto"/>
+        <w:insideV w:val="single" w:sz="4" w:space="0" w:color="auto"/>
+      </w:tblBorders>
+    </w:tblPr>
+  </w:style>
+  <w:style w:type="paragraph" w:styleId="TOCHeading">
+    <w:name w:val="TOC Heading"/>
+    <w:basedOn w:val="Heading1"/>
+    <w:next w:val="Normal"/>
+    <w:uiPriority w:val="39"/>
+    <w:unhideWhenUsed/>
+    <w:qFormat/>
+    <w:rsid w:val="00036B97"/>
+    <w:pPr>
+      <w:outlineLvl w:val="9"/>
+    </w:pPr>
+  </w:style>
+  <w:style w:type="paragraph" w:styleId="TOC1">
+    <w:name w:val="toc 1"/>
+    <w:basedOn w:val="Normal"/>
+    <w:next w:val="Normal"/>
+    <w:autoRedefine/>
+    <w:uiPriority w:val="39"/>
+    <w:unhideWhenUsed/>
+    <w:rsid w:val="00036B97"/>
+    <w:pPr>
+      <w:spacing w:after="100"/>
+    </w:pPr>
+  </w:style>
+  <w:style w:type="character" w:styleId="Hyperlink">
+    <w:name w:val="Hyperlink"/>
+    <w:basedOn w:val="DefaultParagraphFont"/>
+    <w:uiPriority w:val="99"/>
+    <w:unhideWhenUsed/>
+    <w:rsid w:val="00036B97"/>
+    <w:rPr>
+      <w:color w:val="0563C1" w:themeColor="hyperlink"/>
+      <w:u w:val="single"/>
+    </w:rPr>
+  </w:style>
+  <w:style w:type="character" w:customStyle="1" w:styleId="Heading2Char">
+    <w:name w:val="Heading 2 Char"/>
+    <w:basedOn w:val="DefaultParagraphFont"/>
+    <w:link w:val="Heading2"/>
+    <w:uiPriority w:val="9"/>
+    <w:rsid w:val="00812E5D"/>
+    <w:rPr>
+      <w:rFonts w:asciiTheme="majorHAnsi" w:eastAsiaTheme="majorEastAsia" w:hAnsiTheme="majorHAnsi" w:cstheme="majorBidi"/>
+      <w:color w:val="2F5496" w:themeColor="accent1" w:themeShade="BF"/>
+      <w:sz w:val="26"/>
+      <w:szCs w:val="26"/>
+    </w:rPr>
+  </w:style>
+  <w:style w:type="paragraph" w:styleId="TOC2">
+    <w:name w:val="toc 2"/>
+    <w:basedOn w:val="Normal"/>
+    <w:next w:val="Normal"/>
+    <w:autoRedefine/>
+    <w:uiPriority w:val="39"/>
+    <w:unhideWhenUsed/>
+    <w:rsid w:val="00812E5D"/>
+    <w:pPr>
+      <w:spacing w:after="100"/>
+      <w:ind w:left="220"/>
     </w:pPr>
   </w:style>
 </w:styles>
@@ -4184,4 +7352,16 @@
     </a:ext>
   </a:extLst>
 </a:theme>
+</file>
+
+<file path=customXml/item1.xml><?xml version="1.0" encoding="utf-8"?>
+<b:Sources xmlns:b="http://schemas.openxmlformats.org/officeDocument/2006/bibliography" xmlns="http://schemas.openxmlformats.org/officeDocument/2006/bibliography" SelectedStyle="\APASixthEditionOfficeOnline.xsl" StyleName="APA" Version="6"/>
+</file>
+
+<file path=customXml/itemProps1.xml><?xml version="1.0" encoding="utf-8"?>
+<ds:datastoreItem xmlns:ds="http://schemas.openxmlformats.org/officeDocument/2006/customXml" ds:itemID="{5E4F1D7A-55A7-4C3A-8304-86549D4A6687}">
+  <ds:schemaRefs>
+    <ds:schemaRef ds:uri="http://schemas.openxmlformats.org/officeDocument/2006/bibliography"/>
+  </ds:schemaRefs>
+</ds:datastoreItem>
 </file>
</xml_diff>

<commit_message>
Updated Project Proposal Documentation
</commit_message>
<xml_diff>
--- a/Lorelines_Proposal.docx
+++ b/Lorelines_Proposal.docx
@@ -194,16 +194,7 @@
           <w:rFonts w:cs="Times New Roman"/>
           <w:szCs w:val="24"/>
         </w:rPr>
-        <w:t>___________ makes no warranti</w:t>
-      </w:r>
-      <w:bookmarkStart w:id="1" w:name="_GoBack"/>
-      <w:bookmarkEnd w:id="1"/>
-      <w:r>
-        <w:rPr>
-          <w:rFonts w:cs="Times New Roman"/>
-          <w:szCs w:val="24"/>
-        </w:rPr>
-        <w:t xml:space="preserve">es of representation of any kind concerning the accuracy or suitability of the information contained in this document for any purpose. All such information is provided “as is” and with specific disclaimer of any warranties of merchantability, fitness for purpose, title and/or non-infringement. In no event shall ____________ its employees or agents be liable for any direct, indirect or consequential damages resulting from the information provided in this document. This exclusion and limitation only </w:t>
+        <w:t xml:space="preserve">___________ makes no warranties of representation of any kind concerning the accuracy or suitability of the information contained in this document for any purpose. All such information is provided “as is” and with specific disclaimer of any warranties of merchantability, fitness for purpose, title and/or non-infringement. In no event shall ____________ its employees or agents be liable for any direct, indirect or consequential damages resulting from the information provided in this document. This exclusion and limitation only </w:t>
       </w:r>
       <w:r>
         <w:rPr>
@@ -225,11 +216,11 @@
         <w:pStyle w:val="Heading1"/>
         <w:spacing w:before="480"/>
       </w:pPr>
-      <w:bookmarkStart w:id="2" w:name="_Toc24047441"/>
+      <w:bookmarkStart w:id="1" w:name="_Toc24047441"/>
       <w:r>
         <w:t>Copyright Notice</w:t>
       </w:r>
-      <w:bookmarkEnd w:id="2"/>
+      <w:bookmarkEnd w:id="1"/>
     </w:p>
     <w:p>
       <w:pPr>
@@ -305,12 +296,12 @@
       <w:pPr>
         <w:pStyle w:val="Heading1"/>
       </w:pPr>
-      <w:bookmarkStart w:id="3" w:name="_Toc24047442"/>
+      <w:bookmarkStart w:id="2" w:name="_Toc24047442"/>
       <w:r>
         <w:lastRenderedPageBreak/>
         <w:t>Revision History</w:t>
       </w:r>
-      <w:bookmarkEnd w:id="3"/>
+      <w:bookmarkEnd w:id="2"/>
     </w:p>
     <w:tbl>
       <w:tblPr>
@@ -1107,6 +1098,91 @@
               </w:rPr>
               <w:t>Fixed corrections</w:t>
             </w:r>
+          </w:p>
+        </w:tc>
+      </w:tr>
+      <w:tr>
+        <w:tc>
+          <w:tcPr>
+            <w:tcW w:w="2748" w:type="dxa"/>
+          </w:tcPr>
+          <w:p>
+            <w:pPr>
+              <w:rPr>
+                <w:rFonts w:cs="Times New Roman"/>
+                <w:szCs w:val="24"/>
+              </w:rPr>
+            </w:pPr>
+            <w:r>
+              <w:rPr>
+                <w:rFonts w:cs="Times New Roman"/>
+                <w:szCs w:val="24"/>
+              </w:rPr>
+              <w:t>Seth Ray</w:t>
+            </w:r>
+          </w:p>
+        </w:tc>
+        <w:tc>
+          <w:tcPr>
+            <w:tcW w:w="1207" w:type="dxa"/>
+          </w:tcPr>
+          <w:p>
+            <w:pPr>
+              <w:jc w:val="center"/>
+              <w:rPr>
+                <w:rFonts w:cs="Times New Roman"/>
+                <w:szCs w:val="24"/>
+              </w:rPr>
+            </w:pPr>
+            <w:r>
+              <w:rPr>
+                <w:rFonts w:cs="Times New Roman"/>
+                <w:szCs w:val="24"/>
+              </w:rPr>
+              <w:t>4/27/20</w:t>
+            </w:r>
+          </w:p>
+        </w:tc>
+        <w:tc>
+          <w:tcPr>
+            <w:tcW w:w="1170" w:type="dxa"/>
+          </w:tcPr>
+          <w:p>
+            <w:pPr>
+              <w:rPr>
+                <w:rFonts w:cs="Times New Roman"/>
+                <w:szCs w:val="24"/>
+              </w:rPr>
+            </w:pPr>
+            <w:r>
+              <w:rPr>
+                <w:rFonts w:cs="Times New Roman"/>
+                <w:szCs w:val="24"/>
+              </w:rPr>
+              <w:t>V 1.2</w:t>
+            </w:r>
+          </w:p>
+        </w:tc>
+        <w:tc>
+          <w:tcPr>
+            <w:tcW w:w="5665" w:type="dxa"/>
+          </w:tcPr>
+          <w:p>
+            <w:pPr>
+              <w:rPr>
+                <w:rFonts w:cs="Times New Roman"/>
+                <w:szCs w:val="24"/>
+              </w:rPr>
+            </w:pPr>
+            <w:r>
+              <w:rPr>
+                <w:rFonts w:cs="Times New Roman"/>
+                <w:szCs w:val="24"/>
+              </w:rPr>
+              <w:t>Updated Document</w:t>
+            </w:r>
+            <w:bookmarkStart w:id="3" w:name="_GoBack"/>
+            <w:bookmarkEnd w:id="3"/>
           </w:p>
         </w:tc>
       </w:tr>
@@ -4169,7 +4245,19 @@
         <w:rPr>
           <w:rFonts w:cs="Times New Roman"/>
         </w:rPr>
-        <w:t>Lorelines will be completed and accessible via lorelines.com at the end of the 2020 Winter term. All documentation will be accessible from the project’s GitHub. Acceptance criteria will be based on the completeness and operability of the aforementioned items as determined by Todd Breedlove.</w:t>
+        <w:t xml:space="preserve">Lorelines will be completed and accessible via lorelines.com at the end of the 2020 </w:t>
+      </w:r>
+      <w:r>
+        <w:rPr>
+          <w:rFonts w:cs="Times New Roman"/>
+        </w:rPr>
+        <w:t>Spring</w:t>
+      </w:r>
+      <w:r>
+        <w:rPr>
+          <w:rFonts w:cs="Times New Roman"/>
+        </w:rPr>
+        <w:t xml:space="preserve"> term. All documentation will be accessible from the project’s GitHub. Acceptance criteria will be based on the completeness and operability of the aforementioned items as determined by Todd Breedlove.</w:t>
       </w:r>
     </w:p>
     <w:p>
@@ -6759,7 +6847,21 @@
           <w:rFonts w:cs="Times New Roman"/>
           <w:szCs w:val="24"/>
         </w:rPr>
-        <w:t xml:space="preserve">Users can create as many </w:t>
+        <w:t xml:space="preserve">Users can create </w:t>
+      </w:r>
+      <w:r>
+        <w:rPr>
+          <w:rFonts w:cs="Times New Roman"/>
+          <w:szCs w:val="24"/>
+        </w:rPr>
+        <w:t>up to fifty</w:t>
+      </w:r>
+      <w:r>
+        <w:rPr>
+          <w:rFonts w:cs="Times New Roman"/>
+          <w:szCs w:val="24"/>
+        </w:rPr>
+        <w:t xml:space="preserve"> </w:t>
       </w:r>
       <w:r>
         <w:rPr>
@@ -6775,14 +6877,7 @@
           <w:rFonts w:cs="Times New Roman"/>
           <w:szCs w:val="24"/>
         </w:rPr>
-        <w:t xml:space="preserve"> </w:t>
-      </w:r>
-      <w:r>
-        <w:rPr>
-          <w:rFonts w:cs="Times New Roman"/>
-          <w:szCs w:val="24"/>
-        </w:rPr>
-        <w:t>as they like (likely a premium feature)</w:t>
+        <w:t xml:space="preserve"> on their account</w:t>
       </w:r>
     </w:p>
     <w:p>
@@ -9760,7 +9855,7 @@
       </w:pPr>
     </w:pPrDefault>
   </w:docDefaults>
-  <w:latentStyles w:defLockedState="0" w:defUIPriority="99" w:defSemiHidden="0" w:defUnhideWhenUsed="0" w:defQFormat="0" w:count="376">
+  <w:latentStyles w:defLockedState="0" w:defUIPriority="99" w:defSemiHidden="0" w:defUnhideWhenUsed="0" w:defQFormat="0" w:count="377">
     <w:lsdException w:name="Normal" w:uiPriority="0" w:qFormat="1"/>
     <w:lsdException w:name="heading 1" w:uiPriority="9" w:qFormat="1"/>
     <w:lsdException w:name="heading 2" w:semiHidden="1" w:uiPriority="9" w:unhideWhenUsed="1" w:qFormat="1"/>
@@ -9908,11 +10003,12 @@
     <w:lsdException w:name="Table Contemporary" w:semiHidden="1" w:unhideWhenUsed="1"/>
     <w:lsdException w:name="Table Elegant" w:semiHidden="1" w:unhideWhenUsed="1"/>
     <w:lsdException w:name="Table Professional" w:semiHidden="1" w:unhideWhenUsed="1"/>
+    <w:lsdException w:name="Table Subtle 1" w:semiHidden="1" w:unhideWhenUsed="1"/>
     <w:lsdException w:name="Table Subtle 2" w:semiHidden="1" w:unhideWhenUsed="1"/>
     <w:lsdException w:name="Table Web 1" w:semiHidden="1" w:unhideWhenUsed="1"/>
+    <w:lsdException w:name="Table Web 2" w:semiHidden="1" w:unhideWhenUsed="1"/>
     <w:lsdException w:name="Balloon Text" w:semiHidden="1" w:unhideWhenUsed="1"/>
     <w:lsdException w:name="Table Grid" w:uiPriority="39"/>
-    <w:lsdException w:name="Table Theme" w:semiHidden="1" w:unhideWhenUsed="1"/>
     <w:lsdException w:name="Placeholder Text" w:semiHidden="1"/>
     <w:lsdException w:name="No Spacing" w:uiPriority="1" w:qFormat="1"/>
     <w:lsdException w:name="Light Shading" w:uiPriority="60"/>
@@ -10133,6 +10229,7 @@
     <w:lsdException w:name="Hashtag" w:semiHidden="1" w:unhideWhenUsed="1"/>
     <w:lsdException w:name="Unresolved Mention" w:semiHidden="1" w:unhideWhenUsed="1"/>
     <w:lsdException w:name="Smart Link" w:semiHidden="1" w:unhideWhenUsed="1"/>
+    <w:lsdException w:name="Smart Link Error" w:semiHidden="1" w:unhideWhenUsed="1"/>
   </w:latentStyles>
   <w:style w:type="paragraph" w:default="1" w:styleId="Normal">
     <w:name w:val="Normal"/>
@@ -10693,7 +10790,7 @@
 </file>
 
 <file path=customXml/itemProps1.xml><?xml version="1.0" encoding="utf-8"?>
-<ds:datastoreItem xmlns:ds="http://schemas.openxmlformats.org/officeDocument/2006/customXml" ds:itemID="{4BA1270C-4685-43FA-A4AD-107F76868552}">
+<ds:datastoreItem xmlns:ds="http://schemas.openxmlformats.org/officeDocument/2006/customXml" ds:itemID="{E1571A8A-87D0-44E1-9147-4BA8D7E9FA9A}">
   <ds:schemaRefs>
     <ds:schemaRef ds:uri="http://schemas.openxmlformats.org/officeDocument/2006/bibliography"/>
   </ds:schemaRefs>

</xml_diff>

<commit_message>
Updated lorelines proposal to strike through things that we did not end up doing
</commit_message>
<xml_diff>
--- a/Lorelines_Proposal.docx
+++ b/Lorelines_Proposal.docx
@@ -200,12 +200,21 @@
         </w:rPr>
         <w:t xml:space="preserve">___________ makes no warranties of representation of any kind concerning the accuracy or suitability of the information contained in this document for any purpose. All such information is provided “as is” and with specific disclaimer of any warranties of merchantability, fitness for purpose, title and/or non-infringement. In no event shall ____________ its employees or agents be liable for any direct, indirect or consequential damages resulting from the information provided in this document. This exclusion and limitation only </w:t>
       </w:r>
-      <w:r>
-        <w:rPr>
-          <w:rFonts w:cs="Times New Roman"/>
-          <w:szCs w:val="24"/>
-        </w:rPr>
-        <w:t xml:space="preserve">applies </w:t>
+      <w:proofErr w:type="gramStart"/>
+      <w:r>
+        <w:rPr>
+          <w:rFonts w:cs="Times New Roman"/>
+          <w:szCs w:val="24"/>
+        </w:rPr>
+        <w:t>applies</w:t>
+      </w:r>
+      <w:proofErr w:type="gramEnd"/>
+      <w:r>
+        <w:rPr>
+          <w:rFonts w:cs="Times New Roman"/>
+          <w:szCs w:val="24"/>
+        </w:rPr>
+        <w:t xml:space="preserve"> </w:t>
       </w:r>
       <w:r>
         <w:rPr>
@@ -4724,13 +4733,27 @@
         <w:rPr>
           <w:rFonts w:cs="Times New Roman"/>
         </w:rPr>
-        <w:t xml:space="preserve">Lorelines is designed to run in any browser that can support progressive web apps, </w:t>
-      </w:r>
-      <w:r>
-        <w:rPr>
-          <w:rFonts w:cs="Times New Roman"/>
-        </w:rPr>
-        <w:t>and will be fully functional on mobile or desktop devices.</w:t>
+        <w:t xml:space="preserve">Lorelines is designed to run in any browser that can support progressive web </w:t>
+      </w:r>
+      <w:proofErr w:type="gramStart"/>
+      <w:r>
+        <w:rPr>
+          <w:rFonts w:cs="Times New Roman"/>
+        </w:rPr>
+        <w:t xml:space="preserve">apps, </w:t>
+      </w:r>
+      <w:r>
+        <w:rPr>
+          <w:rFonts w:cs="Times New Roman"/>
+        </w:rPr>
+        <w:t>and</w:t>
+      </w:r>
+      <w:proofErr w:type="gramEnd"/>
+      <w:r>
+        <w:rPr>
+          <w:rFonts w:cs="Times New Roman"/>
+        </w:rPr>
+        <w:t xml:space="preserve"> will be fully functional on mobile or desktop devices.</w:t>
       </w:r>
     </w:p>
     <w:p>
@@ -5760,6 +5783,7 @@
         </w:numPr>
         <w:rPr>
           <w:rFonts w:cs="Times New Roman"/>
+          <w:strike/>
           <w:szCs w:val="24"/>
         </w:rPr>
       </w:pPr>
@@ -5767,6 +5791,7 @@
         <w:rPr>
           <w:rFonts w:cs="Times New Roman"/>
           <w:iCs/>
+          <w:strike/>
           <w:szCs w:val="24"/>
         </w:rPr>
         <w:t xml:space="preserve">Allows user to drag and drop </w:t>
@@ -5775,6 +5800,7 @@
         <w:rPr>
           <w:rFonts w:cs="Times New Roman"/>
           <w:i/>
+          <w:strike/>
           <w:szCs w:val="24"/>
         </w:rPr>
         <w:t>fields</w:t>
@@ -5783,6 +5809,7 @@
         <w:rPr>
           <w:rFonts w:cs="Times New Roman"/>
           <w:iCs/>
+          <w:strike/>
           <w:szCs w:val="24"/>
         </w:rPr>
         <w:t xml:space="preserve"> onto an </w:t>
@@ -5791,6 +5818,7 @@
         <w:rPr>
           <w:rFonts w:cs="Times New Roman"/>
           <w:i/>
+          <w:strike/>
           <w:szCs w:val="24"/>
         </w:rPr>
         <w:t>entity schema</w:t>
@@ -6029,6 +6057,7 @@
         </w:numPr>
         <w:rPr>
           <w:rFonts w:cs="Times New Roman"/>
+          <w:strike/>
           <w:szCs w:val="24"/>
         </w:rPr>
       </w:pPr>
@@ -6036,6 +6065,7 @@
         <w:rPr>
           <w:rFonts w:cs="Times New Roman"/>
           <w:iCs/>
+          <w:strike/>
           <w:szCs w:val="24"/>
         </w:rPr>
         <w:t xml:space="preserve">How </w:t>
@@ -6044,6 +6074,7 @@
         <w:rPr>
           <w:rFonts w:cs="Times New Roman"/>
           <w:i/>
+          <w:strike/>
           <w:szCs w:val="24"/>
         </w:rPr>
         <w:t>entity instances</w:t>
@@ -6052,6 +6083,7 @@
         <w:rPr>
           <w:rFonts w:cs="Times New Roman"/>
           <w:iCs/>
+          <w:strike/>
           <w:szCs w:val="24"/>
         </w:rPr>
         <w:t xml:space="preserve"> are referenced </w:t>
@@ -6060,6 +6092,7 @@
         <w:rPr>
           <w:rFonts w:cs="Times New Roman"/>
           <w:iCs/>
+          <w:strike/>
           <w:szCs w:val="24"/>
         </w:rPr>
         <w:t>on</w:t>
@@ -6068,6 +6101,7 @@
         <w:rPr>
           <w:rFonts w:cs="Times New Roman"/>
           <w:iCs/>
+          <w:strike/>
           <w:szCs w:val="24"/>
         </w:rPr>
         <w:t xml:space="preserve"> the timeline</w:t>
@@ -6076,6 +6110,7 @@
         <w:rPr>
           <w:rFonts w:cs="Times New Roman"/>
           <w:i/>
+          <w:strike/>
           <w:szCs w:val="24"/>
         </w:rPr>
         <w:t xml:space="preserve"> </w:t>
@@ -6084,6 +6119,7 @@
         <w:rPr>
           <w:rFonts w:cs="Times New Roman"/>
           <w:iCs/>
+          <w:strike/>
           <w:szCs w:val="24"/>
         </w:rPr>
         <w:t xml:space="preserve">and in </w:t>
@@ -6092,6 +6128,7 @@
         <w:rPr>
           <w:rFonts w:cs="Times New Roman"/>
           <w:i/>
+          <w:strike/>
           <w:szCs w:val="24"/>
         </w:rPr>
         <w:t xml:space="preserve">entity </w:t>
@@ -6100,6 +6137,7 @@
         <w:rPr>
           <w:rFonts w:cs="Times New Roman"/>
           <w:i/>
+          <w:strike/>
           <w:szCs w:val="24"/>
         </w:rPr>
         <w:t>instances</w:t>
@@ -6114,6 +6152,7 @@
         </w:numPr>
         <w:rPr>
           <w:rFonts w:cs="Times New Roman"/>
+          <w:strike/>
           <w:szCs w:val="24"/>
         </w:rPr>
       </w:pPr>
@@ -6121,6 +6160,7 @@
         <w:rPr>
           <w:rFonts w:cs="Times New Roman"/>
           <w:iCs/>
+          <w:strike/>
           <w:szCs w:val="24"/>
         </w:rPr>
         <w:t xml:space="preserve">When it is determined that the user has typed an </w:t>
@@ -6129,6 +6169,7 @@
         <w:rPr>
           <w:rFonts w:cs="Times New Roman"/>
           <w:i/>
+          <w:strike/>
           <w:szCs w:val="24"/>
         </w:rPr>
         <w:t xml:space="preserve">instance name </w:t>
@@ -6137,6 +6178,7 @@
         <w:rPr>
           <w:rFonts w:cs="Times New Roman"/>
           <w:iCs/>
+          <w:strike/>
           <w:szCs w:val="24"/>
         </w:rPr>
         <w:t xml:space="preserve">into a </w:t>
@@ -6145,6 +6187,7 @@
         <w:rPr>
           <w:rFonts w:cs="Times New Roman"/>
           <w:i/>
+          <w:strike/>
           <w:szCs w:val="24"/>
         </w:rPr>
         <w:t xml:space="preserve">node </w:t>
@@ -6153,6 +6196,7 @@
         <w:rPr>
           <w:rFonts w:cs="Times New Roman"/>
           <w:iCs/>
+          <w:strike/>
           <w:szCs w:val="24"/>
         </w:rPr>
         <w:t xml:space="preserve">or an </w:t>
@@ -6161,6 +6205,7 @@
         <w:rPr>
           <w:rFonts w:cs="Times New Roman"/>
           <w:i/>
+          <w:strike/>
           <w:szCs w:val="24"/>
         </w:rPr>
         <w:t>instance field</w:t>
@@ -6169,6 +6214,7 @@
         <w:rPr>
           <w:rFonts w:cs="Times New Roman"/>
           <w:iCs/>
+          <w:strike/>
           <w:szCs w:val="24"/>
         </w:rPr>
         <w:t xml:space="preserve"> the </w:t>
@@ -6177,6 +6223,7 @@
         <w:rPr>
           <w:rFonts w:cs="Times New Roman"/>
           <w:i/>
+          <w:strike/>
           <w:szCs w:val="24"/>
         </w:rPr>
         <w:t>instance name</w:t>
@@ -6185,6 +6232,7 @@
         <w:rPr>
           <w:rFonts w:cs="Times New Roman"/>
           <w:iCs/>
+          <w:strike/>
           <w:szCs w:val="24"/>
         </w:rPr>
         <w:t xml:space="preserve"> will be colored the </w:t>
@@ -6193,6 +6241,7 @@
         <w:rPr>
           <w:rFonts w:cs="Times New Roman"/>
           <w:i/>
+          <w:strike/>
           <w:szCs w:val="24"/>
         </w:rPr>
         <w:t>entity color</w:t>
@@ -6201,6 +6250,7 @@
         <w:rPr>
           <w:rFonts w:cs="Times New Roman"/>
           <w:iCs/>
+          <w:strike/>
           <w:szCs w:val="24"/>
         </w:rPr>
         <w:t xml:space="preserve">, creating an </w:t>
@@ -6209,6 +6259,7 @@
         <w:rPr>
           <w:rFonts w:cs="Times New Roman"/>
           <w:i/>
+          <w:strike/>
           <w:szCs w:val="24"/>
         </w:rPr>
         <w:t>instance link</w:t>
@@ -6223,12 +6274,14 @@
         </w:numPr>
         <w:rPr>
           <w:rFonts w:cs="Times New Roman"/>
-          <w:szCs w:val="24"/>
-        </w:rPr>
-      </w:pPr>
-      <w:r>
-        <w:rPr>
-          <w:rFonts w:cs="Times New Roman"/>
+          <w:strike/>
+          <w:szCs w:val="24"/>
+        </w:rPr>
+      </w:pPr>
+      <w:r>
+        <w:rPr>
+          <w:rFonts w:cs="Times New Roman"/>
+          <w:strike/>
           <w:szCs w:val="24"/>
         </w:rPr>
         <w:lastRenderedPageBreak/>
@@ -6239,6 +6292,7 @@
           <w:rFonts w:cs="Times New Roman"/>
           <w:i/>
           <w:iCs/>
+          <w:strike/>
           <w:szCs w:val="24"/>
         </w:rPr>
         <w:t xml:space="preserve">instance link </w:t>
@@ -6246,6 +6300,7 @@
       <w:r>
         <w:rPr>
           <w:rFonts w:cs="Times New Roman"/>
+          <w:strike/>
           <w:szCs w:val="24"/>
         </w:rPr>
         <w:t>the referenced instance is shown.</w:t>
@@ -6436,12 +6491,14 @@
         </w:numPr>
         <w:rPr>
           <w:rFonts w:cs="Times New Roman"/>
-          <w:szCs w:val="24"/>
-        </w:rPr>
-      </w:pPr>
-      <w:r>
-        <w:rPr>
-          <w:rFonts w:cs="Times New Roman"/>
+          <w:strike/>
+          <w:szCs w:val="24"/>
+        </w:rPr>
+      </w:pPr>
+      <w:r>
+        <w:rPr>
+          <w:rFonts w:cs="Times New Roman"/>
+          <w:strike/>
           <w:szCs w:val="24"/>
         </w:rPr>
         <w:t xml:space="preserve">Users can use the </w:t>
@@ -6450,6 +6507,7 @@
         <w:rPr>
           <w:rFonts w:cs="Times New Roman"/>
           <w:i/>
+          <w:strike/>
           <w:szCs w:val="24"/>
         </w:rPr>
         <w:t xml:space="preserve">instance links </w:t>
@@ -6457,6 +6515,7 @@
       <w:r>
         <w:rPr>
           <w:rFonts w:cs="Times New Roman"/>
+          <w:strike/>
           <w:szCs w:val="24"/>
         </w:rPr>
         <w:t>feature to minimize the amount of text on the timeline.</w:t>
@@ -6471,12 +6530,14 @@
         </w:numPr>
         <w:rPr>
           <w:rFonts w:cs="Times New Roman"/>
-          <w:szCs w:val="24"/>
-        </w:rPr>
-      </w:pPr>
-      <w:r>
-        <w:rPr>
-          <w:rFonts w:cs="Times New Roman"/>
+          <w:strike/>
+          <w:szCs w:val="24"/>
+        </w:rPr>
+      </w:pPr>
+      <w:r>
+        <w:rPr>
+          <w:rFonts w:cs="Times New Roman"/>
+          <w:strike/>
           <w:szCs w:val="24"/>
         </w:rPr>
         <w:t>User can export timeline as an image file (possibly a premium feature).</w:t>
@@ -6734,6 +6795,8 @@
         </w:rPr>
         <w:t>(For analytics)</w:t>
       </w:r>
+      <w:bookmarkStart w:id="25" w:name="_GoBack"/>
+      <w:bookmarkEnd w:id="25"/>
     </w:p>
     <w:p>
       <w:pPr>
@@ -6883,12 +6946,14 @@
         </w:numPr>
         <w:rPr>
           <w:rFonts w:cs="Times New Roman"/>
-          <w:szCs w:val="24"/>
-        </w:rPr>
-      </w:pPr>
-      <w:r>
-        <w:rPr>
-          <w:rFonts w:cs="Times New Roman"/>
+          <w:strike/>
+          <w:szCs w:val="24"/>
+        </w:rPr>
+      </w:pPr>
+      <w:r>
+        <w:rPr>
+          <w:rFonts w:cs="Times New Roman"/>
+          <w:strike/>
           <w:szCs w:val="24"/>
         </w:rPr>
         <w:t xml:space="preserve">Users will have the option of importing </w:t>
@@ -6897,6 +6962,7 @@
         <w:rPr>
           <w:rFonts w:cs="Times New Roman"/>
           <w:i/>
+          <w:strike/>
           <w:szCs w:val="24"/>
         </w:rPr>
         <w:t>entities</w:t>
@@ -6904,6 +6970,7 @@
       <w:r>
         <w:rPr>
           <w:rFonts w:cs="Times New Roman"/>
+          <w:strike/>
           <w:szCs w:val="24"/>
         </w:rPr>
         <w:t xml:space="preserve"> from previous </w:t>
@@ -6912,6 +6979,7 @@
         <w:rPr>
           <w:rFonts w:cs="Times New Roman"/>
           <w:i/>
+          <w:strike/>
           <w:szCs w:val="24"/>
         </w:rPr>
         <w:t xml:space="preserve">lorelines </w:t>
@@ -6919,6 +6987,7 @@
       <w:r>
         <w:rPr>
           <w:rFonts w:cs="Times New Roman"/>
+          <w:strike/>
           <w:szCs w:val="24"/>
         </w:rPr>
         <w:t xml:space="preserve">for cases where a new story would require pre-existing material. </w:t>
@@ -6953,12 +7022,14 @@
         </w:numPr>
         <w:rPr>
           <w:rFonts w:cs="Times New Roman"/>
-          <w:szCs w:val="24"/>
-        </w:rPr>
-      </w:pPr>
-      <w:r>
-        <w:rPr>
-          <w:rFonts w:cs="Times New Roman"/>
+          <w:strike/>
+          <w:szCs w:val="24"/>
+        </w:rPr>
+      </w:pPr>
+      <w:r>
+        <w:rPr>
+          <w:rFonts w:cs="Times New Roman"/>
+          <w:strike/>
           <w:szCs w:val="24"/>
         </w:rPr>
         <w:t>Map Maker</w:t>
@@ -6973,12 +7044,14 @@
         </w:numPr>
         <w:rPr>
           <w:rFonts w:cs="Times New Roman"/>
-          <w:szCs w:val="24"/>
-        </w:rPr>
-      </w:pPr>
-      <w:r>
-        <w:rPr>
-          <w:rFonts w:cs="Times New Roman"/>
+          <w:strike/>
+          <w:szCs w:val="24"/>
+        </w:rPr>
+      </w:pPr>
+      <w:r>
+        <w:rPr>
+          <w:rFonts w:cs="Times New Roman"/>
+          <w:strike/>
           <w:szCs w:val="24"/>
         </w:rPr>
         <w:t>Users can create maps to be associated with certain entities, like a city or an island</w:t>
@@ -6993,12 +7066,14 @@
         </w:numPr>
         <w:rPr>
           <w:rFonts w:cs="Times New Roman"/>
-          <w:szCs w:val="24"/>
-        </w:rPr>
-      </w:pPr>
-      <w:r>
-        <w:rPr>
-          <w:rFonts w:cs="Times New Roman"/>
+          <w:strike/>
+          <w:szCs w:val="24"/>
+        </w:rPr>
+      </w:pPr>
+      <w:r>
+        <w:rPr>
+          <w:rFonts w:cs="Times New Roman"/>
+          <w:strike/>
           <w:szCs w:val="24"/>
         </w:rPr>
         <w:t>User can export map as an image file (likely a premium feature).</w:t>
@@ -7073,12 +7148,14 @@
         </w:numPr>
         <w:rPr>
           <w:rFonts w:cs="Times New Roman"/>
-          <w:szCs w:val="24"/>
-        </w:rPr>
-      </w:pPr>
-      <w:r>
-        <w:rPr>
-          <w:rFonts w:cs="Times New Roman"/>
+          <w:strike/>
+          <w:szCs w:val="24"/>
+        </w:rPr>
+      </w:pPr>
+      <w:r>
+        <w:rPr>
+          <w:rFonts w:cs="Times New Roman"/>
+          <w:strike/>
           <w:szCs w:val="24"/>
         </w:rPr>
         <w:t>Ads and revenue streams</w:t>
@@ -7093,12 +7170,14 @@
         </w:numPr>
         <w:rPr>
           <w:rFonts w:cs="Times New Roman"/>
-          <w:szCs w:val="24"/>
-        </w:rPr>
-      </w:pPr>
-      <w:r>
-        <w:rPr>
-          <w:rFonts w:cs="Times New Roman"/>
+          <w:strike/>
+          <w:szCs w:val="24"/>
+        </w:rPr>
+      </w:pPr>
+      <w:r>
+        <w:rPr>
+          <w:rFonts w:cs="Times New Roman"/>
+          <w:strike/>
           <w:szCs w:val="24"/>
         </w:rPr>
         <w:t>Optional one-time purchase for an ad-free experience</w:t>
@@ -7106,6 +7185,7 @@
       <w:r>
         <w:rPr>
           <w:rFonts w:cs="Times New Roman"/>
+          <w:strike/>
           <w:szCs w:val="24"/>
         </w:rPr>
         <w:t xml:space="preserve"> and premium features</w:t>
@@ -7116,7 +7196,7 @@
         <w:pStyle w:val="Heading2"/>
         <w:ind w:left="720"/>
       </w:pPr>
-      <w:bookmarkStart w:id="25" w:name="_Toc24047465"/>
+      <w:bookmarkStart w:id="26" w:name="_Toc24047465"/>
       <w:r>
         <w:lastRenderedPageBreak/>
         <w:t>4.</w:t>
@@ -7130,7 +7210,7 @@
       <w:r>
         <w:t>Performance</w:t>
       </w:r>
-      <w:bookmarkEnd w:id="25"/>
+      <w:bookmarkEnd w:id="26"/>
     </w:p>
     <w:p>
       <w:pPr>
@@ -7209,7 +7289,7 @@
         <w:pStyle w:val="Heading2"/>
         <w:ind w:left="720"/>
       </w:pPr>
-      <w:bookmarkStart w:id="26" w:name="_Toc24047466"/>
+      <w:bookmarkStart w:id="27" w:name="_Toc24047466"/>
       <w:r>
         <w:t>4.</w:t>
       </w:r>
@@ -7222,7 +7302,7 @@
       <w:r>
         <w:t>Reliability</w:t>
       </w:r>
-      <w:bookmarkEnd w:id="26"/>
+      <w:bookmarkEnd w:id="27"/>
     </w:p>
     <w:p>
       <w:pPr>
@@ -7294,7 +7374,7 @@
         <w:pStyle w:val="Heading2"/>
         <w:ind w:left="720"/>
       </w:pPr>
-      <w:bookmarkStart w:id="27" w:name="_Toc24047467"/>
+      <w:bookmarkStart w:id="28" w:name="_Toc24047467"/>
       <w:r>
         <w:t>4.</w:t>
       </w:r>
@@ -7304,7 +7384,7 @@
       <w:r>
         <w:t xml:space="preserve"> Data Description</w:t>
       </w:r>
-      <w:bookmarkEnd w:id="27"/>
+      <w:bookmarkEnd w:id="28"/>
     </w:p>
     <w:p>
       <w:pPr>
@@ -7385,7 +7465,7 @@
         <w:pStyle w:val="Heading2"/>
         <w:ind w:left="720"/>
       </w:pPr>
-      <w:bookmarkStart w:id="28" w:name="_Toc24047468"/>
+      <w:bookmarkStart w:id="29" w:name="_Toc24047468"/>
       <w:r>
         <w:t>4.</w:t>
       </w:r>
@@ -7395,7 +7475,7 @@
       <w:r>
         <w:t xml:space="preserve"> Security and Safety</w:t>
       </w:r>
-      <w:bookmarkEnd w:id="28"/>
+      <w:bookmarkEnd w:id="29"/>
     </w:p>
     <w:p>
       <w:pPr>
@@ -7443,7 +7523,7 @@
         <w:pStyle w:val="Heading2"/>
         <w:ind w:left="720"/>
       </w:pPr>
-      <w:bookmarkStart w:id="29" w:name="_Toc24047469"/>
+      <w:bookmarkStart w:id="30" w:name="_Toc24047469"/>
       <w:r>
         <w:t>4.</w:t>
       </w:r>
@@ -7453,7 +7533,7 @@
       <w:r>
         <w:t xml:space="preserve"> Constraints</w:t>
       </w:r>
-      <w:bookmarkEnd w:id="29"/>
+      <w:bookmarkEnd w:id="30"/>
     </w:p>
     <w:p>
       <w:pPr>
@@ -7477,7 +7557,7 @@
         <w:pStyle w:val="Heading1"/>
         <w:spacing w:before="480"/>
       </w:pPr>
-      <w:bookmarkStart w:id="30" w:name="_Toc24047470"/>
+      <w:bookmarkStart w:id="31" w:name="_Toc24047470"/>
       <w:r>
         <w:t>5.</w:t>
       </w:r>
@@ -7487,7 +7567,7 @@
       <w:r>
         <w:t>User Profiles</w:t>
       </w:r>
-      <w:bookmarkEnd w:id="30"/>
+      <w:bookmarkEnd w:id="31"/>
     </w:p>
     <w:p>
       <w:pPr>
@@ -7519,8 +7599,6 @@
         </w:rPr>
         <w:br w:type="page"/>
       </w:r>
-      <w:bookmarkStart w:id="31" w:name="_GoBack"/>
-      <w:bookmarkEnd w:id="31"/>
     </w:p>
     <w:p>
       <w:pPr>
@@ -8233,7 +8311,21 @@
       <w:rPr>
         <w:rFonts w:cs="Times New Roman"/>
       </w:rPr>
-      <w:t>Submitted to: Todd Breedlove</w:t>
+      <w:t xml:space="preserve">Submitted </w:t>
+    </w:r>
+    <w:proofErr w:type="gramStart"/>
+    <w:r>
+      <w:rPr>
+        <w:rFonts w:cs="Times New Roman"/>
+      </w:rPr>
+      <w:t>to:</w:t>
+    </w:r>
+    <w:proofErr w:type="gramEnd"/>
+    <w:r>
+      <w:rPr>
+        <w:rFonts w:cs="Times New Roman"/>
+      </w:rPr>
+      <w:t xml:space="preserve"> Todd Breedlove</w:t>
     </w:r>
   </w:p>
   <w:p>
@@ -10836,7 +10928,7 @@
 </file>
 
 <file path=customXml/itemProps1.xml><?xml version="1.0" encoding="utf-8"?>
-<ds:datastoreItem xmlns:ds="http://schemas.openxmlformats.org/officeDocument/2006/customXml" ds:itemID="{17589339-374D-4AE0-8110-382CBB92E1B5}">
+<ds:datastoreItem xmlns:ds="http://schemas.openxmlformats.org/officeDocument/2006/customXml" ds:itemID="{01F9C6A7-9669-47D5-9650-80C93743B6DA}">
   <ds:schemaRefs>
     <ds:schemaRef ds:uri="http://schemas.openxmlformats.org/officeDocument/2006/bibliography"/>
   </ds:schemaRefs>

</xml_diff>